<commit_message>
empezando a trabajar con duracion transiciones
</commit_message>
<xml_diff>
--- a/kpi dss.docx
+++ b/kpi dss.docx
@@ -3262,7 +3262,7 @@
           <w:rFonts w:ascii="Arial" w:hAnsi="Arial" w:cs="Arial"/>
           <w:sz w:val="24"/>
         </w:rPr>
-        <w:t>Estados</w:t>
+        <w:t>Transición</w:t>
       </w:r>
       <w:r>
         <w:rPr>
@@ -3292,6 +3292,93 @@
           <w:sz w:val="24"/>
           <w:szCs w:val="24"/>
         </w:rPr>
+        <w:t>usuario específico en u</w:t>
+      </w:r>
+      <w:r>
+        <w:rPr>
+          <w:rFonts w:ascii="Arial" w:hAnsi="Arial" w:cs="Arial"/>
+          <w:sz w:val="24"/>
+          <w:szCs w:val="24"/>
+        </w:rPr>
+        <w:t>n</w:t>
+      </w:r>
+      <w:r>
+        <w:rPr>
+          <w:rFonts w:ascii="Arial" w:hAnsi="Arial" w:cs="Arial"/>
+          <w:sz w:val="24"/>
+          <w:szCs w:val="24"/>
+        </w:rPr>
+        <w:t xml:space="preserve">a </w:t>
+      </w:r>
+      <w:r>
+        <w:rPr>
+          <w:rFonts w:ascii="Arial" w:hAnsi="Arial" w:cs="Arial"/>
+          <w:sz w:val="24"/>
+          <w:szCs w:val="24"/>
+        </w:rPr>
+        <w:t>transición específica</w:t>
+      </w:r>
+    </w:p>
+    <w:p>
+      <w:pPr>
+        <w:pStyle w:val="Prrafodelista"/>
+        <w:numPr>
+          <w:ilvl w:val="0"/>
+          <w:numId w:val="14"/>
+        </w:numPr>
+        <w:ind w:firstLine="414"/>
+        <w:rPr>
+          <w:rFonts w:ascii="Arial" w:hAnsi="Arial" w:cs="Arial"/>
+          <w:sz w:val="24"/>
+          <w:szCs w:val="24"/>
+        </w:rPr>
+      </w:pPr>
+      <w:r>
+        <w:rPr>
+          <w:rFonts w:ascii="Arial" w:hAnsi="Arial" w:cs="Arial"/>
+          <w:sz w:val="24"/>
+          <w:szCs w:val="24"/>
+        </w:rPr>
+        <w:lastRenderedPageBreak/>
+        <w:t>usuario especifico todas la</w:t>
+      </w:r>
+      <w:r>
+        <w:rPr>
+          <w:rFonts w:ascii="Arial" w:hAnsi="Arial" w:cs="Arial"/>
+          <w:sz w:val="24"/>
+          <w:szCs w:val="24"/>
+        </w:rPr>
+        <w:t xml:space="preserve">s </w:t>
+      </w:r>
+      <w:r>
+        <w:rPr>
+          <w:rFonts w:ascii="Arial" w:hAnsi="Arial" w:cs="Arial"/>
+          <w:sz w:val="24"/>
+          <w:szCs w:val="24"/>
+        </w:rPr>
+        <w:t>transiciones</w:t>
+      </w:r>
+    </w:p>
+    <w:p>
+      <w:pPr>
+        <w:pStyle w:val="Prrafodelista"/>
+        <w:numPr>
+          <w:ilvl w:val="0"/>
+          <w:numId w:val="14"/>
+        </w:numPr>
+        <w:ind w:firstLine="414"/>
+        <w:rPr>
+          <w:rFonts w:ascii="Arial" w:hAnsi="Arial" w:cs="Arial"/>
+          <w:sz w:val="24"/>
+          <w:szCs w:val="24"/>
+        </w:rPr>
+      </w:pPr>
+      <w:r>
+        <w:rPr>
+          <w:rFonts w:ascii="Arial" w:hAnsi="Arial" w:cs="Arial"/>
+          <w:sz w:val="24"/>
+          <w:szCs w:val="24"/>
+        </w:rPr>
         <w:t>tipo de usu</w:t>
       </w:r>
       <w:r>
@@ -3300,7 +3387,47 @@
           <w:sz w:val="24"/>
           <w:szCs w:val="24"/>
         </w:rPr>
-        <w:t>ario en un estado en específico</w:t>
+        <w:t>ario en un</w:t>
+      </w:r>
+      <w:r>
+        <w:rPr>
+          <w:rFonts w:ascii="Arial" w:hAnsi="Arial" w:cs="Arial"/>
+          <w:sz w:val="24"/>
+          <w:szCs w:val="24"/>
+        </w:rPr>
+        <w:t>a</w:t>
+      </w:r>
+      <w:r>
+        <w:rPr>
+          <w:rFonts w:ascii="Arial" w:hAnsi="Arial" w:cs="Arial"/>
+          <w:sz w:val="24"/>
+          <w:szCs w:val="24"/>
+        </w:rPr>
+        <w:t xml:space="preserve"> </w:t>
+      </w:r>
+      <w:r>
+        <w:rPr>
+          <w:rFonts w:ascii="Arial" w:hAnsi="Arial" w:cs="Arial"/>
+          <w:sz w:val="24"/>
+          <w:szCs w:val="24"/>
+        </w:rPr>
+        <w:t>transición</w:t>
+      </w:r>
+      <w:r>
+        <w:rPr>
+          <w:rFonts w:ascii="Arial" w:hAnsi="Arial" w:cs="Arial"/>
+          <w:sz w:val="24"/>
+          <w:szCs w:val="24"/>
+        </w:rPr>
+        <w:t xml:space="preserve"> </w:t>
+      </w:r>
+      <w:r>
+        <w:rPr>
+          <w:rFonts w:ascii="Arial" w:hAnsi="Arial" w:cs="Arial"/>
+          <w:sz w:val="24"/>
+          <w:szCs w:val="24"/>
+        </w:rPr>
+        <w:t>específica</w:t>
       </w:r>
     </w:p>
     <w:p>
@@ -3323,7 +3450,6 @@
           <w:sz w:val="24"/>
           <w:szCs w:val="24"/>
         </w:rPr>
-        <w:lastRenderedPageBreak/>
         <w:t>ti</w:t>
       </w:r>
       <w:r>
@@ -3332,7 +3458,23 @@
           <w:sz w:val="24"/>
           <w:szCs w:val="24"/>
         </w:rPr>
-        <w:t>po de usuario todos los estados</w:t>
+        <w:t>po de usuario todas la</w:t>
+      </w:r>
+      <w:r>
+        <w:rPr>
+          <w:rFonts w:ascii="Arial" w:hAnsi="Arial" w:cs="Arial"/>
+          <w:sz w:val="24"/>
+          <w:szCs w:val="24"/>
+        </w:rPr>
+        <w:t xml:space="preserve">s </w:t>
+      </w:r>
+      <w:r>
+        <w:rPr>
+          <w:rFonts w:ascii="Arial" w:hAnsi="Arial" w:cs="Arial"/>
+          <w:sz w:val="24"/>
+          <w:szCs w:val="24"/>
+        </w:rPr>
+        <w:t>transiciones</w:t>
       </w:r>
     </w:p>
     <w:p>
@@ -3355,7 +3497,39 @@
           <w:sz w:val="24"/>
           <w:szCs w:val="24"/>
         </w:rPr>
-        <w:t>usuario específico en un estado en específico</w:t>
+        <w:t>todos los usuarios en un</w:t>
+      </w:r>
+      <w:r>
+        <w:rPr>
+          <w:rFonts w:ascii="Arial" w:hAnsi="Arial" w:cs="Arial"/>
+          <w:sz w:val="24"/>
+          <w:szCs w:val="24"/>
+        </w:rPr>
+        <w:t>a</w:t>
+      </w:r>
+      <w:r>
+        <w:rPr>
+          <w:rFonts w:ascii="Arial" w:hAnsi="Arial" w:cs="Arial"/>
+          <w:sz w:val="24"/>
+          <w:szCs w:val="24"/>
+        </w:rPr>
+        <w:t xml:space="preserve"> </w:t>
+      </w:r>
+      <w:r>
+        <w:rPr>
+          <w:rFonts w:ascii="Arial" w:hAnsi="Arial" w:cs="Arial"/>
+          <w:sz w:val="24"/>
+          <w:szCs w:val="24"/>
+        </w:rPr>
+        <w:t xml:space="preserve">transición </w:t>
+      </w:r>
+      <w:r>
+        <w:rPr>
+          <w:rFonts w:ascii="Arial" w:hAnsi="Arial" w:cs="Arial"/>
+          <w:sz w:val="24"/>
+          <w:szCs w:val="24"/>
+        </w:rPr>
+        <w:t>específica</w:t>
       </w:r>
     </w:p>
     <w:p>
@@ -3378,15 +3552,51 @@
           <w:sz w:val="24"/>
           <w:szCs w:val="24"/>
         </w:rPr>
-        <w:t>usuario especifico todos los estados</w:t>
-      </w:r>
-      <w:r>
-        <w:rPr>
-          <w:rFonts w:ascii="Arial" w:hAnsi="Arial" w:cs="Arial"/>
-          <w:sz w:val="24"/>
-          <w:szCs w:val="24"/>
-        </w:rPr>
-        <w:tab/>
+        <w:t>todos los usuarios en todas la</w:t>
+      </w:r>
+      <w:r>
+        <w:rPr>
+          <w:rFonts w:ascii="Arial" w:hAnsi="Arial" w:cs="Arial"/>
+          <w:sz w:val="24"/>
+          <w:szCs w:val="24"/>
+        </w:rPr>
+        <w:t xml:space="preserve">s </w:t>
+      </w:r>
+      <w:r>
+        <w:rPr>
+          <w:rFonts w:ascii="Arial" w:hAnsi="Arial" w:cs="Arial"/>
+          <w:sz w:val="24"/>
+          <w:szCs w:val="24"/>
+        </w:rPr>
+        <w:t>transiciones</w:t>
+      </w:r>
+    </w:p>
+    <w:p>
+      <w:pPr>
+        <w:pStyle w:val="Prrafodelista"/>
+        <w:numPr>
+          <w:ilvl w:val="0"/>
+          <w:numId w:val="15"/>
+        </w:numPr>
+        <w:ind w:firstLine="414"/>
+        <w:rPr>
+          <w:rFonts w:ascii="Arial" w:hAnsi="Arial" w:cs="Arial"/>
+          <w:sz w:val="24"/>
+        </w:rPr>
+      </w:pPr>
+      <w:r>
+        <w:rPr>
+          <w:rFonts w:ascii="Arial" w:hAnsi="Arial" w:cs="Arial"/>
+          <w:sz w:val="24"/>
+        </w:rPr>
+        <w:t>Flujos de trabajo</w:t>
+      </w:r>
+      <w:r>
+        <w:rPr>
+          <w:rFonts w:ascii="Arial" w:hAnsi="Arial" w:cs="Arial"/>
+          <w:sz w:val="24"/>
+        </w:rPr>
+        <w:t>:</w:t>
       </w:r>
     </w:p>
     <w:p>
@@ -3409,15 +3619,15 @@
           <w:sz w:val="24"/>
           <w:szCs w:val="24"/>
         </w:rPr>
-        <w:t xml:space="preserve">todos los usuarios </w:t>
-      </w:r>
-      <w:r>
-        <w:rPr>
-          <w:rFonts w:ascii="Arial" w:hAnsi="Arial" w:cs="Arial"/>
-          <w:sz w:val="24"/>
-          <w:szCs w:val="24"/>
-        </w:rPr>
-        <w:t>en un estado en específico</w:t>
+        <w:t xml:space="preserve">usuario específico </w:t>
+      </w:r>
+      <w:r>
+        <w:rPr>
+          <w:rFonts w:ascii="Arial" w:hAnsi="Arial" w:cs="Arial"/>
+          <w:sz w:val="24"/>
+          <w:szCs w:val="24"/>
+        </w:rPr>
+        <w:t>en un flujo de trabajo específico</w:t>
       </w:r>
     </w:p>
     <w:p>
@@ -3440,56 +3650,36 @@
           <w:sz w:val="24"/>
           <w:szCs w:val="24"/>
         </w:rPr>
-        <w:t xml:space="preserve">todos los usuarios en </w:t>
-      </w:r>
-      <w:r>
-        <w:rPr>
-          <w:rFonts w:ascii="Arial" w:hAnsi="Arial" w:cs="Arial"/>
-          <w:sz w:val="24"/>
-          <w:szCs w:val="24"/>
-        </w:rPr>
-        <w:t>todos los estados</w:t>
-      </w:r>
-    </w:p>
-    <w:p>
-      <w:pPr>
-        <w:pStyle w:val="Prrafodelista"/>
-        <w:numPr>
-          <w:ilvl w:val="0"/>
-          <w:numId w:val="15"/>
+        <w:t xml:space="preserve">usuario especifico </w:t>
+      </w:r>
+      <w:r>
+        <w:rPr>
+          <w:rFonts w:ascii="Arial" w:hAnsi="Arial" w:cs="Arial"/>
+          <w:sz w:val="24"/>
+          <w:szCs w:val="24"/>
+        </w:rPr>
+        <w:t>en todos los flujos de trabajo</w:t>
+      </w:r>
+      <w:r>
+        <w:rPr>
+          <w:rFonts w:ascii="Arial" w:hAnsi="Arial" w:cs="Arial"/>
+          <w:sz w:val="24"/>
+          <w:szCs w:val="24"/>
+        </w:rPr>
+        <w:t xml:space="preserve"> </w:t>
+      </w:r>
+    </w:p>
+    <w:p>
+      <w:pPr>
+        <w:pStyle w:val="Prrafodelista"/>
+        <w:numPr>
+          <w:ilvl w:val="0"/>
+          <w:numId w:val="14"/>
         </w:numPr>
         <w:ind w:firstLine="414"/>
         <w:rPr>
           <w:rFonts w:ascii="Arial" w:hAnsi="Arial" w:cs="Arial"/>
           <w:sz w:val="24"/>
-        </w:rPr>
-      </w:pPr>
-      <w:r>
-        <w:rPr>
-          <w:rFonts w:ascii="Arial" w:hAnsi="Arial" w:cs="Arial"/>
-          <w:sz w:val="24"/>
-        </w:rPr>
-        <w:t>Flujos de trabajo</w:t>
-      </w:r>
-      <w:r>
-        <w:rPr>
-          <w:rFonts w:ascii="Arial" w:hAnsi="Arial" w:cs="Arial"/>
-          <w:sz w:val="24"/>
-        </w:rPr>
-        <w:t>:</w:t>
-      </w:r>
-    </w:p>
-    <w:p>
-      <w:pPr>
-        <w:pStyle w:val="Prrafodelista"/>
-        <w:numPr>
-          <w:ilvl w:val="0"/>
-          <w:numId w:val="14"/>
-        </w:numPr>
-        <w:ind w:firstLine="414"/>
-        <w:rPr>
-          <w:rFonts w:ascii="Arial" w:hAnsi="Arial" w:cs="Arial"/>
-          <w:sz w:val="24"/>
           <w:szCs w:val="24"/>
         </w:rPr>
       </w:pPr>
@@ -3500,776 +3690,6 @@
           <w:szCs w:val="24"/>
         </w:rPr>
         <w:t>tipo de usu</w:t>
-      </w:r>
-      <w:r>
-        <w:rPr>
-          <w:rFonts w:ascii="Arial" w:hAnsi="Arial" w:cs="Arial"/>
-          <w:sz w:val="24"/>
-          <w:szCs w:val="24"/>
-        </w:rPr>
-        <w:t xml:space="preserve">ario en un </w:t>
-      </w:r>
-      <w:r>
-        <w:rPr>
-          <w:rFonts w:ascii="Arial" w:hAnsi="Arial" w:cs="Arial"/>
-          <w:sz w:val="24"/>
-          <w:szCs w:val="24"/>
-        </w:rPr>
-        <w:t>flujo de trabajo en específico</w:t>
-      </w:r>
-    </w:p>
-    <w:p>
-      <w:pPr>
-        <w:pStyle w:val="Prrafodelista"/>
-        <w:numPr>
-          <w:ilvl w:val="0"/>
-          <w:numId w:val="14"/>
-        </w:numPr>
-        <w:ind w:firstLine="414"/>
-        <w:rPr>
-          <w:rFonts w:ascii="Arial" w:hAnsi="Arial" w:cs="Arial"/>
-          <w:sz w:val="24"/>
-          <w:szCs w:val="24"/>
-        </w:rPr>
-      </w:pPr>
-      <w:r>
-        <w:rPr>
-          <w:rFonts w:ascii="Arial" w:hAnsi="Arial" w:cs="Arial"/>
-          <w:sz w:val="24"/>
-          <w:szCs w:val="24"/>
-        </w:rPr>
-        <w:t>ti</w:t>
-      </w:r>
-      <w:r>
-        <w:rPr>
-          <w:rFonts w:ascii="Arial" w:hAnsi="Arial" w:cs="Arial"/>
-          <w:sz w:val="24"/>
-          <w:szCs w:val="24"/>
-        </w:rPr>
-        <w:t xml:space="preserve">po de usuario </w:t>
-      </w:r>
-      <w:r>
-        <w:rPr>
-          <w:rFonts w:ascii="Arial" w:hAnsi="Arial" w:cs="Arial"/>
-          <w:sz w:val="24"/>
-          <w:szCs w:val="24"/>
-        </w:rPr>
-        <w:t xml:space="preserve">en </w:t>
-      </w:r>
-      <w:r>
-        <w:rPr>
-          <w:rFonts w:ascii="Arial" w:hAnsi="Arial" w:cs="Arial"/>
-          <w:sz w:val="24"/>
-          <w:szCs w:val="24"/>
-        </w:rPr>
-        <w:t>tod</w:t>
-      </w:r>
-      <w:r>
-        <w:rPr>
-          <w:rFonts w:ascii="Arial" w:hAnsi="Arial" w:cs="Arial"/>
-          <w:sz w:val="24"/>
-          <w:szCs w:val="24"/>
-        </w:rPr>
-        <w:t xml:space="preserve">os los </w:t>
-      </w:r>
-      <w:r>
-        <w:rPr>
-          <w:rFonts w:ascii="Arial" w:hAnsi="Arial" w:cs="Arial"/>
-          <w:sz w:val="24"/>
-          <w:szCs w:val="24"/>
-        </w:rPr>
-        <w:t>flujo</w:t>
-      </w:r>
-      <w:r>
-        <w:rPr>
-          <w:rFonts w:ascii="Arial" w:hAnsi="Arial" w:cs="Arial"/>
-          <w:sz w:val="24"/>
-          <w:szCs w:val="24"/>
-        </w:rPr>
-        <w:t>s</w:t>
-      </w:r>
-      <w:r>
-        <w:rPr>
-          <w:rFonts w:ascii="Arial" w:hAnsi="Arial" w:cs="Arial"/>
-          <w:sz w:val="24"/>
-          <w:szCs w:val="24"/>
-        </w:rPr>
-        <w:t xml:space="preserve"> de trabajo</w:t>
-      </w:r>
-    </w:p>
-    <w:p>
-      <w:pPr>
-        <w:pStyle w:val="Prrafodelista"/>
-        <w:numPr>
-          <w:ilvl w:val="0"/>
-          <w:numId w:val="14"/>
-        </w:numPr>
-        <w:ind w:firstLine="414"/>
-        <w:rPr>
-          <w:rFonts w:ascii="Arial" w:hAnsi="Arial" w:cs="Arial"/>
-          <w:sz w:val="24"/>
-          <w:szCs w:val="24"/>
-        </w:rPr>
-      </w:pPr>
-      <w:r>
-        <w:rPr>
-          <w:rFonts w:ascii="Arial" w:hAnsi="Arial" w:cs="Arial"/>
-          <w:sz w:val="24"/>
-          <w:szCs w:val="24"/>
-        </w:rPr>
-        <w:t xml:space="preserve">usuario específico </w:t>
-      </w:r>
-      <w:r>
-        <w:rPr>
-          <w:rFonts w:ascii="Arial" w:hAnsi="Arial" w:cs="Arial"/>
-          <w:sz w:val="24"/>
-          <w:szCs w:val="24"/>
-        </w:rPr>
-        <w:t>en un flujo de trabajo en específico</w:t>
-      </w:r>
-    </w:p>
-    <w:p>
-      <w:pPr>
-        <w:pStyle w:val="Prrafodelista"/>
-        <w:numPr>
-          <w:ilvl w:val="0"/>
-          <w:numId w:val="14"/>
-        </w:numPr>
-        <w:ind w:firstLine="414"/>
-        <w:rPr>
-          <w:rFonts w:ascii="Arial" w:hAnsi="Arial" w:cs="Arial"/>
-          <w:sz w:val="24"/>
-          <w:szCs w:val="24"/>
-        </w:rPr>
-      </w:pPr>
-      <w:r>
-        <w:rPr>
-          <w:rFonts w:ascii="Arial" w:hAnsi="Arial" w:cs="Arial"/>
-          <w:sz w:val="24"/>
-          <w:szCs w:val="24"/>
-        </w:rPr>
-        <w:t xml:space="preserve">usuario especifico </w:t>
-      </w:r>
-      <w:r>
-        <w:rPr>
-          <w:rFonts w:ascii="Arial" w:hAnsi="Arial" w:cs="Arial"/>
-          <w:sz w:val="24"/>
-          <w:szCs w:val="24"/>
-        </w:rPr>
-        <w:t>en todos los flujos de trabajo</w:t>
-      </w:r>
-      <w:r>
-        <w:rPr>
-          <w:rFonts w:ascii="Arial" w:hAnsi="Arial" w:cs="Arial"/>
-          <w:sz w:val="24"/>
-          <w:szCs w:val="24"/>
-        </w:rPr>
-        <w:t xml:space="preserve"> </w:t>
-      </w:r>
-    </w:p>
-    <w:p>
-      <w:pPr>
-        <w:pStyle w:val="Prrafodelista"/>
-        <w:numPr>
-          <w:ilvl w:val="0"/>
-          <w:numId w:val="14"/>
-        </w:numPr>
-        <w:ind w:firstLine="414"/>
-        <w:rPr>
-          <w:rFonts w:ascii="Arial" w:hAnsi="Arial" w:cs="Arial"/>
-          <w:sz w:val="24"/>
-          <w:szCs w:val="24"/>
-        </w:rPr>
-      </w:pPr>
-      <w:r>
-        <w:rPr>
-          <w:rFonts w:ascii="Arial" w:hAnsi="Arial" w:cs="Arial"/>
-          <w:sz w:val="24"/>
-          <w:szCs w:val="24"/>
-        </w:rPr>
-        <w:t xml:space="preserve">todos los usuarios </w:t>
-      </w:r>
-      <w:r>
-        <w:rPr>
-          <w:rFonts w:ascii="Arial" w:hAnsi="Arial" w:cs="Arial"/>
-          <w:sz w:val="24"/>
-          <w:szCs w:val="24"/>
-        </w:rPr>
-        <w:t>en un flujo de trabajo en específico</w:t>
-      </w:r>
-    </w:p>
-    <w:p>
-      <w:pPr>
-        <w:pStyle w:val="Prrafodelista"/>
-        <w:numPr>
-          <w:ilvl w:val="0"/>
-          <w:numId w:val="14"/>
-        </w:numPr>
-        <w:ind w:firstLine="414"/>
-        <w:rPr>
-          <w:rFonts w:ascii="Arial" w:hAnsi="Arial" w:cs="Arial"/>
-          <w:sz w:val="24"/>
-          <w:szCs w:val="24"/>
-        </w:rPr>
-      </w:pPr>
-      <w:r>
-        <w:rPr>
-          <w:rFonts w:ascii="Arial" w:hAnsi="Arial" w:cs="Arial"/>
-          <w:sz w:val="24"/>
-          <w:szCs w:val="24"/>
-        </w:rPr>
-        <w:t xml:space="preserve">todos los usuarios </w:t>
-      </w:r>
-      <w:r>
-        <w:rPr>
-          <w:rFonts w:ascii="Arial" w:hAnsi="Arial" w:cs="Arial"/>
-          <w:sz w:val="24"/>
-          <w:szCs w:val="24"/>
-        </w:rPr>
-        <w:t>en todos los flujos de trabajo</w:t>
-      </w:r>
-    </w:p>
-    <w:p>
-      <w:pPr>
-        <w:ind w:left="1134"/>
-        <w:rPr>
-          <w:rFonts w:ascii="Arial" w:hAnsi="Arial" w:cs="Arial"/>
-          <w:sz w:val="24"/>
-          <w:szCs w:val="24"/>
-        </w:rPr>
-      </w:pPr>
-      <w:r>
-        <w:rPr>
-          <w:rFonts w:ascii="Arial" w:hAnsi="Arial" w:cs="Arial"/>
-          <w:sz w:val="24"/>
-          <w:szCs w:val="24"/>
-        </w:rPr>
-        <w:t>Filtrados por:</w:t>
-      </w:r>
-    </w:p>
-    <w:p>
-      <w:pPr>
-        <w:pStyle w:val="Prrafodelista"/>
-        <w:numPr>
-          <w:ilvl w:val="0"/>
-          <w:numId w:val="13"/>
-        </w:numPr>
-        <w:tabs>
-          <w:tab w:val="left" w:pos="284"/>
-        </w:tabs>
-        <w:ind w:firstLine="54"/>
-        <w:jc w:val="both"/>
-        <w:rPr>
-          <w:rFonts w:ascii="Arial" w:hAnsi="Arial" w:cs="Arial"/>
-          <w:sz w:val="24"/>
-          <w:szCs w:val="24"/>
-        </w:rPr>
-      </w:pPr>
-      <w:r>
-        <w:rPr>
-          <w:rFonts w:ascii="Arial" w:hAnsi="Arial" w:cs="Arial"/>
-          <w:sz w:val="24"/>
-          <w:szCs w:val="24"/>
-        </w:rPr>
-        <w:t>día actual</w:t>
-      </w:r>
-    </w:p>
-    <w:p>
-      <w:pPr>
-        <w:pStyle w:val="Prrafodelista"/>
-        <w:numPr>
-          <w:ilvl w:val="0"/>
-          <w:numId w:val="13"/>
-        </w:numPr>
-        <w:tabs>
-          <w:tab w:val="left" w:pos="284"/>
-        </w:tabs>
-        <w:ind w:firstLine="54"/>
-        <w:jc w:val="both"/>
-        <w:rPr>
-          <w:rFonts w:ascii="Arial" w:hAnsi="Arial" w:cs="Arial"/>
-          <w:sz w:val="24"/>
-          <w:szCs w:val="24"/>
-        </w:rPr>
-      </w:pPr>
-      <w:r>
-        <w:rPr>
-          <w:rFonts w:ascii="Arial" w:hAnsi="Arial" w:cs="Arial"/>
-          <w:sz w:val="24"/>
-          <w:szCs w:val="24"/>
-        </w:rPr>
-        <w:t>día anterior</w:t>
-      </w:r>
-    </w:p>
-    <w:p>
-      <w:pPr>
-        <w:pStyle w:val="Prrafodelista"/>
-        <w:numPr>
-          <w:ilvl w:val="0"/>
-          <w:numId w:val="13"/>
-        </w:numPr>
-        <w:tabs>
-          <w:tab w:val="left" w:pos="284"/>
-        </w:tabs>
-        <w:ind w:firstLine="54"/>
-        <w:jc w:val="both"/>
-        <w:rPr>
-          <w:rFonts w:ascii="Arial" w:hAnsi="Arial" w:cs="Arial"/>
-          <w:sz w:val="24"/>
-          <w:szCs w:val="24"/>
-        </w:rPr>
-      </w:pPr>
-      <w:r>
-        <w:rPr>
-          <w:rFonts w:ascii="Arial" w:hAnsi="Arial" w:cs="Arial"/>
-          <w:sz w:val="24"/>
-          <w:szCs w:val="24"/>
-        </w:rPr>
-        <w:t>día específico</w:t>
-      </w:r>
-    </w:p>
-    <w:p>
-      <w:pPr>
-        <w:pStyle w:val="Prrafodelista"/>
-        <w:numPr>
-          <w:ilvl w:val="0"/>
-          <w:numId w:val="13"/>
-        </w:numPr>
-        <w:tabs>
-          <w:tab w:val="left" w:pos="284"/>
-        </w:tabs>
-        <w:ind w:firstLine="54"/>
-        <w:jc w:val="both"/>
-        <w:rPr>
-          <w:rFonts w:ascii="Arial" w:hAnsi="Arial" w:cs="Arial"/>
-          <w:sz w:val="24"/>
-          <w:szCs w:val="24"/>
-        </w:rPr>
-      </w:pPr>
-      <w:r>
-        <w:rPr>
-          <w:rFonts w:ascii="Arial" w:hAnsi="Arial" w:cs="Arial"/>
-          <w:sz w:val="24"/>
-          <w:szCs w:val="24"/>
-        </w:rPr>
-        <w:t>mes actual</w:t>
-      </w:r>
-    </w:p>
-    <w:p>
-      <w:pPr>
-        <w:pStyle w:val="Prrafodelista"/>
-        <w:numPr>
-          <w:ilvl w:val="0"/>
-          <w:numId w:val="13"/>
-        </w:numPr>
-        <w:tabs>
-          <w:tab w:val="left" w:pos="284"/>
-        </w:tabs>
-        <w:ind w:firstLine="54"/>
-        <w:jc w:val="both"/>
-        <w:rPr>
-          <w:rFonts w:ascii="Arial" w:hAnsi="Arial" w:cs="Arial"/>
-          <w:sz w:val="24"/>
-          <w:szCs w:val="24"/>
-        </w:rPr>
-      </w:pPr>
-      <w:r>
-        <w:rPr>
-          <w:rFonts w:ascii="Arial" w:hAnsi="Arial" w:cs="Arial"/>
-          <w:sz w:val="24"/>
-          <w:szCs w:val="24"/>
-        </w:rPr>
-        <w:t>mes específico</w:t>
-      </w:r>
-    </w:p>
-    <w:p>
-      <w:pPr>
-        <w:pStyle w:val="Prrafodelista"/>
-        <w:numPr>
-          <w:ilvl w:val="0"/>
-          <w:numId w:val="13"/>
-        </w:numPr>
-        <w:tabs>
-          <w:tab w:val="left" w:pos="284"/>
-        </w:tabs>
-        <w:ind w:firstLine="54"/>
-        <w:jc w:val="both"/>
-        <w:rPr>
-          <w:rFonts w:ascii="Arial" w:hAnsi="Arial" w:cs="Arial"/>
-          <w:sz w:val="24"/>
-          <w:szCs w:val="24"/>
-        </w:rPr>
-      </w:pPr>
-      <w:r>
-        <w:rPr>
-          <w:rFonts w:ascii="Arial" w:hAnsi="Arial" w:cs="Arial"/>
-          <w:sz w:val="24"/>
-          <w:szCs w:val="24"/>
-        </w:rPr>
-        <w:t>año actual</w:t>
-      </w:r>
-    </w:p>
-    <w:p>
-      <w:pPr>
-        <w:pStyle w:val="Prrafodelista"/>
-        <w:numPr>
-          <w:ilvl w:val="0"/>
-          <w:numId w:val="13"/>
-        </w:numPr>
-        <w:tabs>
-          <w:tab w:val="left" w:pos="284"/>
-        </w:tabs>
-        <w:ind w:firstLine="54"/>
-        <w:jc w:val="both"/>
-        <w:rPr>
-          <w:rFonts w:ascii="Arial" w:hAnsi="Arial" w:cs="Arial"/>
-          <w:sz w:val="24"/>
-          <w:szCs w:val="24"/>
-        </w:rPr>
-      </w:pPr>
-      <w:r>
-        <w:rPr>
-          <w:rFonts w:ascii="Arial" w:hAnsi="Arial" w:cs="Arial"/>
-          <w:sz w:val="24"/>
-          <w:szCs w:val="24"/>
-        </w:rPr>
-        <w:t>año específico</w:t>
-      </w:r>
-    </w:p>
-    <w:p>
-      <w:pPr>
-        <w:pStyle w:val="Prrafodelista"/>
-        <w:numPr>
-          <w:ilvl w:val="0"/>
-          <w:numId w:val="13"/>
-        </w:numPr>
-        <w:tabs>
-          <w:tab w:val="left" w:pos="284"/>
-        </w:tabs>
-        <w:ind w:firstLine="54"/>
-        <w:jc w:val="both"/>
-        <w:rPr>
-          <w:rFonts w:ascii="Arial" w:hAnsi="Arial" w:cs="Arial"/>
-          <w:sz w:val="24"/>
-          <w:szCs w:val="24"/>
-        </w:rPr>
-      </w:pPr>
-      <w:r>
-        <w:rPr>
-          <w:rFonts w:ascii="Arial" w:hAnsi="Arial" w:cs="Arial"/>
-          <w:sz w:val="24"/>
-          <w:szCs w:val="24"/>
-        </w:rPr>
-        <w:t>periodo</w:t>
-      </w:r>
-    </w:p>
-    <w:p>
-      <w:pPr>
-        <w:tabs>
-          <w:tab w:val="left" w:pos="284"/>
-        </w:tabs>
-        <w:jc w:val="both"/>
-        <w:rPr>
-          <w:rFonts w:ascii="Arial" w:hAnsi="Arial" w:cs="Arial"/>
-          <w:b/>
-          <w:sz w:val="24"/>
-          <w:szCs w:val="24"/>
-          <w:u w:val="single"/>
-        </w:rPr>
-      </w:pPr>
-      <w:r>
-        <w:rPr>
-          <w:rFonts w:ascii="Arial" w:hAnsi="Arial" w:cs="Arial"/>
-          <w:b/>
-          <w:sz w:val="24"/>
-          <w:szCs w:val="24"/>
-          <w:u w:val="single"/>
-        </w:rPr>
-        <w:t>Alarmas</w:t>
-      </w:r>
-    </w:p>
-    <w:p>
-      <w:pPr>
-        <w:tabs>
-          <w:tab w:val="left" w:pos="284"/>
-        </w:tabs>
-        <w:jc w:val="both"/>
-        <w:rPr>
-          <w:rFonts w:ascii="Arial" w:hAnsi="Arial" w:cs="Arial"/>
-          <w:sz w:val="24"/>
-          <w:szCs w:val="24"/>
-        </w:rPr>
-      </w:pPr>
-      <w:r>
-        <w:rPr>
-          <w:rFonts w:ascii="Arial" w:hAnsi="Arial" w:cs="Arial"/>
-          <w:sz w:val="24"/>
-          <w:szCs w:val="24"/>
-        </w:rPr>
-        <w:t xml:space="preserve">Establecer alarmas cuando </w:t>
-      </w:r>
-      <w:r>
-        <w:rPr>
-          <w:rFonts w:ascii="Arial" w:hAnsi="Arial" w:cs="Arial"/>
-          <w:sz w:val="24"/>
-          <w:szCs w:val="24"/>
-        </w:rPr>
-        <w:t xml:space="preserve">instancias/transiciones </w:t>
-      </w:r>
-      <w:r>
-        <w:rPr>
-          <w:rFonts w:ascii="Arial" w:hAnsi="Arial" w:cs="Arial"/>
-          <w:sz w:val="24"/>
-          <w:szCs w:val="24"/>
-        </w:rPr>
-        <w:t xml:space="preserve">lleguen a un punto establecido </w:t>
-      </w:r>
-    </w:p>
-    <w:p>
-      <w:pPr>
-        <w:tabs>
-          <w:tab w:val="left" w:pos="284"/>
-        </w:tabs>
-        <w:jc w:val="both"/>
-        <w:rPr>
-          <w:rFonts w:ascii="Arial" w:hAnsi="Arial" w:cs="Arial"/>
-          <w:sz w:val="24"/>
-          <w:szCs w:val="24"/>
-        </w:rPr>
-      </w:pPr>
-      <w:r>
-        <w:rPr>
-          <w:rFonts w:ascii="Arial" w:hAnsi="Arial" w:cs="Arial"/>
-          <w:sz w:val="24"/>
-          <w:szCs w:val="24"/>
-        </w:rPr>
-        <w:t>Se permite:</w:t>
-      </w:r>
-    </w:p>
-    <w:p>
-      <w:pPr>
-        <w:pStyle w:val="Prrafodelista"/>
-        <w:numPr>
-          <w:ilvl w:val="0"/>
-          <w:numId w:val="20"/>
-        </w:numPr>
-        <w:tabs>
-          <w:tab w:val="left" w:pos="284"/>
-        </w:tabs>
-        <w:jc w:val="both"/>
-        <w:rPr>
-          <w:rFonts w:ascii="Arial" w:hAnsi="Arial" w:cs="Arial"/>
-          <w:sz w:val="24"/>
-          <w:szCs w:val="24"/>
-        </w:rPr>
-      </w:pPr>
-      <w:r>
-        <w:rPr>
-          <w:rFonts w:ascii="Arial" w:hAnsi="Arial" w:cs="Arial"/>
-          <w:sz w:val="24"/>
-          <w:szCs w:val="24"/>
-        </w:rPr>
-        <w:t xml:space="preserve">Transición </w:t>
-      </w:r>
-      <w:proofErr w:type="spellStart"/>
-      <w:r>
-        <w:rPr>
-          <w:rFonts w:ascii="Arial" w:hAnsi="Arial" w:cs="Arial"/>
-          <w:sz w:val="24"/>
-          <w:szCs w:val="24"/>
-        </w:rPr>
-        <w:t>max</w:t>
-      </w:r>
-      <w:proofErr w:type="spellEnd"/>
-      <w:r>
-        <w:rPr>
-          <w:rFonts w:ascii="Arial" w:hAnsi="Arial" w:cs="Arial"/>
-          <w:sz w:val="24"/>
-          <w:szCs w:val="24"/>
-        </w:rPr>
-        <w:t xml:space="preserve"> tiempo</w:t>
-      </w:r>
-    </w:p>
-    <w:p>
-      <w:pPr>
-        <w:pStyle w:val="Prrafodelista"/>
-        <w:numPr>
-          <w:ilvl w:val="0"/>
-          <w:numId w:val="20"/>
-        </w:numPr>
-        <w:tabs>
-          <w:tab w:val="left" w:pos="284"/>
-        </w:tabs>
-        <w:jc w:val="both"/>
-        <w:rPr>
-          <w:rFonts w:ascii="Arial" w:hAnsi="Arial" w:cs="Arial"/>
-          <w:sz w:val="24"/>
-          <w:szCs w:val="24"/>
-        </w:rPr>
-      </w:pPr>
-      <w:r>
-        <w:rPr>
-          <w:rFonts w:ascii="Arial" w:hAnsi="Arial" w:cs="Arial"/>
-          <w:sz w:val="24"/>
-          <w:szCs w:val="24"/>
-        </w:rPr>
-        <w:t xml:space="preserve">Transición </w:t>
-      </w:r>
-      <w:r>
-        <w:rPr>
-          <w:rFonts w:ascii="Arial" w:hAnsi="Arial" w:cs="Arial"/>
-          <w:sz w:val="24"/>
-          <w:szCs w:val="24"/>
-        </w:rPr>
-        <w:t>min</w:t>
-      </w:r>
-      <w:r>
-        <w:rPr>
-          <w:rFonts w:ascii="Arial" w:hAnsi="Arial" w:cs="Arial"/>
-          <w:sz w:val="24"/>
-          <w:szCs w:val="24"/>
-        </w:rPr>
-        <w:t xml:space="preserve"> tiempo</w:t>
-      </w:r>
-    </w:p>
-    <w:p>
-      <w:pPr>
-        <w:pStyle w:val="Prrafodelista"/>
-        <w:numPr>
-          <w:ilvl w:val="0"/>
-          <w:numId w:val="20"/>
-        </w:numPr>
-        <w:tabs>
-          <w:tab w:val="left" w:pos="284"/>
-        </w:tabs>
-        <w:jc w:val="both"/>
-        <w:rPr>
-          <w:rFonts w:ascii="Arial" w:hAnsi="Arial" w:cs="Arial"/>
-          <w:sz w:val="24"/>
-          <w:szCs w:val="24"/>
-        </w:rPr>
-      </w:pPr>
-      <w:r>
-        <w:rPr>
-          <w:rFonts w:ascii="Arial" w:hAnsi="Arial" w:cs="Arial"/>
-          <w:sz w:val="24"/>
-          <w:szCs w:val="24"/>
-        </w:rPr>
-        <w:t xml:space="preserve">Flujo de trabajo </w:t>
-      </w:r>
-      <w:proofErr w:type="spellStart"/>
-      <w:r>
-        <w:rPr>
-          <w:rFonts w:ascii="Arial" w:hAnsi="Arial" w:cs="Arial"/>
-          <w:sz w:val="24"/>
-          <w:szCs w:val="24"/>
-        </w:rPr>
-        <w:t>max</w:t>
-      </w:r>
-      <w:proofErr w:type="spellEnd"/>
-      <w:r>
-        <w:rPr>
-          <w:rFonts w:ascii="Arial" w:hAnsi="Arial" w:cs="Arial"/>
-          <w:sz w:val="24"/>
-          <w:szCs w:val="24"/>
-        </w:rPr>
-        <w:t xml:space="preserve"> tiempo</w:t>
-      </w:r>
-    </w:p>
-    <w:p>
-      <w:pPr>
-        <w:pStyle w:val="Prrafodelista"/>
-        <w:numPr>
-          <w:ilvl w:val="0"/>
-          <w:numId w:val="20"/>
-        </w:numPr>
-        <w:tabs>
-          <w:tab w:val="left" w:pos="284"/>
-        </w:tabs>
-        <w:jc w:val="both"/>
-        <w:rPr>
-          <w:rFonts w:ascii="Arial" w:hAnsi="Arial" w:cs="Arial"/>
-          <w:sz w:val="24"/>
-          <w:szCs w:val="24"/>
-        </w:rPr>
-      </w:pPr>
-      <w:r>
-        <w:rPr>
-          <w:rFonts w:ascii="Arial" w:hAnsi="Arial" w:cs="Arial"/>
-          <w:sz w:val="24"/>
-          <w:szCs w:val="24"/>
-        </w:rPr>
-        <w:t>Flujo de trabajo</w:t>
-      </w:r>
-      <w:r>
-        <w:rPr>
-          <w:rFonts w:ascii="Arial" w:hAnsi="Arial" w:cs="Arial"/>
-          <w:sz w:val="24"/>
-          <w:szCs w:val="24"/>
-        </w:rPr>
-        <w:t xml:space="preserve"> </w:t>
-      </w:r>
-      <w:r>
-        <w:rPr>
-          <w:rFonts w:ascii="Arial" w:hAnsi="Arial" w:cs="Arial"/>
-          <w:sz w:val="24"/>
-          <w:szCs w:val="24"/>
-        </w:rPr>
-        <w:t>min</w:t>
-      </w:r>
-      <w:r>
-        <w:rPr>
-          <w:rFonts w:ascii="Arial" w:hAnsi="Arial" w:cs="Arial"/>
-          <w:sz w:val="24"/>
-          <w:szCs w:val="24"/>
-        </w:rPr>
-        <w:t xml:space="preserve"> tiempo</w:t>
-      </w:r>
-    </w:p>
-    <w:p>
-      <w:pPr>
-        <w:tabs>
-          <w:tab w:val="left" w:pos="284"/>
-        </w:tabs>
-        <w:jc w:val="both"/>
-        <w:rPr>
-          <w:rFonts w:ascii="Arial" w:hAnsi="Arial" w:cs="Arial"/>
-          <w:b/>
-          <w:sz w:val="24"/>
-          <w:szCs w:val="24"/>
-          <w:u w:val="single"/>
-        </w:rPr>
-      </w:pPr>
-      <w:r>
-        <w:rPr>
-          <w:rFonts w:ascii="Arial" w:hAnsi="Arial" w:cs="Arial"/>
-          <w:b/>
-          <w:sz w:val="24"/>
-          <w:szCs w:val="24"/>
-          <w:u w:val="single"/>
-        </w:rPr>
-        <w:t>Usuarios</w:t>
-      </w:r>
-    </w:p>
-    <w:p>
-      <w:pPr>
-        <w:tabs>
-          <w:tab w:val="left" w:pos="284"/>
-        </w:tabs>
-        <w:jc w:val="both"/>
-        <w:rPr>
-          <w:rFonts w:ascii="Arial" w:hAnsi="Arial" w:cs="Arial"/>
-          <w:sz w:val="24"/>
-          <w:szCs w:val="24"/>
-        </w:rPr>
-      </w:pPr>
-      <w:r>
-        <w:rPr>
-          <w:rFonts w:ascii="Arial" w:hAnsi="Arial" w:cs="Arial"/>
-          <w:sz w:val="24"/>
-          <w:szCs w:val="24"/>
-        </w:rPr>
-        <w:t>Usuarios que tienen acceso al sistema, crear, mo</w:t>
       </w:r>
       <w:bookmarkStart w:id="0" w:name="_GoBack"/>
       <w:bookmarkEnd w:id="0"/>
@@ -4279,7 +3699,374 @@
           <w:sz w:val="24"/>
           <w:szCs w:val="24"/>
         </w:rPr>
-        <w:t>dificar, eliminar</w:t>
+        <w:t xml:space="preserve">ario en un </w:t>
+      </w:r>
+      <w:r>
+        <w:rPr>
+          <w:rFonts w:ascii="Arial" w:hAnsi="Arial" w:cs="Arial"/>
+          <w:sz w:val="24"/>
+          <w:szCs w:val="24"/>
+        </w:rPr>
+        <w:t>flujo de trabajo específico</w:t>
+      </w:r>
+    </w:p>
+    <w:p>
+      <w:pPr>
+        <w:pStyle w:val="Prrafodelista"/>
+        <w:numPr>
+          <w:ilvl w:val="0"/>
+          <w:numId w:val="14"/>
+        </w:numPr>
+        <w:ind w:firstLine="414"/>
+        <w:rPr>
+          <w:rFonts w:ascii="Arial" w:hAnsi="Arial" w:cs="Arial"/>
+          <w:sz w:val="24"/>
+          <w:szCs w:val="24"/>
+        </w:rPr>
+      </w:pPr>
+      <w:r>
+        <w:rPr>
+          <w:rFonts w:ascii="Arial" w:hAnsi="Arial" w:cs="Arial"/>
+          <w:sz w:val="24"/>
+          <w:szCs w:val="24"/>
+        </w:rPr>
+        <w:t>ti</w:t>
+      </w:r>
+      <w:r>
+        <w:rPr>
+          <w:rFonts w:ascii="Arial" w:hAnsi="Arial" w:cs="Arial"/>
+          <w:sz w:val="24"/>
+          <w:szCs w:val="24"/>
+        </w:rPr>
+        <w:t xml:space="preserve">po de usuario </w:t>
+      </w:r>
+      <w:r>
+        <w:rPr>
+          <w:rFonts w:ascii="Arial" w:hAnsi="Arial" w:cs="Arial"/>
+          <w:sz w:val="24"/>
+          <w:szCs w:val="24"/>
+        </w:rPr>
+        <w:t xml:space="preserve">en </w:t>
+      </w:r>
+      <w:r>
+        <w:rPr>
+          <w:rFonts w:ascii="Arial" w:hAnsi="Arial" w:cs="Arial"/>
+          <w:sz w:val="24"/>
+          <w:szCs w:val="24"/>
+        </w:rPr>
+        <w:t>tod</w:t>
+      </w:r>
+      <w:r>
+        <w:rPr>
+          <w:rFonts w:ascii="Arial" w:hAnsi="Arial" w:cs="Arial"/>
+          <w:sz w:val="24"/>
+          <w:szCs w:val="24"/>
+        </w:rPr>
+        <w:t>os los flujos de trabajo</w:t>
+      </w:r>
+    </w:p>
+    <w:p>
+      <w:pPr>
+        <w:pStyle w:val="Prrafodelista"/>
+        <w:numPr>
+          <w:ilvl w:val="0"/>
+          <w:numId w:val="14"/>
+        </w:numPr>
+        <w:ind w:firstLine="414"/>
+        <w:rPr>
+          <w:rFonts w:ascii="Arial" w:hAnsi="Arial" w:cs="Arial"/>
+          <w:sz w:val="24"/>
+          <w:szCs w:val="24"/>
+        </w:rPr>
+      </w:pPr>
+      <w:r>
+        <w:rPr>
+          <w:rFonts w:ascii="Arial" w:hAnsi="Arial" w:cs="Arial"/>
+          <w:sz w:val="24"/>
+          <w:szCs w:val="24"/>
+        </w:rPr>
+        <w:t xml:space="preserve">todos los usuarios </w:t>
+      </w:r>
+      <w:r>
+        <w:rPr>
+          <w:rFonts w:ascii="Arial" w:hAnsi="Arial" w:cs="Arial"/>
+          <w:sz w:val="24"/>
+          <w:szCs w:val="24"/>
+        </w:rPr>
+        <w:t xml:space="preserve">en un flujo de trabajo </w:t>
+      </w:r>
+      <w:r>
+        <w:rPr>
+          <w:rFonts w:ascii="Arial" w:hAnsi="Arial" w:cs="Arial"/>
+          <w:sz w:val="24"/>
+          <w:szCs w:val="24"/>
+        </w:rPr>
+        <w:t>específico</w:t>
+      </w:r>
+    </w:p>
+    <w:p>
+      <w:pPr>
+        <w:pStyle w:val="Prrafodelista"/>
+        <w:numPr>
+          <w:ilvl w:val="0"/>
+          <w:numId w:val="14"/>
+        </w:numPr>
+        <w:ind w:firstLine="414"/>
+        <w:rPr>
+          <w:rFonts w:ascii="Arial" w:hAnsi="Arial" w:cs="Arial"/>
+          <w:sz w:val="24"/>
+          <w:szCs w:val="24"/>
+        </w:rPr>
+      </w:pPr>
+      <w:r>
+        <w:rPr>
+          <w:rFonts w:ascii="Arial" w:hAnsi="Arial" w:cs="Arial"/>
+          <w:sz w:val="24"/>
+          <w:szCs w:val="24"/>
+        </w:rPr>
+        <w:t xml:space="preserve">todos los usuarios </w:t>
+      </w:r>
+      <w:r>
+        <w:rPr>
+          <w:rFonts w:ascii="Arial" w:hAnsi="Arial" w:cs="Arial"/>
+          <w:sz w:val="24"/>
+          <w:szCs w:val="24"/>
+        </w:rPr>
+        <w:t>en todos los flujos de trabajo</w:t>
+      </w:r>
+    </w:p>
+    <w:p>
+      <w:pPr>
+        <w:ind w:left="1134"/>
+        <w:rPr>
+          <w:rFonts w:ascii="Arial" w:hAnsi="Arial" w:cs="Arial"/>
+          <w:sz w:val="24"/>
+          <w:szCs w:val="24"/>
+        </w:rPr>
+      </w:pPr>
+      <w:r>
+        <w:rPr>
+          <w:rFonts w:ascii="Arial" w:hAnsi="Arial" w:cs="Arial"/>
+          <w:sz w:val="24"/>
+          <w:szCs w:val="24"/>
+        </w:rPr>
+        <w:t>Filtrados por:</w:t>
+      </w:r>
+    </w:p>
+    <w:p>
+      <w:pPr>
+        <w:pStyle w:val="Prrafodelista"/>
+        <w:numPr>
+          <w:ilvl w:val="0"/>
+          <w:numId w:val="13"/>
+        </w:numPr>
+        <w:tabs>
+          <w:tab w:val="left" w:pos="284"/>
+        </w:tabs>
+        <w:ind w:firstLine="54"/>
+        <w:jc w:val="both"/>
+        <w:rPr>
+          <w:rFonts w:ascii="Arial" w:hAnsi="Arial" w:cs="Arial"/>
+          <w:sz w:val="24"/>
+          <w:szCs w:val="24"/>
+        </w:rPr>
+      </w:pPr>
+      <w:r>
+        <w:rPr>
+          <w:rFonts w:ascii="Arial" w:hAnsi="Arial" w:cs="Arial"/>
+          <w:sz w:val="24"/>
+          <w:szCs w:val="24"/>
+        </w:rPr>
+        <w:t>día actual</w:t>
+      </w:r>
+    </w:p>
+    <w:p>
+      <w:pPr>
+        <w:pStyle w:val="Prrafodelista"/>
+        <w:numPr>
+          <w:ilvl w:val="0"/>
+          <w:numId w:val="13"/>
+        </w:numPr>
+        <w:tabs>
+          <w:tab w:val="left" w:pos="284"/>
+        </w:tabs>
+        <w:ind w:firstLine="54"/>
+        <w:jc w:val="both"/>
+        <w:rPr>
+          <w:rFonts w:ascii="Arial" w:hAnsi="Arial" w:cs="Arial"/>
+          <w:sz w:val="24"/>
+          <w:szCs w:val="24"/>
+        </w:rPr>
+      </w:pPr>
+      <w:r>
+        <w:rPr>
+          <w:rFonts w:ascii="Arial" w:hAnsi="Arial" w:cs="Arial"/>
+          <w:sz w:val="24"/>
+          <w:szCs w:val="24"/>
+        </w:rPr>
+        <w:t>día anterior</w:t>
+      </w:r>
+    </w:p>
+    <w:p>
+      <w:pPr>
+        <w:pStyle w:val="Prrafodelista"/>
+        <w:numPr>
+          <w:ilvl w:val="0"/>
+          <w:numId w:val="13"/>
+        </w:numPr>
+        <w:tabs>
+          <w:tab w:val="left" w:pos="284"/>
+        </w:tabs>
+        <w:ind w:firstLine="54"/>
+        <w:jc w:val="both"/>
+        <w:rPr>
+          <w:rFonts w:ascii="Arial" w:hAnsi="Arial" w:cs="Arial"/>
+          <w:sz w:val="24"/>
+          <w:szCs w:val="24"/>
+        </w:rPr>
+      </w:pPr>
+      <w:r>
+        <w:rPr>
+          <w:rFonts w:ascii="Arial" w:hAnsi="Arial" w:cs="Arial"/>
+          <w:sz w:val="24"/>
+          <w:szCs w:val="24"/>
+        </w:rPr>
+        <w:t>día específico</w:t>
+      </w:r>
+    </w:p>
+    <w:p>
+      <w:pPr>
+        <w:pStyle w:val="Prrafodelista"/>
+        <w:numPr>
+          <w:ilvl w:val="0"/>
+          <w:numId w:val="13"/>
+        </w:numPr>
+        <w:tabs>
+          <w:tab w:val="left" w:pos="284"/>
+        </w:tabs>
+        <w:ind w:firstLine="54"/>
+        <w:jc w:val="both"/>
+        <w:rPr>
+          <w:rFonts w:ascii="Arial" w:hAnsi="Arial" w:cs="Arial"/>
+          <w:sz w:val="24"/>
+          <w:szCs w:val="24"/>
+        </w:rPr>
+      </w:pPr>
+      <w:r>
+        <w:rPr>
+          <w:rFonts w:ascii="Arial" w:hAnsi="Arial" w:cs="Arial"/>
+          <w:sz w:val="24"/>
+          <w:szCs w:val="24"/>
+        </w:rPr>
+        <w:t>mes actual</w:t>
+      </w:r>
+    </w:p>
+    <w:p>
+      <w:pPr>
+        <w:pStyle w:val="Prrafodelista"/>
+        <w:numPr>
+          <w:ilvl w:val="0"/>
+          <w:numId w:val="13"/>
+        </w:numPr>
+        <w:tabs>
+          <w:tab w:val="left" w:pos="284"/>
+        </w:tabs>
+        <w:ind w:firstLine="54"/>
+        <w:jc w:val="both"/>
+        <w:rPr>
+          <w:rFonts w:ascii="Arial" w:hAnsi="Arial" w:cs="Arial"/>
+          <w:sz w:val="24"/>
+          <w:szCs w:val="24"/>
+        </w:rPr>
+      </w:pPr>
+      <w:r>
+        <w:rPr>
+          <w:rFonts w:ascii="Arial" w:hAnsi="Arial" w:cs="Arial"/>
+          <w:sz w:val="24"/>
+          <w:szCs w:val="24"/>
+        </w:rPr>
+        <w:t>mes específico</w:t>
+      </w:r>
+    </w:p>
+    <w:p>
+      <w:pPr>
+        <w:pStyle w:val="Prrafodelista"/>
+        <w:numPr>
+          <w:ilvl w:val="0"/>
+          <w:numId w:val="13"/>
+        </w:numPr>
+        <w:tabs>
+          <w:tab w:val="left" w:pos="284"/>
+        </w:tabs>
+        <w:ind w:firstLine="54"/>
+        <w:jc w:val="both"/>
+        <w:rPr>
+          <w:rFonts w:ascii="Arial" w:hAnsi="Arial" w:cs="Arial"/>
+          <w:sz w:val="24"/>
+          <w:szCs w:val="24"/>
+        </w:rPr>
+      </w:pPr>
+      <w:r>
+        <w:rPr>
+          <w:rFonts w:ascii="Arial" w:hAnsi="Arial" w:cs="Arial"/>
+          <w:sz w:val="24"/>
+          <w:szCs w:val="24"/>
+        </w:rPr>
+        <w:t>año actual</w:t>
+      </w:r>
+    </w:p>
+    <w:p>
+      <w:pPr>
+        <w:pStyle w:val="Prrafodelista"/>
+        <w:numPr>
+          <w:ilvl w:val="0"/>
+          <w:numId w:val="13"/>
+        </w:numPr>
+        <w:tabs>
+          <w:tab w:val="left" w:pos="284"/>
+        </w:tabs>
+        <w:ind w:firstLine="54"/>
+        <w:jc w:val="both"/>
+        <w:rPr>
+          <w:rFonts w:ascii="Arial" w:hAnsi="Arial" w:cs="Arial"/>
+          <w:sz w:val="24"/>
+          <w:szCs w:val="24"/>
+        </w:rPr>
+      </w:pPr>
+      <w:r>
+        <w:rPr>
+          <w:rFonts w:ascii="Arial" w:hAnsi="Arial" w:cs="Arial"/>
+          <w:sz w:val="24"/>
+          <w:szCs w:val="24"/>
+        </w:rPr>
+        <w:t>año específico</w:t>
+      </w:r>
+    </w:p>
+    <w:p>
+      <w:pPr>
+        <w:pStyle w:val="Prrafodelista"/>
+        <w:numPr>
+          <w:ilvl w:val="0"/>
+          <w:numId w:val="13"/>
+        </w:numPr>
+        <w:tabs>
+          <w:tab w:val="left" w:pos="284"/>
+        </w:tabs>
+        <w:ind w:firstLine="54"/>
+        <w:jc w:val="both"/>
+        <w:rPr>
+          <w:rFonts w:ascii="Arial" w:hAnsi="Arial" w:cs="Arial"/>
+          <w:sz w:val="24"/>
+          <w:szCs w:val="24"/>
+        </w:rPr>
+      </w:pPr>
+      <w:r>
+        <w:rPr>
+          <w:rFonts w:ascii="Arial" w:hAnsi="Arial" w:cs="Arial"/>
+          <w:sz w:val="24"/>
+          <w:szCs w:val="24"/>
+        </w:rPr>
+        <w:t>periodo</w:t>
       </w:r>
     </w:p>
     <w:p>
@@ -4304,6 +4091,299 @@
           <w:szCs w:val="24"/>
           <w:u w:val="single"/>
         </w:rPr>
+        <w:t>Alarmas</w:t>
+      </w:r>
+    </w:p>
+    <w:p>
+      <w:pPr>
+        <w:tabs>
+          <w:tab w:val="left" w:pos="284"/>
+        </w:tabs>
+        <w:jc w:val="both"/>
+        <w:rPr>
+          <w:rFonts w:ascii="Arial" w:hAnsi="Arial" w:cs="Arial"/>
+          <w:sz w:val="24"/>
+          <w:szCs w:val="24"/>
+        </w:rPr>
+      </w:pPr>
+      <w:r>
+        <w:rPr>
+          <w:rFonts w:ascii="Arial" w:hAnsi="Arial" w:cs="Arial"/>
+          <w:sz w:val="24"/>
+          <w:szCs w:val="24"/>
+        </w:rPr>
+        <w:t xml:space="preserve">Establecer alarmas cuando </w:t>
+      </w:r>
+      <w:r>
+        <w:rPr>
+          <w:rFonts w:ascii="Arial" w:hAnsi="Arial" w:cs="Arial"/>
+          <w:sz w:val="24"/>
+          <w:szCs w:val="24"/>
+        </w:rPr>
+        <w:t xml:space="preserve">instancias/transiciones </w:t>
+      </w:r>
+      <w:r>
+        <w:rPr>
+          <w:rFonts w:ascii="Arial" w:hAnsi="Arial" w:cs="Arial"/>
+          <w:sz w:val="24"/>
+          <w:szCs w:val="24"/>
+        </w:rPr>
+        <w:t xml:space="preserve">lleguen a un punto establecido </w:t>
+      </w:r>
+    </w:p>
+    <w:p>
+      <w:pPr>
+        <w:tabs>
+          <w:tab w:val="left" w:pos="284"/>
+        </w:tabs>
+        <w:jc w:val="both"/>
+        <w:rPr>
+          <w:rFonts w:ascii="Arial" w:hAnsi="Arial" w:cs="Arial"/>
+          <w:sz w:val="24"/>
+          <w:szCs w:val="24"/>
+        </w:rPr>
+      </w:pPr>
+      <w:r>
+        <w:rPr>
+          <w:rFonts w:ascii="Arial" w:hAnsi="Arial" w:cs="Arial"/>
+          <w:sz w:val="24"/>
+          <w:szCs w:val="24"/>
+        </w:rPr>
+        <w:t>Se permite:</w:t>
+      </w:r>
+    </w:p>
+    <w:p>
+      <w:pPr>
+        <w:pStyle w:val="Prrafodelista"/>
+        <w:numPr>
+          <w:ilvl w:val="0"/>
+          <w:numId w:val="20"/>
+        </w:numPr>
+        <w:tabs>
+          <w:tab w:val="left" w:pos="284"/>
+        </w:tabs>
+        <w:jc w:val="both"/>
+        <w:rPr>
+          <w:rFonts w:ascii="Arial" w:hAnsi="Arial" w:cs="Arial"/>
+          <w:sz w:val="24"/>
+          <w:szCs w:val="24"/>
+        </w:rPr>
+      </w:pPr>
+      <w:r>
+        <w:rPr>
+          <w:rFonts w:ascii="Arial" w:hAnsi="Arial" w:cs="Arial"/>
+          <w:sz w:val="24"/>
+          <w:szCs w:val="24"/>
+        </w:rPr>
+        <w:t xml:space="preserve">Transición </w:t>
+      </w:r>
+      <w:proofErr w:type="spellStart"/>
+      <w:r>
+        <w:rPr>
+          <w:rFonts w:ascii="Arial" w:hAnsi="Arial" w:cs="Arial"/>
+          <w:sz w:val="24"/>
+          <w:szCs w:val="24"/>
+        </w:rPr>
+        <w:t>max</w:t>
+      </w:r>
+      <w:proofErr w:type="spellEnd"/>
+      <w:r>
+        <w:rPr>
+          <w:rFonts w:ascii="Arial" w:hAnsi="Arial" w:cs="Arial"/>
+          <w:sz w:val="24"/>
+          <w:szCs w:val="24"/>
+        </w:rPr>
+        <w:t xml:space="preserve"> tiempo</w:t>
+      </w:r>
+    </w:p>
+    <w:p>
+      <w:pPr>
+        <w:pStyle w:val="Prrafodelista"/>
+        <w:numPr>
+          <w:ilvl w:val="0"/>
+          <w:numId w:val="20"/>
+        </w:numPr>
+        <w:tabs>
+          <w:tab w:val="left" w:pos="284"/>
+        </w:tabs>
+        <w:jc w:val="both"/>
+        <w:rPr>
+          <w:rFonts w:ascii="Arial" w:hAnsi="Arial" w:cs="Arial"/>
+          <w:sz w:val="24"/>
+          <w:szCs w:val="24"/>
+        </w:rPr>
+      </w:pPr>
+      <w:r>
+        <w:rPr>
+          <w:rFonts w:ascii="Arial" w:hAnsi="Arial" w:cs="Arial"/>
+          <w:sz w:val="24"/>
+          <w:szCs w:val="24"/>
+        </w:rPr>
+        <w:t xml:space="preserve">Transición </w:t>
+      </w:r>
+      <w:r>
+        <w:rPr>
+          <w:rFonts w:ascii="Arial" w:hAnsi="Arial" w:cs="Arial"/>
+          <w:sz w:val="24"/>
+          <w:szCs w:val="24"/>
+        </w:rPr>
+        <w:t>min</w:t>
+      </w:r>
+      <w:r>
+        <w:rPr>
+          <w:rFonts w:ascii="Arial" w:hAnsi="Arial" w:cs="Arial"/>
+          <w:sz w:val="24"/>
+          <w:szCs w:val="24"/>
+        </w:rPr>
+        <w:t xml:space="preserve"> tiempo</w:t>
+      </w:r>
+    </w:p>
+    <w:p>
+      <w:pPr>
+        <w:pStyle w:val="Prrafodelista"/>
+        <w:numPr>
+          <w:ilvl w:val="0"/>
+          <w:numId w:val="20"/>
+        </w:numPr>
+        <w:tabs>
+          <w:tab w:val="left" w:pos="284"/>
+        </w:tabs>
+        <w:jc w:val="both"/>
+        <w:rPr>
+          <w:rFonts w:ascii="Arial" w:hAnsi="Arial" w:cs="Arial"/>
+          <w:sz w:val="24"/>
+          <w:szCs w:val="24"/>
+        </w:rPr>
+      </w:pPr>
+      <w:r>
+        <w:rPr>
+          <w:rFonts w:ascii="Arial" w:hAnsi="Arial" w:cs="Arial"/>
+          <w:sz w:val="24"/>
+          <w:szCs w:val="24"/>
+        </w:rPr>
+        <w:t xml:space="preserve">Flujo de trabajo </w:t>
+      </w:r>
+      <w:proofErr w:type="spellStart"/>
+      <w:r>
+        <w:rPr>
+          <w:rFonts w:ascii="Arial" w:hAnsi="Arial" w:cs="Arial"/>
+          <w:sz w:val="24"/>
+          <w:szCs w:val="24"/>
+        </w:rPr>
+        <w:t>max</w:t>
+      </w:r>
+      <w:proofErr w:type="spellEnd"/>
+      <w:r>
+        <w:rPr>
+          <w:rFonts w:ascii="Arial" w:hAnsi="Arial" w:cs="Arial"/>
+          <w:sz w:val="24"/>
+          <w:szCs w:val="24"/>
+        </w:rPr>
+        <w:t xml:space="preserve"> tiempo</w:t>
+      </w:r>
+    </w:p>
+    <w:p>
+      <w:pPr>
+        <w:pStyle w:val="Prrafodelista"/>
+        <w:numPr>
+          <w:ilvl w:val="0"/>
+          <w:numId w:val="20"/>
+        </w:numPr>
+        <w:tabs>
+          <w:tab w:val="left" w:pos="284"/>
+        </w:tabs>
+        <w:jc w:val="both"/>
+        <w:rPr>
+          <w:rFonts w:ascii="Arial" w:hAnsi="Arial" w:cs="Arial"/>
+          <w:sz w:val="24"/>
+          <w:szCs w:val="24"/>
+        </w:rPr>
+      </w:pPr>
+      <w:r>
+        <w:rPr>
+          <w:rFonts w:ascii="Arial" w:hAnsi="Arial" w:cs="Arial"/>
+          <w:sz w:val="24"/>
+          <w:szCs w:val="24"/>
+        </w:rPr>
+        <w:t>Flujo de trabajo min</w:t>
+      </w:r>
+      <w:r>
+        <w:rPr>
+          <w:rFonts w:ascii="Arial" w:hAnsi="Arial" w:cs="Arial"/>
+          <w:sz w:val="24"/>
+          <w:szCs w:val="24"/>
+        </w:rPr>
+        <w:t xml:space="preserve"> tiempo</w:t>
+      </w:r>
+    </w:p>
+    <w:p>
+      <w:pPr>
+        <w:tabs>
+          <w:tab w:val="left" w:pos="284"/>
+        </w:tabs>
+        <w:jc w:val="both"/>
+        <w:rPr>
+          <w:rFonts w:ascii="Arial" w:hAnsi="Arial" w:cs="Arial"/>
+          <w:b/>
+          <w:sz w:val="24"/>
+          <w:szCs w:val="24"/>
+          <w:u w:val="single"/>
+        </w:rPr>
+      </w:pPr>
+      <w:r>
+        <w:rPr>
+          <w:rFonts w:ascii="Arial" w:hAnsi="Arial" w:cs="Arial"/>
+          <w:b/>
+          <w:sz w:val="24"/>
+          <w:szCs w:val="24"/>
+          <w:u w:val="single"/>
+        </w:rPr>
+        <w:t>Usuarios</w:t>
+      </w:r>
+    </w:p>
+    <w:p>
+      <w:pPr>
+        <w:tabs>
+          <w:tab w:val="left" w:pos="284"/>
+        </w:tabs>
+        <w:jc w:val="both"/>
+        <w:rPr>
+          <w:rFonts w:ascii="Arial" w:hAnsi="Arial" w:cs="Arial"/>
+          <w:sz w:val="24"/>
+          <w:szCs w:val="24"/>
+        </w:rPr>
+      </w:pPr>
+      <w:r>
+        <w:rPr>
+          <w:rFonts w:ascii="Arial" w:hAnsi="Arial" w:cs="Arial"/>
+          <w:sz w:val="24"/>
+          <w:szCs w:val="24"/>
+        </w:rPr>
+        <w:t>Usuarios que tienen acceso al sistema, crear, modificar, eliminar</w:t>
+      </w:r>
+    </w:p>
+    <w:p>
+      <w:pPr>
+        <w:tabs>
+          <w:tab w:val="left" w:pos="284"/>
+        </w:tabs>
+        <w:jc w:val="both"/>
+        <w:rPr>
+          <w:rFonts w:ascii="Arial" w:hAnsi="Arial" w:cs="Arial"/>
+          <w:b/>
+          <w:sz w:val="24"/>
+          <w:szCs w:val="24"/>
+          <w:u w:val="single"/>
+        </w:rPr>
+      </w:pPr>
+      <w:r>
+        <w:rPr>
+          <w:rFonts w:ascii="Arial" w:hAnsi="Arial" w:cs="Arial"/>
+          <w:b/>
+          <w:sz w:val="24"/>
+          <w:szCs w:val="24"/>
+          <w:u w:val="single"/>
+        </w:rPr>
         <w:t>Ayuda</w:t>
       </w:r>
     </w:p>
@@ -4374,17 +4454,7 @@
           <w:szCs w:val="24"/>
           <w:u w:val="single"/>
         </w:rPr>
-        <w:t>A</w:t>
-      </w:r>
-      <w:r>
-        <w:rPr>
-          <w:rFonts w:ascii="Arial" w:hAnsi="Arial" w:cs="Arial"/>
-          <w:b/>
-          <w:sz w:val="24"/>
-          <w:szCs w:val="24"/>
-          <w:u w:val="single"/>
-        </w:rPr>
-        <w:t>justes</w:t>
+        <w:t>Ajustes</w:t>
       </w:r>
     </w:p>
     <w:p>

</xml_diff>

<commit_message>
agregada descripcion en el doc de los usuarios
</commit_message>
<xml_diff>
--- a/kpi dss.docx
+++ b/kpi dss.docx
@@ -3521,15 +3521,7 @@
           <w:sz w:val="24"/>
           <w:szCs w:val="24"/>
         </w:rPr>
-        <w:t xml:space="preserve">transición </w:t>
-      </w:r>
-      <w:r>
-        <w:rPr>
-          <w:rFonts w:ascii="Arial" w:hAnsi="Arial" w:cs="Arial"/>
-          <w:sz w:val="24"/>
-          <w:szCs w:val="24"/>
-        </w:rPr>
-        <w:t>específica</w:t>
+        <w:t>transición específica</w:t>
       </w:r>
     </w:p>
     <w:p>
@@ -3690,6 +3682,654 @@
           <w:szCs w:val="24"/>
         </w:rPr>
         <w:t>tipo de usu</w:t>
+      </w:r>
+      <w:r>
+        <w:rPr>
+          <w:rFonts w:ascii="Arial" w:hAnsi="Arial" w:cs="Arial"/>
+          <w:sz w:val="24"/>
+          <w:szCs w:val="24"/>
+        </w:rPr>
+        <w:t xml:space="preserve">ario en un </w:t>
+      </w:r>
+      <w:r>
+        <w:rPr>
+          <w:rFonts w:ascii="Arial" w:hAnsi="Arial" w:cs="Arial"/>
+          <w:sz w:val="24"/>
+          <w:szCs w:val="24"/>
+        </w:rPr>
+        <w:t>flujo de trabajo específico</w:t>
+      </w:r>
+    </w:p>
+    <w:p>
+      <w:pPr>
+        <w:pStyle w:val="Prrafodelista"/>
+        <w:numPr>
+          <w:ilvl w:val="0"/>
+          <w:numId w:val="14"/>
+        </w:numPr>
+        <w:ind w:firstLine="414"/>
+        <w:rPr>
+          <w:rFonts w:ascii="Arial" w:hAnsi="Arial" w:cs="Arial"/>
+          <w:sz w:val="24"/>
+          <w:szCs w:val="24"/>
+        </w:rPr>
+      </w:pPr>
+      <w:r>
+        <w:rPr>
+          <w:rFonts w:ascii="Arial" w:hAnsi="Arial" w:cs="Arial"/>
+          <w:sz w:val="24"/>
+          <w:szCs w:val="24"/>
+        </w:rPr>
+        <w:t>ti</w:t>
+      </w:r>
+      <w:r>
+        <w:rPr>
+          <w:rFonts w:ascii="Arial" w:hAnsi="Arial" w:cs="Arial"/>
+          <w:sz w:val="24"/>
+          <w:szCs w:val="24"/>
+        </w:rPr>
+        <w:t xml:space="preserve">po de usuario </w:t>
+      </w:r>
+      <w:r>
+        <w:rPr>
+          <w:rFonts w:ascii="Arial" w:hAnsi="Arial" w:cs="Arial"/>
+          <w:sz w:val="24"/>
+          <w:szCs w:val="24"/>
+        </w:rPr>
+        <w:t xml:space="preserve">en </w:t>
+      </w:r>
+      <w:r>
+        <w:rPr>
+          <w:rFonts w:ascii="Arial" w:hAnsi="Arial" w:cs="Arial"/>
+          <w:sz w:val="24"/>
+          <w:szCs w:val="24"/>
+        </w:rPr>
+        <w:t>tod</w:t>
+      </w:r>
+      <w:r>
+        <w:rPr>
+          <w:rFonts w:ascii="Arial" w:hAnsi="Arial" w:cs="Arial"/>
+          <w:sz w:val="24"/>
+          <w:szCs w:val="24"/>
+        </w:rPr>
+        <w:t>os los flujos de trabajo</w:t>
+      </w:r>
+    </w:p>
+    <w:p>
+      <w:pPr>
+        <w:pStyle w:val="Prrafodelista"/>
+        <w:numPr>
+          <w:ilvl w:val="0"/>
+          <w:numId w:val="14"/>
+        </w:numPr>
+        <w:ind w:firstLine="414"/>
+        <w:rPr>
+          <w:rFonts w:ascii="Arial" w:hAnsi="Arial" w:cs="Arial"/>
+          <w:sz w:val="24"/>
+          <w:szCs w:val="24"/>
+        </w:rPr>
+      </w:pPr>
+      <w:r>
+        <w:rPr>
+          <w:rFonts w:ascii="Arial" w:hAnsi="Arial" w:cs="Arial"/>
+          <w:sz w:val="24"/>
+          <w:szCs w:val="24"/>
+        </w:rPr>
+        <w:t xml:space="preserve">todos los usuarios </w:t>
+      </w:r>
+      <w:r>
+        <w:rPr>
+          <w:rFonts w:ascii="Arial" w:hAnsi="Arial" w:cs="Arial"/>
+          <w:sz w:val="24"/>
+          <w:szCs w:val="24"/>
+        </w:rPr>
+        <w:t xml:space="preserve">en un flujo de trabajo </w:t>
+      </w:r>
+      <w:r>
+        <w:rPr>
+          <w:rFonts w:ascii="Arial" w:hAnsi="Arial" w:cs="Arial"/>
+          <w:sz w:val="24"/>
+          <w:szCs w:val="24"/>
+        </w:rPr>
+        <w:t>específico</w:t>
+      </w:r>
+    </w:p>
+    <w:p>
+      <w:pPr>
+        <w:pStyle w:val="Prrafodelista"/>
+        <w:numPr>
+          <w:ilvl w:val="0"/>
+          <w:numId w:val="14"/>
+        </w:numPr>
+        <w:ind w:firstLine="414"/>
+        <w:rPr>
+          <w:rFonts w:ascii="Arial" w:hAnsi="Arial" w:cs="Arial"/>
+          <w:sz w:val="24"/>
+          <w:szCs w:val="24"/>
+        </w:rPr>
+      </w:pPr>
+      <w:r>
+        <w:rPr>
+          <w:rFonts w:ascii="Arial" w:hAnsi="Arial" w:cs="Arial"/>
+          <w:sz w:val="24"/>
+          <w:szCs w:val="24"/>
+        </w:rPr>
+        <w:t xml:space="preserve">todos los usuarios </w:t>
+      </w:r>
+      <w:r>
+        <w:rPr>
+          <w:rFonts w:ascii="Arial" w:hAnsi="Arial" w:cs="Arial"/>
+          <w:sz w:val="24"/>
+          <w:szCs w:val="24"/>
+        </w:rPr>
+        <w:t>en todos los flujos de trabajo</w:t>
+      </w:r>
+    </w:p>
+    <w:p>
+      <w:pPr>
+        <w:ind w:left="1134"/>
+        <w:rPr>
+          <w:rFonts w:ascii="Arial" w:hAnsi="Arial" w:cs="Arial"/>
+          <w:sz w:val="24"/>
+          <w:szCs w:val="24"/>
+        </w:rPr>
+      </w:pPr>
+      <w:r>
+        <w:rPr>
+          <w:rFonts w:ascii="Arial" w:hAnsi="Arial" w:cs="Arial"/>
+          <w:sz w:val="24"/>
+          <w:szCs w:val="24"/>
+        </w:rPr>
+        <w:t>Filtrados por:</w:t>
+      </w:r>
+    </w:p>
+    <w:p>
+      <w:pPr>
+        <w:pStyle w:val="Prrafodelista"/>
+        <w:numPr>
+          <w:ilvl w:val="0"/>
+          <w:numId w:val="13"/>
+        </w:numPr>
+        <w:tabs>
+          <w:tab w:val="left" w:pos="284"/>
+        </w:tabs>
+        <w:ind w:firstLine="54"/>
+        <w:jc w:val="both"/>
+        <w:rPr>
+          <w:rFonts w:ascii="Arial" w:hAnsi="Arial" w:cs="Arial"/>
+          <w:sz w:val="24"/>
+          <w:szCs w:val="24"/>
+        </w:rPr>
+      </w:pPr>
+      <w:r>
+        <w:rPr>
+          <w:rFonts w:ascii="Arial" w:hAnsi="Arial" w:cs="Arial"/>
+          <w:sz w:val="24"/>
+          <w:szCs w:val="24"/>
+        </w:rPr>
+        <w:t>día actual</w:t>
+      </w:r>
+    </w:p>
+    <w:p>
+      <w:pPr>
+        <w:pStyle w:val="Prrafodelista"/>
+        <w:numPr>
+          <w:ilvl w:val="0"/>
+          <w:numId w:val="13"/>
+        </w:numPr>
+        <w:tabs>
+          <w:tab w:val="left" w:pos="284"/>
+        </w:tabs>
+        <w:ind w:firstLine="54"/>
+        <w:jc w:val="both"/>
+        <w:rPr>
+          <w:rFonts w:ascii="Arial" w:hAnsi="Arial" w:cs="Arial"/>
+          <w:sz w:val="24"/>
+          <w:szCs w:val="24"/>
+        </w:rPr>
+      </w:pPr>
+      <w:r>
+        <w:rPr>
+          <w:rFonts w:ascii="Arial" w:hAnsi="Arial" w:cs="Arial"/>
+          <w:sz w:val="24"/>
+          <w:szCs w:val="24"/>
+        </w:rPr>
+        <w:t>día anterior</w:t>
+      </w:r>
+    </w:p>
+    <w:p>
+      <w:pPr>
+        <w:pStyle w:val="Prrafodelista"/>
+        <w:numPr>
+          <w:ilvl w:val="0"/>
+          <w:numId w:val="13"/>
+        </w:numPr>
+        <w:tabs>
+          <w:tab w:val="left" w:pos="284"/>
+        </w:tabs>
+        <w:ind w:firstLine="54"/>
+        <w:jc w:val="both"/>
+        <w:rPr>
+          <w:rFonts w:ascii="Arial" w:hAnsi="Arial" w:cs="Arial"/>
+          <w:sz w:val="24"/>
+          <w:szCs w:val="24"/>
+        </w:rPr>
+      </w:pPr>
+      <w:r>
+        <w:rPr>
+          <w:rFonts w:ascii="Arial" w:hAnsi="Arial" w:cs="Arial"/>
+          <w:sz w:val="24"/>
+          <w:szCs w:val="24"/>
+        </w:rPr>
+        <w:t>día específico</w:t>
+      </w:r>
+    </w:p>
+    <w:p>
+      <w:pPr>
+        <w:pStyle w:val="Prrafodelista"/>
+        <w:numPr>
+          <w:ilvl w:val="0"/>
+          <w:numId w:val="13"/>
+        </w:numPr>
+        <w:tabs>
+          <w:tab w:val="left" w:pos="284"/>
+        </w:tabs>
+        <w:ind w:firstLine="54"/>
+        <w:jc w:val="both"/>
+        <w:rPr>
+          <w:rFonts w:ascii="Arial" w:hAnsi="Arial" w:cs="Arial"/>
+          <w:sz w:val="24"/>
+          <w:szCs w:val="24"/>
+        </w:rPr>
+      </w:pPr>
+      <w:r>
+        <w:rPr>
+          <w:rFonts w:ascii="Arial" w:hAnsi="Arial" w:cs="Arial"/>
+          <w:sz w:val="24"/>
+          <w:szCs w:val="24"/>
+        </w:rPr>
+        <w:t>mes actual</w:t>
+      </w:r>
+    </w:p>
+    <w:p>
+      <w:pPr>
+        <w:pStyle w:val="Prrafodelista"/>
+        <w:numPr>
+          <w:ilvl w:val="0"/>
+          <w:numId w:val="13"/>
+        </w:numPr>
+        <w:tabs>
+          <w:tab w:val="left" w:pos="284"/>
+        </w:tabs>
+        <w:ind w:firstLine="54"/>
+        <w:jc w:val="both"/>
+        <w:rPr>
+          <w:rFonts w:ascii="Arial" w:hAnsi="Arial" w:cs="Arial"/>
+          <w:sz w:val="24"/>
+          <w:szCs w:val="24"/>
+        </w:rPr>
+      </w:pPr>
+      <w:r>
+        <w:rPr>
+          <w:rFonts w:ascii="Arial" w:hAnsi="Arial" w:cs="Arial"/>
+          <w:sz w:val="24"/>
+          <w:szCs w:val="24"/>
+        </w:rPr>
+        <w:t>mes específico</w:t>
+      </w:r>
+    </w:p>
+    <w:p>
+      <w:pPr>
+        <w:pStyle w:val="Prrafodelista"/>
+        <w:numPr>
+          <w:ilvl w:val="0"/>
+          <w:numId w:val="13"/>
+        </w:numPr>
+        <w:tabs>
+          <w:tab w:val="left" w:pos="284"/>
+        </w:tabs>
+        <w:ind w:firstLine="54"/>
+        <w:jc w:val="both"/>
+        <w:rPr>
+          <w:rFonts w:ascii="Arial" w:hAnsi="Arial" w:cs="Arial"/>
+          <w:sz w:val="24"/>
+          <w:szCs w:val="24"/>
+        </w:rPr>
+      </w:pPr>
+      <w:r>
+        <w:rPr>
+          <w:rFonts w:ascii="Arial" w:hAnsi="Arial" w:cs="Arial"/>
+          <w:sz w:val="24"/>
+          <w:szCs w:val="24"/>
+        </w:rPr>
+        <w:t>año actual</w:t>
+      </w:r>
+    </w:p>
+    <w:p>
+      <w:pPr>
+        <w:pStyle w:val="Prrafodelista"/>
+        <w:numPr>
+          <w:ilvl w:val="0"/>
+          <w:numId w:val="13"/>
+        </w:numPr>
+        <w:tabs>
+          <w:tab w:val="left" w:pos="284"/>
+        </w:tabs>
+        <w:ind w:firstLine="54"/>
+        <w:jc w:val="both"/>
+        <w:rPr>
+          <w:rFonts w:ascii="Arial" w:hAnsi="Arial" w:cs="Arial"/>
+          <w:sz w:val="24"/>
+          <w:szCs w:val="24"/>
+        </w:rPr>
+      </w:pPr>
+      <w:r>
+        <w:rPr>
+          <w:rFonts w:ascii="Arial" w:hAnsi="Arial" w:cs="Arial"/>
+          <w:sz w:val="24"/>
+          <w:szCs w:val="24"/>
+        </w:rPr>
+        <w:t>año específico</w:t>
+      </w:r>
+    </w:p>
+    <w:p>
+      <w:pPr>
+        <w:pStyle w:val="Prrafodelista"/>
+        <w:numPr>
+          <w:ilvl w:val="0"/>
+          <w:numId w:val="13"/>
+        </w:numPr>
+        <w:tabs>
+          <w:tab w:val="left" w:pos="284"/>
+        </w:tabs>
+        <w:ind w:firstLine="54"/>
+        <w:jc w:val="both"/>
+        <w:rPr>
+          <w:rFonts w:ascii="Arial" w:hAnsi="Arial" w:cs="Arial"/>
+          <w:sz w:val="24"/>
+          <w:szCs w:val="24"/>
+        </w:rPr>
+      </w:pPr>
+      <w:r>
+        <w:rPr>
+          <w:rFonts w:ascii="Arial" w:hAnsi="Arial" w:cs="Arial"/>
+          <w:sz w:val="24"/>
+          <w:szCs w:val="24"/>
+        </w:rPr>
+        <w:t>periodo</w:t>
+      </w:r>
+    </w:p>
+    <w:p>
+      <w:pPr>
+        <w:tabs>
+          <w:tab w:val="left" w:pos="284"/>
+        </w:tabs>
+        <w:jc w:val="both"/>
+        <w:rPr>
+          <w:rFonts w:ascii="Arial" w:hAnsi="Arial" w:cs="Arial"/>
+          <w:b/>
+          <w:sz w:val="24"/>
+          <w:szCs w:val="24"/>
+          <w:u w:val="single"/>
+        </w:rPr>
+      </w:pPr>
+      <w:r>
+        <w:rPr>
+          <w:rFonts w:ascii="Arial" w:hAnsi="Arial" w:cs="Arial"/>
+          <w:b/>
+          <w:sz w:val="24"/>
+          <w:szCs w:val="24"/>
+          <w:u w:val="single"/>
+        </w:rPr>
+        <w:t>Alarmas</w:t>
+      </w:r>
+    </w:p>
+    <w:p>
+      <w:pPr>
+        <w:tabs>
+          <w:tab w:val="left" w:pos="284"/>
+        </w:tabs>
+        <w:jc w:val="both"/>
+        <w:rPr>
+          <w:rFonts w:ascii="Arial" w:hAnsi="Arial" w:cs="Arial"/>
+          <w:sz w:val="24"/>
+          <w:szCs w:val="24"/>
+        </w:rPr>
+      </w:pPr>
+      <w:r>
+        <w:rPr>
+          <w:rFonts w:ascii="Arial" w:hAnsi="Arial" w:cs="Arial"/>
+          <w:sz w:val="24"/>
+          <w:szCs w:val="24"/>
+        </w:rPr>
+        <w:t xml:space="preserve">Establecer alarmas cuando </w:t>
+      </w:r>
+      <w:r>
+        <w:rPr>
+          <w:rFonts w:ascii="Arial" w:hAnsi="Arial" w:cs="Arial"/>
+          <w:sz w:val="24"/>
+          <w:szCs w:val="24"/>
+        </w:rPr>
+        <w:t xml:space="preserve">instancias/transiciones </w:t>
+      </w:r>
+      <w:r>
+        <w:rPr>
+          <w:rFonts w:ascii="Arial" w:hAnsi="Arial" w:cs="Arial"/>
+          <w:sz w:val="24"/>
+          <w:szCs w:val="24"/>
+        </w:rPr>
+        <w:t xml:space="preserve">lleguen a un punto establecido </w:t>
+      </w:r>
+    </w:p>
+    <w:p>
+      <w:pPr>
+        <w:tabs>
+          <w:tab w:val="left" w:pos="284"/>
+        </w:tabs>
+        <w:jc w:val="both"/>
+        <w:rPr>
+          <w:rFonts w:ascii="Arial" w:hAnsi="Arial" w:cs="Arial"/>
+          <w:sz w:val="24"/>
+          <w:szCs w:val="24"/>
+        </w:rPr>
+      </w:pPr>
+      <w:r>
+        <w:rPr>
+          <w:rFonts w:ascii="Arial" w:hAnsi="Arial" w:cs="Arial"/>
+          <w:sz w:val="24"/>
+          <w:szCs w:val="24"/>
+        </w:rPr>
+        <w:t>Se permite:</w:t>
+      </w:r>
+    </w:p>
+    <w:p>
+      <w:pPr>
+        <w:pStyle w:val="Prrafodelista"/>
+        <w:numPr>
+          <w:ilvl w:val="0"/>
+          <w:numId w:val="20"/>
+        </w:numPr>
+        <w:tabs>
+          <w:tab w:val="left" w:pos="284"/>
+        </w:tabs>
+        <w:jc w:val="both"/>
+        <w:rPr>
+          <w:rFonts w:ascii="Arial" w:hAnsi="Arial" w:cs="Arial"/>
+          <w:sz w:val="24"/>
+          <w:szCs w:val="24"/>
+        </w:rPr>
+      </w:pPr>
+      <w:r>
+        <w:rPr>
+          <w:rFonts w:ascii="Arial" w:hAnsi="Arial" w:cs="Arial"/>
+          <w:sz w:val="24"/>
+          <w:szCs w:val="24"/>
+        </w:rPr>
+        <w:t>Transición max tiempo</w:t>
+      </w:r>
+    </w:p>
+    <w:p>
+      <w:pPr>
+        <w:pStyle w:val="Prrafodelista"/>
+        <w:numPr>
+          <w:ilvl w:val="0"/>
+          <w:numId w:val="20"/>
+        </w:numPr>
+        <w:tabs>
+          <w:tab w:val="left" w:pos="284"/>
+        </w:tabs>
+        <w:jc w:val="both"/>
+        <w:rPr>
+          <w:rFonts w:ascii="Arial" w:hAnsi="Arial" w:cs="Arial"/>
+          <w:sz w:val="24"/>
+          <w:szCs w:val="24"/>
+        </w:rPr>
+      </w:pPr>
+      <w:r>
+        <w:rPr>
+          <w:rFonts w:ascii="Arial" w:hAnsi="Arial" w:cs="Arial"/>
+          <w:sz w:val="24"/>
+          <w:szCs w:val="24"/>
+        </w:rPr>
+        <w:t xml:space="preserve">Transición </w:t>
+      </w:r>
+      <w:r>
+        <w:rPr>
+          <w:rFonts w:ascii="Arial" w:hAnsi="Arial" w:cs="Arial"/>
+          <w:sz w:val="24"/>
+          <w:szCs w:val="24"/>
+        </w:rPr>
+        <w:t>min</w:t>
+      </w:r>
+      <w:r>
+        <w:rPr>
+          <w:rFonts w:ascii="Arial" w:hAnsi="Arial" w:cs="Arial"/>
+          <w:sz w:val="24"/>
+          <w:szCs w:val="24"/>
+        </w:rPr>
+        <w:t xml:space="preserve"> tiempo</w:t>
+      </w:r>
+    </w:p>
+    <w:p>
+      <w:pPr>
+        <w:pStyle w:val="Prrafodelista"/>
+        <w:numPr>
+          <w:ilvl w:val="0"/>
+          <w:numId w:val="20"/>
+        </w:numPr>
+        <w:tabs>
+          <w:tab w:val="left" w:pos="284"/>
+        </w:tabs>
+        <w:jc w:val="both"/>
+        <w:rPr>
+          <w:rFonts w:ascii="Arial" w:hAnsi="Arial" w:cs="Arial"/>
+          <w:sz w:val="24"/>
+          <w:szCs w:val="24"/>
+        </w:rPr>
+      </w:pPr>
+      <w:r>
+        <w:rPr>
+          <w:rFonts w:ascii="Arial" w:hAnsi="Arial" w:cs="Arial"/>
+          <w:sz w:val="24"/>
+          <w:szCs w:val="24"/>
+        </w:rPr>
+        <w:t xml:space="preserve">Flujo de trabajo </w:t>
+      </w:r>
+      <w:r>
+        <w:rPr>
+          <w:rFonts w:ascii="Arial" w:hAnsi="Arial" w:cs="Arial"/>
+          <w:sz w:val="24"/>
+          <w:szCs w:val="24"/>
+        </w:rPr>
+        <w:t>max tiempo</w:t>
+      </w:r>
+    </w:p>
+    <w:p>
+      <w:pPr>
+        <w:pStyle w:val="Prrafodelista"/>
+        <w:numPr>
+          <w:ilvl w:val="0"/>
+          <w:numId w:val="20"/>
+        </w:numPr>
+        <w:tabs>
+          <w:tab w:val="left" w:pos="284"/>
+        </w:tabs>
+        <w:jc w:val="both"/>
+        <w:rPr>
+          <w:rFonts w:ascii="Arial" w:hAnsi="Arial" w:cs="Arial"/>
+          <w:sz w:val="24"/>
+          <w:szCs w:val="24"/>
+        </w:rPr>
+      </w:pPr>
+      <w:r>
+        <w:rPr>
+          <w:rFonts w:ascii="Arial" w:hAnsi="Arial" w:cs="Arial"/>
+          <w:sz w:val="24"/>
+          <w:szCs w:val="24"/>
+        </w:rPr>
+        <w:t>Flujo de trabajo min</w:t>
+      </w:r>
+      <w:r>
+        <w:rPr>
+          <w:rFonts w:ascii="Arial" w:hAnsi="Arial" w:cs="Arial"/>
+          <w:sz w:val="24"/>
+          <w:szCs w:val="24"/>
+        </w:rPr>
+        <w:t xml:space="preserve"> tiempo</w:t>
+      </w:r>
+    </w:p>
+    <w:p>
+      <w:pPr>
+        <w:tabs>
+          <w:tab w:val="left" w:pos="284"/>
+        </w:tabs>
+        <w:jc w:val="both"/>
+        <w:rPr>
+          <w:rFonts w:ascii="Arial" w:hAnsi="Arial" w:cs="Arial"/>
+          <w:b/>
+          <w:sz w:val="24"/>
+          <w:szCs w:val="24"/>
+          <w:u w:val="single"/>
+        </w:rPr>
+      </w:pPr>
+      <w:r>
+        <w:rPr>
+          <w:rFonts w:ascii="Arial" w:hAnsi="Arial" w:cs="Arial"/>
+          <w:b/>
+          <w:sz w:val="24"/>
+          <w:szCs w:val="24"/>
+          <w:u w:val="single"/>
+        </w:rPr>
+        <w:t>Usuarios</w:t>
+      </w:r>
+    </w:p>
+    <w:p>
+      <w:pPr>
+        <w:tabs>
+          <w:tab w:val="left" w:pos="284"/>
+        </w:tabs>
+        <w:jc w:val="both"/>
+        <w:rPr>
+          <w:rFonts w:ascii="Arial" w:hAnsi="Arial" w:cs="Arial"/>
+          <w:sz w:val="24"/>
+          <w:szCs w:val="24"/>
+        </w:rPr>
+      </w:pPr>
+      <w:r>
+        <w:rPr>
+          <w:rFonts w:ascii="Arial" w:hAnsi="Arial" w:cs="Arial"/>
+          <w:sz w:val="24"/>
+          <w:szCs w:val="24"/>
+        </w:rPr>
+        <w:t>Usuarios que tienen acceso al sistema, crear, modificar, eliminar</w:t>
+      </w:r>
+      <w:r>
+        <w:rPr>
+          <w:rFonts w:ascii="Arial" w:hAnsi="Arial" w:cs="Arial"/>
+          <w:sz w:val="24"/>
+          <w:szCs w:val="24"/>
+        </w:rPr>
+        <w:t>. Pueden entrar al sistema los</w:t>
       </w:r>
       <w:bookmarkStart w:id="0" w:name="_GoBack"/>
       <w:bookmarkEnd w:id="0"/>
@@ -3699,374 +4339,7 @@
           <w:sz w:val="24"/>
           <w:szCs w:val="24"/>
         </w:rPr>
-        <w:t xml:space="preserve">ario en un </w:t>
-      </w:r>
-      <w:r>
-        <w:rPr>
-          <w:rFonts w:ascii="Arial" w:hAnsi="Arial" w:cs="Arial"/>
-          <w:sz w:val="24"/>
-          <w:szCs w:val="24"/>
-        </w:rPr>
-        <w:t>flujo de trabajo específico</w:t>
-      </w:r>
-    </w:p>
-    <w:p>
-      <w:pPr>
-        <w:pStyle w:val="Prrafodelista"/>
-        <w:numPr>
-          <w:ilvl w:val="0"/>
-          <w:numId w:val="14"/>
-        </w:numPr>
-        <w:ind w:firstLine="414"/>
-        <w:rPr>
-          <w:rFonts w:ascii="Arial" w:hAnsi="Arial" w:cs="Arial"/>
-          <w:sz w:val="24"/>
-          <w:szCs w:val="24"/>
-        </w:rPr>
-      </w:pPr>
-      <w:r>
-        <w:rPr>
-          <w:rFonts w:ascii="Arial" w:hAnsi="Arial" w:cs="Arial"/>
-          <w:sz w:val="24"/>
-          <w:szCs w:val="24"/>
-        </w:rPr>
-        <w:t>ti</w:t>
-      </w:r>
-      <w:r>
-        <w:rPr>
-          <w:rFonts w:ascii="Arial" w:hAnsi="Arial" w:cs="Arial"/>
-          <w:sz w:val="24"/>
-          <w:szCs w:val="24"/>
-        </w:rPr>
-        <w:t xml:space="preserve">po de usuario </w:t>
-      </w:r>
-      <w:r>
-        <w:rPr>
-          <w:rFonts w:ascii="Arial" w:hAnsi="Arial" w:cs="Arial"/>
-          <w:sz w:val="24"/>
-          <w:szCs w:val="24"/>
-        </w:rPr>
-        <w:t xml:space="preserve">en </w:t>
-      </w:r>
-      <w:r>
-        <w:rPr>
-          <w:rFonts w:ascii="Arial" w:hAnsi="Arial" w:cs="Arial"/>
-          <w:sz w:val="24"/>
-          <w:szCs w:val="24"/>
-        </w:rPr>
-        <w:t>tod</w:t>
-      </w:r>
-      <w:r>
-        <w:rPr>
-          <w:rFonts w:ascii="Arial" w:hAnsi="Arial" w:cs="Arial"/>
-          <w:sz w:val="24"/>
-          <w:szCs w:val="24"/>
-        </w:rPr>
-        <w:t>os los flujos de trabajo</w:t>
-      </w:r>
-    </w:p>
-    <w:p>
-      <w:pPr>
-        <w:pStyle w:val="Prrafodelista"/>
-        <w:numPr>
-          <w:ilvl w:val="0"/>
-          <w:numId w:val="14"/>
-        </w:numPr>
-        <w:ind w:firstLine="414"/>
-        <w:rPr>
-          <w:rFonts w:ascii="Arial" w:hAnsi="Arial" w:cs="Arial"/>
-          <w:sz w:val="24"/>
-          <w:szCs w:val="24"/>
-        </w:rPr>
-      </w:pPr>
-      <w:r>
-        <w:rPr>
-          <w:rFonts w:ascii="Arial" w:hAnsi="Arial" w:cs="Arial"/>
-          <w:sz w:val="24"/>
-          <w:szCs w:val="24"/>
-        </w:rPr>
-        <w:t xml:space="preserve">todos los usuarios </w:t>
-      </w:r>
-      <w:r>
-        <w:rPr>
-          <w:rFonts w:ascii="Arial" w:hAnsi="Arial" w:cs="Arial"/>
-          <w:sz w:val="24"/>
-          <w:szCs w:val="24"/>
-        </w:rPr>
-        <w:t xml:space="preserve">en un flujo de trabajo </w:t>
-      </w:r>
-      <w:r>
-        <w:rPr>
-          <w:rFonts w:ascii="Arial" w:hAnsi="Arial" w:cs="Arial"/>
-          <w:sz w:val="24"/>
-          <w:szCs w:val="24"/>
-        </w:rPr>
-        <w:t>específico</w:t>
-      </w:r>
-    </w:p>
-    <w:p>
-      <w:pPr>
-        <w:pStyle w:val="Prrafodelista"/>
-        <w:numPr>
-          <w:ilvl w:val="0"/>
-          <w:numId w:val="14"/>
-        </w:numPr>
-        <w:ind w:firstLine="414"/>
-        <w:rPr>
-          <w:rFonts w:ascii="Arial" w:hAnsi="Arial" w:cs="Arial"/>
-          <w:sz w:val="24"/>
-          <w:szCs w:val="24"/>
-        </w:rPr>
-      </w:pPr>
-      <w:r>
-        <w:rPr>
-          <w:rFonts w:ascii="Arial" w:hAnsi="Arial" w:cs="Arial"/>
-          <w:sz w:val="24"/>
-          <w:szCs w:val="24"/>
-        </w:rPr>
-        <w:t xml:space="preserve">todos los usuarios </w:t>
-      </w:r>
-      <w:r>
-        <w:rPr>
-          <w:rFonts w:ascii="Arial" w:hAnsi="Arial" w:cs="Arial"/>
-          <w:sz w:val="24"/>
-          <w:szCs w:val="24"/>
-        </w:rPr>
-        <w:t>en todos los flujos de trabajo</w:t>
-      </w:r>
-    </w:p>
-    <w:p>
-      <w:pPr>
-        <w:ind w:left="1134"/>
-        <w:rPr>
-          <w:rFonts w:ascii="Arial" w:hAnsi="Arial" w:cs="Arial"/>
-          <w:sz w:val="24"/>
-          <w:szCs w:val="24"/>
-        </w:rPr>
-      </w:pPr>
-      <w:r>
-        <w:rPr>
-          <w:rFonts w:ascii="Arial" w:hAnsi="Arial" w:cs="Arial"/>
-          <w:sz w:val="24"/>
-          <w:szCs w:val="24"/>
-        </w:rPr>
-        <w:t>Filtrados por:</w:t>
-      </w:r>
-    </w:p>
-    <w:p>
-      <w:pPr>
-        <w:pStyle w:val="Prrafodelista"/>
-        <w:numPr>
-          <w:ilvl w:val="0"/>
-          <w:numId w:val="13"/>
-        </w:numPr>
-        <w:tabs>
-          <w:tab w:val="left" w:pos="284"/>
-        </w:tabs>
-        <w:ind w:firstLine="54"/>
-        <w:jc w:val="both"/>
-        <w:rPr>
-          <w:rFonts w:ascii="Arial" w:hAnsi="Arial" w:cs="Arial"/>
-          <w:sz w:val="24"/>
-          <w:szCs w:val="24"/>
-        </w:rPr>
-      </w:pPr>
-      <w:r>
-        <w:rPr>
-          <w:rFonts w:ascii="Arial" w:hAnsi="Arial" w:cs="Arial"/>
-          <w:sz w:val="24"/>
-          <w:szCs w:val="24"/>
-        </w:rPr>
-        <w:t>día actual</w:t>
-      </w:r>
-    </w:p>
-    <w:p>
-      <w:pPr>
-        <w:pStyle w:val="Prrafodelista"/>
-        <w:numPr>
-          <w:ilvl w:val="0"/>
-          <w:numId w:val="13"/>
-        </w:numPr>
-        <w:tabs>
-          <w:tab w:val="left" w:pos="284"/>
-        </w:tabs>
-        <w:ind w:firstLine="54"/>
-        <w:jc w:val="both"/>
-        <w:rPr>
-          <w:rFonts w:ascii="Arial" w:hAnsi="Arial" w:cs="Arial"/>
-          <w:sz w:val="24"/>
-          <w:szCs w:val="24"/>
-        </w:rPr>
-      </w:pPr>
-      <w:r>
-        <w:rPr>
-          <w:rFonts w:ascii="Arial" w:hAnsi="Arial" w:cs="Arial"/>
-          <w:sz w:val="24"/>
-          <w:szCs w:val="24"/>
-        </w:rPr>
-        <w:t>día anterior</w:t>
-      </w:r>
-    </w:p>
-    <w:p>
-      <w:pPr>
-        <w:pStyle w:val="Prrafodelista"/>
-        <w:numPr>
-          <w:ilvl w:val="0"/>
-          <w:numId w:val="13"/>
-        </w:numPr>
-        <w:tabs>
-          <w:tab w:val="left" w:pos="284"/>
-        </w:tabs>
-        <w:ind w:firstLine="54"/>
-        <w:jc w:val="both"/>
-        <w:rPr>
-          <w:rFonts w:ascii="Arial" w:hAnsi="Arial" w:cs="Arial"/>
-          <w:sz w:val="24"/>
-          <w:szCs w:val="24"/>
-        </w:rPr>
-      </w:pPr>
-      <w:r>
-        <w:rPr>
-          <w:rFonts w:ascii="Arial" w:hAnsi="Arial" w:cs="Arial"/>
-          <w:sz w:val="24"/>
-          <w:szCs w:val="24"/>
-        </w:rPr>
-        <w:t>día específico</w:t>
-      </w:r>
-    </w:p>
-    <w:p>
-      <w:pPr>
-        <w:pStyle w:val="Prrafodelista"/>
-        <w:numPr>
-          <w:ilvl w:val="0"/>
-          <w:numId w:val="13"/>
-        </w:numPr>
-        <w:tabs>
-          <w:tab w:val="left" w:pos="284"/>
-        </w:tabs>
-        <w:ind w:firstLine="54"/>
-        <w:jc w:val="both"/>
-        <w:rPr>
-          <w:rFonts w:ascii="Arial" w:hAnsi="Arial" w:cs="Arial"/>
-          <w:sz w:val="24"/>
-          <w:szCs w:val="24"/>
-        </w:rPr>
-      </w:pPr>
-      <w:r>
-        <w:rPr>
-          <w:rFonts w:ascii="Arial" w:hAnsi="Arial" w:cs="Arial"/>
-          <w:sz w:val="24"/>
-          <w:szCs w:val="24"/>
-        </w:rPr>
-        <w:t>mes actual</w:t>
-      </w:r>
-    </w:p>
-    <w:p>
-      <w:pPr>
-        <w:pStyle w:val="Prrafodelista"/>
-        <w:numPr>
-          <w:ilvl w:val="0"/>
-          <w:numId w:val="13"/>
-        </w:numPr>
-        <w:tabs>
-          <w:tab w:val="left" w:pos="284"/>
-        </w:tabs>
-        <w:ind w:firstLine="54"/>
-        <w:jc w:val="both"/>
-        <w:rPr>
-          <w:rFonts w:ascii="Arial" w:hAnsi="Arial" w:cs="Arial"/>
-          <w:sz w:val="24"/>
-          <w:szCs w:val="24"/>
-        </w:rPr>
-      </w:pPr>
-      <w:r>
-        <w:rPr>
-          <w:rFonts w:ascii="Arial" w:hAnsi="Arial" w:cs="Arial"/>
-          <w:sz w:val="24"/>
-          <w:szCs w:val="24"/>
-        </w:rPr>
-        <w:t>mes específico</w:t>
-      </w:r>
-    </w:p>
-    <w:p>
-      <w:pPr>
-        <w:pStyle w:val="Prrafodelista"/>
-        <w:numPr>
-          <w:ilvl w:val="0"/>
-          <w:numId w:val="13"/>
-        </w:numPr>
-        <w:tabs>
-          <w:tab w:val="left" w:pos="284"/>
-        </w:tabs>
-        <w:ind w:firstLine="54"/>
-        <w:jc w:val="both"/>
-        <w:rPr>
-          <w:rFonts w:ascii="Arial" w:hAnsi="Arial" w:cs="Arial"/>
-          <w:sz w:val="24"/>
-          <w:szCs w:val="24"/>
-        </w:rPr>
-      </w:pPr>
-      <w:r>
-        <w:rPr>
-          <w:rFonts w:ascii="Arial" w:hAnsi="Arial" w:cs="Arial"/>
-          <w:sz w:val="24"/>
-          <w:szCs w:val="24"/>
-        </w:rPr>
-        <w:t>año actual</w:t>
-      </w:r>
-    </w:p>
-    <w:p>
-      <w:pPr>
-        <w:pStyle w:val="Prrafodelista"/>
-        <w:numPr>
-          <w:ilvl w:val="0"/>
-          <w:numId w:val="13"/>
-        </w:numPr>
-        <w:tabs>
-          <w:tab w:val="left" w:pos="284"/>
-        </w:tabs>
-        <w:ind w:firstLine="54"/>
-        <w:jc w:val="both"/>
-        <w:rPr>
-          <w:rFonts w:ascii="Arial" w:hAnsi="Arial" w:cs="Arial"/>
-          <w:sz w:val="24"/>
-          <w:szCs w:val="24"/>
-        </w:rPr>
-      </w:pPr>
-      <w:r>
-        <w:rPr>
-          <w:rFonts w:ascii="Arial" w:hAnsi="Arial" w:cs="Arial"/>
-          <w:sz w:val="24"/>
-          <w:szCs w:val="24"/>
-        </w:rPr>
-        <w:t>año específico</w:t>
-      </w:r>
-    </w:p>
-    <w:p>
-      <w:pPr>
-        <w:pStyle w:val="Prrafodelista"/>
-        <w:numPr>
-          <w:ilvl w:val="0"/>
-          <w:numId w:val="13"/>
-        </w:numPr>
-        <w:tabs>
-          <w:tab w:val="left" w:pos="284"/>
-        </w:tabs>
-        <w:ind w:firstLine="54"/>
-        <w:jc w:val="both"/>
-        <w:rPr>
-          <w:rFonts w:ascii="Arial" w:hAnsi="Arial" w:cs="Arial"/>
-          <w:sz w:val="24"/>
-          <w:szCs w:val="24"/>
-        </w:rPr>
-      </w:pPr>
-      <w:r>
-        <w:rPr>
-          <w:rFonts w:ascii="Arial" w:hAnsi="Arial" w:cs="Arial"/>
-          <w:sz w:val="24"/>
-          <w:szCs w:val="24"/>
-        </w:rPr>
-        <w:t>periodo</w:t>
+        <w:t xml:space="preserve"> usuarios administrador del sistema de flujos de trabajo, estos usuarios administradores pueden crear nuevos usuarios al DSS del tipo invitado o administrador.</w:t>
       </w:r>
     </w:p>
     <w:p>
@@ -4091,229 +4364,52 @@
           <w:szCs w:val="24"/>
           <w:u w:val="single"/>
         </w:rPr>
-        <w:t>Alarmas</w:t>
-      </w:r>
-    </w:p>
-    <w:p>
-      <w:pPr>
-        <w:tabs>
-          <w:tab w:val="left" w:pos="284"/>
-        </w:tabs>
-        <w:jc w:val="both"/>
-        <w:rPr>
-          <w:rFonts w:ascii="Arial" w:hAnsi="Arial" w:cs="Arial"/>
-          <w:sz w:val="24"/>
-          <w:szCs w:val="24"/>
-        </w:rPr>
-      </w:pPr>
-      <w:r>
-        <w:rPr>
-          <w:rFonts w:ascii="Arial" w:hAnsi="Arial" w:cs="Arial"/>
-          <w:sz w:val="24"/>
-          <w:szCs w:val="24"/>
-        </w:rPr>
-        <w:t xml:space="preserve">Establecer alarmas cuando </w:t>
-      </w:r>
-      <w:r>
-        <w:rPr>
-          <w:rFonts w:ascii="Arial" w:hAnsi="Arial" w:cs="Arial"/>
-          <w:sz w:val="24"/>
-          <w:szCs w:val="24"/>
-        </w:rPr>
-        <w:t xml:space="preserve">instancias/transiciones </w:t>
-      </w:r>
-      <w:r>
-        <w:rPr>
-          <w:rFonts w:ascii="Arial" w:hAnsi="Arial" w:cs="Arial"/>
-          <w:sz w:val="24"/>
-          <w:szCs w:val="24"/>
-        </w:rPr>
-        <w:t xml:space="preserve">lleguen a un punto establecido </w:t>
-      </w:r>
-    </w:p>
-    <w:p>
-      <w:pPr>
-        <w:tabs>
-          <w:tab w:val="left" w:pos="284"/>
-        </w:tabs>
-        <w:jc w:val="both"/>
-        <w:rPr>
-          <w:rFonts w:ascii="Arial" w:hAnsi="Arial" w:cs="Arial"/>
-          <w:sz w:val="24"/>
-          <w:szCs w:val="24"/>
-        </w:rPr>
-      </w:pPr>
-      <w:r>
-        <w:rPr>
-          <w:rFonts w:ascii="Arial" w:hAnsi="Arial" w:cs="Arial"/>
-          <w:sz w:val="24"/>
-          <w:szCs w:val="24"/>
-        </w:rPr>
-        <w:t>Se permite:</w:t>
-      </w:r>
-    </w:p>
-    <w:p>
-      <w:pPr>
-        <w:pStyle w:val="Prrafodelista"/>
-        <w:numPr>
-          <w:ilvl w:val="0"/>
-          <w:numId w:val="20"/>
-        </w:numPr>
-        <w:tabs>
-          <w:tab w:val="left" w:pos="284"/>
-        </w:tabs>
-        <w:jc w:val="both"/>
-        <w:rPr>
-          <w:rFonts w:ascii="Arial" w:hAnsi="Arial" w:cs="Arial"/>
-          <w:sz w:val="24"/>
-          <w:szCs w:val="24"/>
-        </w:rPr>
-      </w:pPr>
-      <w:r>
-        <w:rPr>
-          <w:rFonts w:ascii="Arial" w:hAnsi="Arial" w:cs="Arial"/>
-          <w:sz w:val="24"/>
-          <w:szCs w:val="24"/>
-        </w:rPr>
-        <w:t xml:space="preserve">Transición </w:t>
-      </w:r>
-      <w:proofErr w:type="spellStart"/>
-      <w:r>
-        <w:rPr>
-          <w:rFonts w:ascii="Arial" w:hAnsi="Arial" w:cs="Arial"/>
-          <w:sz w:val="24"/>
-          <w:szCs w:val="24"/>
-        </w:rPr>
-        <w:t>max</w:t>
-      </w:r>
-      <w:proofErr w:type="spellEnd"/>
-      <w:r>
-        <w:rPr>
-          <w:rFonts w:ascii="Arial" w:hAnsi="Arial" w:cs="Arial"/>
-          <w:sz w:val="24"/>
-          <w:szCs w:val="24"/>
-        </w:rPr>
-        <w:t xml:space="preserve"> tiempo</w:t>
-      </w:r>
-    </w:p>
-    <w:p>
-      <w:pPr>
-        <w:pStyle w:val="Prrafodelista"/>
-        <w:numPr>
-          <w:ilvl w:val="0"/>
-          <w:numId w:val="20"/>
-        </w:numPr>
-        <w:tabs>
-          <w:tab w:val="left" w:pos="284"/>
-        </w:tabs>
-        <w:jc w:val="both"/>
-        <w:rPr>
-          <w:rFonts w:ascii="Arial" w:hAnsi="Arial" w:cs="Arial"/>
-          <w:sz w:val="24"/>
-          <w:szCs w:val="24"/>
-        </w:rPr>
-      </w:pPr>
-      <w:r>
-        <w:rPr>
-          <w:rFonts w:ascii="Arial" w:hAnsi="Arial" w:cs="Arial"/>
-          <w:sz w:val="24"/>
-          <w:szCs w:val="24"/>
-        </w:rPr>
-        <w:t xml:space="preserve">Transición </w:t>
-      </w:r>
-      <w:r>
-        <w:rPr>
-          <w:rFonts w:ascii="Arial" w:hAnsi="Arial" w:cs="Arial"/>
-          <w:sz w:val="24"/>
-          <w:szCs w:val="24"/>
-        </w:rPr>
-        <w:t>min</w:t>
-      </w:r>
-      <w:r>
-        <w:rPr>
-          <w:rFonts w:ascii="Arial" w:hAnsi="Arial" w:cs="Arial"/>
-          <w:sz w:val="24"/>
-          <w:szCs w:val="24"/>
-        </w:rPr>
-        <w:t xml:space="preserve"> tiempo</w:t>
-      </w:r>
-    </w:p>
-    <w:p>
-      <w:pPr>
-        <w:pStyle w:val="Prrafodelista"/>
-        <w:numPr>
-          <w:ilvl w:val="0"/>
-          <w:numId w:val="20"/>
-        </w:numPr>
-        <w:tabs>
-          <w:tab w:val="left" w:pos="284"/>
-        </w:tabs>
-        <w:jc w:val="both"/>
-        <w:rPr>
-          <w:rFonts w:ascii="Arial" w:hAnsi="Arial" w:cs="Arial"/>
-          <w:sz w:val="24"/>
-          <w:szCs w:val="24"/>
-        </w:rPr>
-      </w:pPr>
-      <w:r>
-        <w:rPr>
-          <w:rFonts w:ascii="Arial" w:hAnsi="Arial" w:cs="Arial"/>
-          <w:sz w:val="24"/>
-          <w:szCs w:val="24"/>
-        </w:rPr>
-        <w:t xml:space="preserve">Flujo de trabajo </w:t>
-      </w:r>
-      <w:proofErr w:type="spellStart"/>
-      <w:r>
-        <w:rPr>
-          <w:rFonts w:ascii="Arial" w:hAnsi="Arial" w:cs="Arial"/>
-          <w:sz w:val="24"/>
-          <w:szCs w:val="24"/>
-        </w:rPr>
-        <w:t>max</w:t>
-      </w:r>
-      <w:proofErr w:type="spellEnd"/>
-      <w:r>
-        <w:rPr>
-          <w:rFonts w:ascii="Arial" w:hAnsi="Arial" w:cs="Arial"/>
-          <w:sz w:val="24"/>
-          <w:szCs w:val="24"/>
-        </w:rPr>
-        <w:t xml:space="preserve"> tiempo</w:t>
-      </w:r>
-    </w:p>
-    <w:p>
-      <w:pPr>
-        <w:pStyle w:val="Prrafodelista"/>
-        <w:numPr>
-          <w:ilvl w:val="0"/>
-          <w:numId w:val="20"/>
-        </w:numPr>
-        <w:tabs>
-          <w:tab w:val="left" w:pos="284"/>
-        </w:tabs>
-        <w:jc w:val="both"/>
-        <w:rPr>
-          <w:rFonts w:ascii="Arial" w:hAnsi="Arial" w:cs="Arial"/>
-          <w:sz w:val="24"/>
-          <w:szCs w:val="24"/>
-        </w:rPr>
-      </w:pPr>
-      <w:r>
-        <w:rPr>
-          <w:rFonts w:ascii="Arial" w:hAnsi="Arial" w:cs="Arial"/>
-          <w:sz w:val="24"/>
-          <w:szCs w:val="24"/>
-        </w:rPr>
-        <w:t>Flujo de trabajo min</w:t>
-      </w:r>
-      <w:r>
-        <w:rPr>
-          <w:rFonts w:ascii="Arial" w:hAnsi="Arial" w:cs="Arial"/>
-          <w:sz w:val="24"/>
-          <w:szCs w:val="24"/>
-        </w:rPr>
-        <w:t xml:space="preserve"> tiempo</w:t>
+        <w:t>Ayuda</w:t>
+      </w:r>
+    </w:p>
+    <w:p>
+      <w:pPr>
+        <w:tabs>
+          <w:tab w:val="left" w:pos="284"/>
+        </w:tabs>
+        <w:jc w:val="both"/>
+        <w:rPr>
+          <w:rFonts w:ascii="Arial" w:hAnsi="Arial" w:cs="Arial"/>
+          <w:sz w:val="24"/>
+          <w:szCs w:val="24"/>
+        </w:rPr>
+      </w:pPr>
+      <w:r>
+        <w:rPr>
+          <w:rFonts w:ascii="Arial" w:hAnsi="Arial" w:cs="Arial"/>
+          <w:sz w:val="24"/>
+          <w:szCs w:val="24"/>
+        </w:rPr>
+        <w:t>Mensaje con acerca de</w:t>
+      </w:r>
+      <w:r>
+        <w:rPr>
+          <w:rFonts w:ascii="Arial" w:hAnsi="Arial" w:cs="Arial"/>
+          <w:sz w:val="24"/>
+          <w:szCs w:val="24"/>
+        </w:rPr>
+        <w:t xml:space="preserve"> y una ayuda </w:t>
+      </w:r>
+      <w:r>
+        <w:rPr>
+          <w:rFonts w:ascii="Arial" w:hAnsi="Arial" w:cs="Arial"/>
+          <w:sz w:val="24"/>
+          <w:szCs w:val="24"/>
+        </w:rPr>
+        <w:t>de</w:t>
+      </w:r>
+      <w:r>
+        <w:rPr>
+          <w:rFonts w:ascii="Arial" w:hAnsi="Arial" w:cs="Arial"/>
+          <w:sz w:val="24"/>
+          <w:szCs w:val="24"/>
+        </w:rPr>
+        <w:t xml:space="preserve"> lo que hace el sistema</w:t>
       </w:r>
     </w:p>
     <w:p>
@@ -4338,122 +4434,6 @@
           <w:szCs w:val="24"/>
           <w:u w:val="single"/>
         </w:rPr>
-        <w:t>Usuarios</w:t>
-      </w:r>
-    </w:p>
-    <w:p>
-      <w:pPr>
-        <w:tabs>
-          <w:tab w:val="left" w:pos="284"/>
-        </w:tabs>
-        <w:jc w:val="both"/>
-        <w:rPr>
-          <w:rFonts w:ascii="Arial" w:hAnsi="Arial" w:cs="Arial"/>
-          <w:sz w:val="24"/>
-          <w:szCs w:val="24"/>
-        </w:rPr>
-      </w:pPr>
-      <w:r>
-        <w:rPr>
-          <w:rFonts w:ascii="Arial" w:hAnsi="Arial" w:cs="Arial"/>
-          <w:sz w:val="24"/>
-          <w:szCs w:val="24"/>
-        </w:rPr>
-        <w:t>Usuarios que tienen acceso al sistema, crear, modificar, eliminar</w:t>
-      </w:r>
-    </w:p>
-    <w:p>
-      <w:pPr>
-        <w:tabs>
-          <w:tab w:val="left" w:pos="284"/>
-        </w:tabs>
-        <w:jc w:val="both"/>
-        <w:rPr>
-          <w:rFonts w:ascii="Arial" w:hAnsi="Arial" w:cs="Arial"/>
-          <w:b/>
-          <w:sz w:val="24"/>
-          <w:szCs w:val="24"/>
-          <w:u w:val="single"/>
-        </w:rPr>
-      </w:pPr>
-      <w:r>
-        <w:rPr>
-          <w:rFonts w:ascii="Arial" w:hAnsi="Arial" w:cs="Arial"/>
-          <w:b/>
-          <w:sz w:val="24"/>
-          <w:szCs w:val="24"/>
-          <w:u w:val="single"/>
-        </w:rPr>
-        <w:t>Ayuda</w:t>
-      </w:r>
-    </w:p>
-    <w:p>
-      <w:pPr>
-        <w:tabs>
-          <w:tab w:val="left" w:pos="284"/>
-        </w:tabs>
-        <w:jc w:val="both"/>
-        <w:rPr>
-          <w:rFonts w:ascii="Arial" w:hAnsi="Arial" w:cs="Arial"/>
-          <w:sz w:val="24"/>
-          <w:szCs w:val="24"/>
-        </w:rPr>
-      </w:pPr>
-      <w:r>
-        <w:rPr>
-          <w:rFonts w:ascii="Arial" w:hAnsi="Arial" w:cs="Arial"/>
-          <w:sz w:val="24"/>
-          <w:szCs w:val="24"/>
-        </w:rPr>
-        <w:t>Mensaje con acerca de</w:t>
-      </w:r>
-      <w:r>
-        <w:rPr>
-          <w:rFonts w:ascii="Arial" w:hAnsi="Arial" w:cs="Arial"/>
-          <w:sz w:val="24"/>
-          <w:szCs w:val="24"/>
-        </w:rPr>
-        <w:t xml:space="preserve"> y una ayuda </w:t>
-      </w:r>
-      <w:r>
-        <w:rPr>
-          <w:rFonts w:ascii="Arial" w:hAnsi="Arial" w:cs="Arial"/>
-          <w:sz w:val="24"/>
-          <w:szCs w:val="24"/>
-        </w:rPr>
-        <w:t>de</w:t>
-      </w:r>
-      <w:r>
-        <w:rPr>
-          <w:rFonts w:ascii="Arial" w:hAnsi="Arial" w:cs="Arial"/>
-          <w:sz w:val="24"/>
-          <w:szCs w:val="24"/>
-        </w:rPr>
-        <w:t xml:space="preserve"> lo que hace el sistema</w:t>
-      </w:r>
-    </w:p>
-    <w:p>
-      <w:pPr>
-        <w:tabs>
-          <w:tab w:val="left" w:pos="284"/>
-        </w:tabs>
-        <w:jc w:val="both"/>
-        <w:rPr>
-          <w:rFonts w:ascii="Arial" w:hAnsi="Arial" w:cs="Arial"/>
-          <w:b/>
-          <w:sz w:val="24"/>
-          <w:szCs w:val="24"/>
-          <w:u w:val="single"/>
-        </w:rPr>
-      </w:pPr>
-      <w:r>
-        <w:rPr>
-          <w:rFonts w:ascii="Arial" w:hAnsi="Arial" w:cs="Arial"/>
-          <w:b/>
-          <w:sz w:val="24"/>
-          <w:szCs w:val="24"/>
-          <w:u w:val="single"/>
-        </w:rPr>
         <w:t>Ajustes</w:t>
       </w:r>
     </w:p>
@@ -4475,6 +4455,7 @@
           <w:sz w:val="24"/>
           <w:szCs w:val="24"/>
         </w:rPr>
+        <w:lastRenderedPageBreak/>
         <w:t>Cambiar color del tema, tipografía…</w:t>
       </w:r>
       <w:r>
@@ -4483,18 +4464,8 @@
           <w:sz w:val="24"/>
           <w:szCs w:val="24"/>
         </w:rPr>
-        <w:t xml:space="preserve"> no se</w:t>
-      </w:r>
-      <w:proofErr w:type="gramStart"/>
-      <w:r>
-        <w:rPr>
-          <w:rFonts w:ascii="Arial" w:hAnsi="Arial" w:cs="Arial"/>
-          <w:sz w:val="24"/>
-          <w:szCs w:val="24"/>
-        </w:rPr>
-        <w:t>!</w:t>
-      </w:r>
-      <w:proofErr w:type="gramEnd"/>
+        <w:t xml:space="preserve"> no se!</w:t>
+      </w:r>
     </w:p>
     <w:p>
       <w:pPr>

</xml_diff>

<commit_message>
trabajando en las alarmas
</commit_message>
<xml_diff>
--- a/kpi dss.docx
+++ b/kpi dss.docx
@@ -4165,7 +4165,25 @@
           <w:sz w:val="24"/>
           <w:szCs w:val="24"/>
         </w:rPr>
-        <w:t>Transición max tiempo</w:t>
+        <w:t xml:space="preserve">Transición </w:t>
+      </w:r>
+      <w:proofErr w:type="spellStart"/>
+      <w:r>
+        <w:rPr>
+          <w:rFonts w:ascii="Arial" w:hAnsi="Arial" w:cs="Arial"/>
+          <w:sz w:val="24"/>
+          <w:szCs w:val="24"/>
+        </w:rPr>
+        <w:t>max</w:t>
+      </w:r>
+      <w:proofErr w:type="spellEnd"/>
+      <w:r>
+        <w:rPr>
+          <w:rFonts w:ascii="Arial" w:hAnsi="Arial" w:cs="Arial"/>
+          <w:sz w:val="24"/>
+          <w:szCs w:val="24"/>
+        </w:rPr>
+        <w:t xml:space="preserve"> tiempo</w:t>
       </w:r>
     </w:p>
     <w:p>
@@ -4212,6 +4230,28 @@
     </w:p>
     <w:p>
       <w:pPr>
+        <w:tabs>
+          <w:tab w:val="left" w:pos="284"/>
+        </w:tabs>
+        <w:jc w:val="both"/>
+        <w:rPr>
+          <w:rFonts w:ascii="Arial" w:hAnsi="Arial" w:cs="Arial"/>
+          <w:sz w:val="24"/>
+          <w:szCs w:val="24"/>
+          <w:u w:val="single"/>
+        </w:rPr>
+      </w:pPr>
+      <w:r>
+        <w:rPr>
+          <w:rFonts w:ascii="Arial" w:hAnsi="Arial" w:cs="Arial"/>
+          <w:sz w:val="24"/>
+          <w:szCs w:val="24"/>
+        </w:rPr>
+        <w:t>Flujo de trabajo</w:t>
+      </w:r>
+    </w:p>
+    <w:p>
+      <w:pPr>
         <w:pStyle w:val="Prrafodelista"/>
         <w:numPr>
           <w:ilvl w:val="0"/>
@@ -4235,13 +4275,23 @@
         </w:rPr>
         <w:t xml:space="preserve">Flujo de trabajo </w:t>
       </w:r>
-      <w:r>
-        <w:rPr>
-          <w:rFonts w:ascii="Arial" w:hAnsi="Arial" w:cs="Arial"/>
-          <w:sz w:val="24"/>
-          <w:szCs w:val="24"/>
-        </w:rPr>
-        <w:t>max tiempo</w:t>
+      <w:proofErr w:type="spellStart"/>
+      <w:r>
+        <w:rPr>
+          <w:rFonts w:ascii="Arial" w:hAnsi="Arial" w:cs="Arial"/>
+          <w:sz w:val="24"/>
+          <w:szCs w:val="24"/>
+        </w:rPr>
+        <w:t>max</w:t>
+      </w:r>
+      <w:proofErr w:type="spellEnd"/>
+      <w:r>
+        <w:rPr>
+          <w:rFonts w:ascii="Arial" w:hAnsi="Arial" w:cs="Arial"/>
+          <w:sz w:val="24"/>
+          <w:szCs w:val="24"/>
+        </w:rPr>
+        <w:t xml:space="preserve"> tiempo</w:t>
       </w:r>
     </w:p>
     <w:p>
@@ -4283,10 +4333,10 @@
         <w:tabs>
           <w:tab w:val="left" w:pos="284"/>
         </w:tabs>
-        <w:jc w:val="both"/>
-        <w:rPr>
-          <w:rFonts w:ascii="Arial" w:hAnsi="Arial" w:cs="Arial"/>
-          <w:b/>
+        <w:ind w:left="360"/>
+        <w:jc w:val="both"/>
+        <w:rPr>
+          <w:rFonts w:ascii="Arial" w:hAnsi="Arial" w:cs="Arial"/>
           <w:sz w:val="24"/>
           <w:szCs w:val="24"/>
           <w:u w:val="single"/>
@@ -4295,51 +4345,192 @@
       <w:r>
         <w:rPr>
           <w:rFonts w:ascii="Arial" w:hAnsi="Arial" w:cs="Arial"/>
-          <w:b/>
-          <w:sz w:val="24"/>
-          <w:szCs w:val="24"/>
-          <w:u w:val="single"/>
-        </w:rPr>
-        <w:t>Usuarios</w:t>
-      </w:r>
-    </w:p>
-    <w:p>
-      <w:pPr>
-        <w:tabs>
-          <w:tab w:val="left" w:pos="284"/>
-        </w:tabs>
-        <w:jc w:val="both"/>
-        <w:rPr>
-          <w:rFonts w:ascii="Arial" w:hAnsi="Arial" w:cs="Arial"/>
-          <w:sz w:val="24"/>
-          <w:szCs w:val="24"/>
-        </w:rPr>
-      </w:pPr>
-      <w:r>
-        <w:rPr>
-          <w:rFonts w:ascii="Arial" w:hAnsi="Arial" w:cs="Arial"/>
-          <w:sz w:val="24"/>
-          <w:szCs w:val="24"/>
-        </w:rPr>
-        <w:t>Usuarios que tienen acceso al sistema, crear, modificar, eliminar</w:t>
-      </w:r>
-      <w:r>
-        <w:rPr>
-          <w:rFonts w:ascii="Arial" w:hAnsi="Arial" w:cs="Arial"/>
-          <w:sz w:val="24"/>
-          <w:szCs w:val="24"/>
-        </w:rPr>
-        <w:t>. Pueden entrar al sistema los</w:t>
+          <w:sz w:val="24"/>
+          <w:szCs w:val="24"/>
+        </w:rPr>
+        <w:t>Se puede filtrar en:</w:t>
       </w:r>
       <w:bookmarkStart w:id="0" w:name="_GoBack"/>
       <w:bookmarkEnd w:id="0"/>
-      <w:r>
-        <w:rPr>
-          <w:rFonts w:ascii="Arial" w:hAnsi="Arial" w:cs="Arial"/>
-          <w:sz w:val="24"/>
-          <w:szCs w:val="24"/>
-        </w:rPr>
-        <w:t xml:space="preserve"> usuarios administrador del sistema de flujos de trabajo, estos usuarios administradores pueden crear nuevos usuarios al DSS del tipo invitado o administrador.</w:t>
+    </w:p>
+    <w:p>
+      <w:pPr>
+        <w:pStyle w:val="Prrafodelista"/>
+        <w:numPr>
+          <w:ilvl w:val="0"/>
+          <w:numId w:val="20"/>
+        </w:numPr>
+        <w:rPr>
+          <w:rFonts w:ascii="Arial" w:hAnsi="Arial" w:cs="Arial"/>
+          <w:sz w:val="24"/>
+          <w:szCs w:val="24"/>
+        </w:rPr>
+      </w:pPr>
+      <w:r>
+        <w:rPr>
+          <w:rFonts w:ascii="Arial" w:hAnsi="Arial" w:cs="Arial"/>
+          <w:sz w:val="24"/>
+          <w:szCs w:val="24"/>
+        </w:rPr>
+        <w:t xml:space="preserve">usuario específico </w:t>
+      </w:r>
+      <w:r>
+        <w:rPr>
+          <w:rFonts w:ascii="Arial" w:hAnsi="Arial" w:cs="Arial"/>
+          <w:sz w:val="24"/>
+          <w:szCs w:val="24"/>
+        </w:rPr>
+        <w:t>en un flujo de trabajo específico</w:t>
+      </w:r>
+    </w:p>
+    <w:p>
+      <w:pPr>
+        <w:pStyle w:val="Prrafodelista"/>
+        <w:numPr>
+          <w:ilvl w:val="0"/>
+          <w:numId w:val="20"/>
+        </w:numPr>
+        <w:rPr>
+          <w:rFonts w:ascii="Arial" w:hAnsi="Arial" w:cs="Arial"/>
+          <w:sz w:val="24"/>
+          <w:szCs w:val="24"/>
+        </w:rPr>
+      </w:pPr>
+      <w:r>
+        <w:rPr>
+          <w:rFonts w:ascii="Arial" w:hAnsi="Arial" w:cs="Arial"/>
+          <w:sz w:val="24"/>
+          <w:szCs w:val="24"/>
+        </w:rPr>
+        <w:t xml:space="preserve">usuario especifico </w:t>
+      </w:r>
+      <w:r>
+        <w:rPr>
+          <w:rFonts w:ascii="Arial" w:hAnsi="Arial" w:cs="Arial"/>
+          <w:sz w:val="24"/>
+          <w:szCs w:val="24"/>
+        </w:rPr>
+        <w:t>en todos los flujos de trabajo</w:t>
+      </w:r>
+      <w:r>
+        <w:rPr>
+          <w:rFonts w:ascii="Arial" w:hAnsi="Arial" w:cs="Arial"/>
+          <w:sz w:val="24"/>
+          <w:szCs w:val="24"/>
+        </w:rPr>
+        <w:t xml:space="preserve"> </w:t>
+      </w:r>
+    </w:p>
+    <w:p>
+      <w:pPr>
+        <w:pStyle w:val="Prrafodelista"/>
+        <w:numPr>
+          <w:ilvl w:val="0"/>
+          <w:numId w:val="20"/>
+        </w:numPr>
+        <w:rPr>
+          <w:rFonts w:ascii="Arial" w:hAnsi="Arial" w:cs="Arial"/>
+          <w:sz w:val="24"/>
+          <w:szCs w:val="24"/>
+        </w:rPr>
+      </w:pPr>
+      <w:r>
+        <w:rPr>
+          <w:rFonts w:ascii="Arial" w:hAnsi="Arial" w:cs="Arial"/>
+          <w:sz w:val="24"/>
+          <w:szCs w:val="24"/>
+        </w:rPr>
+        <w:t>tipo de usu</w:t>
+      </w:r>
+      <w:r>
+        <w:rPr>
+          <w:rFonts w:ascii="Arial" w:hAnsi="Arial" w:cs="Arial"/>
+          <w:sz w:val="24"/>
+          <w:szCs w:val="24"/>
+        </w:rPr>
+        <w:t>ario en un flujo de trabajo específico</w:t>
+      </w:r>
+    </w:p>
+    <w:p>
+      <w:pPr>
+        <w:pStyle w:val="Prrafodelista"/>
+        <w:numPr>
+          <w:ilvl w:val="0"/>
+          <w:numId w:val="20"/>
+        </w:numPr>
+        <w:rPr>
+          <w:rFonts w:ascii="Arial" w:hAnsi="Arial" w:cs="Arial"/>
+          <w:sz w:val="24"/>
+          <w:szCs w:val="24"/>
+        </w:rPr>
+      </w:pPr>
+      <w:r>
+        <w:rPr>
+          <w:rFonts w:ascii="Arial" w:hAnsi="Arial" w:cs="Arial"/>
+          <w:sz w:val="24"/>
+          <w:szCs w:val="24"/>
+        </w:rPr>
+        <w:t>ti</w:t>
+      </w:r>
+      <w:r>
+        <w:rPr>
+          <w:rFonts w:ascii="Arial" w:hAnsi="Arial" w:cs="Arial"/>
+          <w:sz w:val="24"/>
+          <w:szCs w:val="24"/>
+        </w:rPr>
+        <w:t>po de usuario en todos los flujos de trabajo</w:t>
+      </w:r>
+    </w:p>
+    <w:p>
+      <w:pPr>
+        <w:pStyle w:val="Prrafodelista"/>
+        <w:numPr>
+          <w:ilvl w:val="0"/>
+          <w:numId w:val="20"/>
+        </w:numPr>
+        <w:rPr>
+          <w:rFonts w:ascii="Arial" w:hAnsi="Arial" w:cs="Arial"/>
+          <w:sz w:val="24"/>
+          <w:szCs w:val="24"/>
+        </w:rPr>
+      </w:pPr>
+      <w:r>
+        <w:rPr>
+          <w:rFonts w:ascii="Arial" w:hAnsi="Arial" w:cs="Arial"/>
+          <w:sz w:val="24"/>
+          <w:szCs w:val="24"/>
+        </w:rPr>
+        <w:t xml:space="preserve">todos los usuarios </w:t>
+      </w:r>
+      <w:r>
+        <w:rPr>
+          <w:rFonts w:ascii="Arial" w:hAnsi="Arial" w:cs="Arial"/>
+          <w:sz w:val="24"/>
+          <w:szCs w:val="24"/>
+        </w:rPr>
+        <w:t>en un flujo de trabajo específico</w:t>
+      </w:r>
+    </w:p>
+    <w:p>
+      <w:pPr>
+        <w:pStyle w:val="Prrafodelista"/>
+        <w:numPr>
+          <w:ilvl w:val="0"/>
+          <w:numId w:val="20"/>
+        </w:numPr>
+        <w:rPr>
+          <w:rFonts w:ascii="Arial" w:hAnsi="Arial" w:cs="Arial"/>
+          <w:sz w:val="24"/>
+          <w:szCs w:val="24"/>
+        </w:rPr>
+      </w:pPr>
+      <w:r>
+        <w:rPr>
+          <w:rFonts w:ascii="Arial" w:hAnsi="Arial" w:cs="Arial"/>
+          <w:sz w:val="24"/>
+          <w:szCs w:val="24"/>
+        </w:rPr>
+        <w:t>todos los usuarios en todos los flujos de trabajo</w:t>
       </w:r>
     </w:p>
     <w:p>
@@ -4364,6 +4555,142 @@
           <w:szCs w:val="24"/>
           <w:u w:val="single"/>
         </w:rPr>
+        <w:lastRenderedPageBreak/>
+        <w:t>Usuarios</w:t>
+      </w:r>
+    </w:p>
+    <w:p>
+      <w:pPr>
+        <w:tabs>
+          <w:tab w:val="left" w:pos="284"/>
+        </w:tabs>
+        <w:jc w:val="both"/>
+        <w:rPr>
+          <w:rFonts w:ascii="Arial" w:hAnsi="Arial" w:cs="Arial"/>
+          <w:sz w:val="24"/>
+          <w:szCs w:val="24"/>
+        </w:rPr>
+      </w:pPr>
+      <w:r>
+        <w:rPr>
+          <w:rFonts w:ascii="Arial" w:hAnsi="Arial" w:cs="Arial"/>
+          <w:sz w:val="24"/>
+          <w:szCs w:val="24"/>
+        </w:rPr>
+        <w:t>Usuarios que tienen acceso al sistema, crear, modificar, eliminar</w:t>
+      </w:r>
+      <w:r>
+        <w:rPr>
+          <w:rFonts w:ascii="Arial" w:hAnsi="Arial" w:cs="Arial"/>
+          <w:sz w:val="24"/>
+          <w:szCs w:val="24"/>
+        </w:rPr>
+        <w:t xml:space="preserve">. Pueden entrar al sistema los usuarios </w:t>
+      </w:r>
+      <w:r>
+        <w:rPr>
+          <w:rFonts w:ascii="Arial" w:hAnsi="Arial" w:cs="Arial"/>
+          <w:sz w:val="24"/>
+          <w:szCs w:val="24"/>
+        </w:rPr>
+        <w:t xml:space="preserve">tipo </w:t>
+      </w:r>
+      <w:r>
+        <w:rPr>
+          <w:rFonts w:ascii="Arial" w:hAnsi="Arial" w:cs="Arial"/>
+          <w:sz w:val="24"/>
+          <w:szCs w:val="24"/>
+        </w:rPr>
+        <w:t>administrador del sistema de flujos de trabajo, estos usuarios administradores pueden crear nuevos usuarios al DSS del tipo invitado o administrador.</w:t>
+      </w:r>
+      <w:r>
+        <w:rPr>
+          <w:rFonts w:ascii="Arial" w:hAnsi="Arial" w:cs="Arial"/>
+          <w:sz w:val="24"/>
+          <w:szCs w:val="24"/>
+        </w:rPr>
+        <w:t xml:space="preserve"> El administrador al crear el usuario nuevo del sistema define todos sus datos a excepción de la contraseña, el nuevo usuario en el primer </w:t>
+      </w:r>
+      <w:proofErr w:type="spellStart"/>
+      <w:r>
+        <w:rPr>
+          <w:rFonts w:ascii="Arial" w:hAnsi="Arial" w:cs="Arial"/>
+          <w:sz w:val="24"/>
+          <w:szCs w:val="24"/>
+        </w:rPr>
+        <w:t>login</w:t>
+      </w:r>
+      <w:proofErr w:type="spellEnd"/>
+      <w:r>
+        <w:rPr>
+          <w:rFonts w:ascii="Arial" w:hAnsi="Arial" w:cs="Arial"/>
+          <w:sz w:val="24"/>
+          <w:szCs w:val="24"/>
+        </w:rPr>
+        <w:t xml:space="preserve"> debe definir su contraseña para acceso al sistema.</w:t>
+      </w:r>
+    </w:p>
+    <w:p>
+      <w:pPr>
+        <w:tabs>
+          <w:tab w:val="left" w:pos="284"/>
+        </w:tabs>
+        <w:jc w:val="both"/>
+        <w:rPr>
+          <w:rFonts w:ascii="Arial" w:hAnsi="Arial" w:cs="Arial"/>
+          <w:sz w:val="24"/>
+          <w:szCs w:val="24"/>
+        </w:rPr>
+      </w:pPr>
+      <w:r>
+        <w:rPr>
+          <w:rFonts w:ascii="Arial" w:hAnsi="Arial" w:cs="Arial"/>
+          <w:sz w:val="24"/>
+          <w:szCs w:val="24"/>
+        </w:rPr>
+        <w:t xml:space="preserve">El usuario tipo administrador tiene acceso al todo el sistema, a diferencia del usuario invitado que solo puede ver el </w:t>
+      </w:r>
+      <w:proofErr w:type="spellStart"/>
+      <w:r>
+        <w:rPr>
+          <w:rFonts w:ascii="Arial" w:hAnsi="Arial" w:cs="Arial"/>
+          <w:sz w:val="24"/>
+          <w:szCs w:val="24"/>
+        </w:rPr>
+        <w:t>dashboard</w:t>
+      </w:r>
+      <w:proofErr w:type="spellEnd"/>
+      <w:r>
+        <w:rPr>
+          <w:rFonts w:ascii="Arial" w:hAnsi="Arial" w:cs="Arial"/>
+          <w:sz w:val="24"/>
+          <w:szCs w:val="24"/>
+        </w:rPr>
+        <w:t xml:space="preserve"> con las estadísticas e informes.</w:t>
+      </w:r>
+    </w:p>
+    <w:p>
+      <w:pPr>
+        <w:tabs>
+          <w:tab w:val="left" w:pos="284"/>
+        </w:tabs>
+        <w:jc w:val="both"/>
+        <w:rPr>
+          <w:rFonts w:ascii="Arial" w:hAnsi="Arial" w:cs="Arial"/>
+          <w:b/>
+          <w:sz w:val="24"/>
+          <w:szCs w:val="24"/>
+          <w:u w:val="single"/>
+        </w:rPr>
+      </w:pPr>
+      <w:r>
+        <w:rPr>
+          <w:rFonts w:ascii="Arial" w:hAnsi="Arial" w:cs="Arial"/>
+          <w:b/>
+          <w:sz w:val="24"/>
+          <w:szCs w:val="24"/>
+          <w:u w:val="single"/>
+        </w:rPr>
         <w:t>Ayuda</w:t>
       </w:r>
     </w:p>
@@ -4455,7 +4782,6 @@
           <w:sz w:val="24"/>
           <w:szCs w:val="24"/>
         </w:rPr>
-        <w:lastRenderedPageBreak/>
         <w:t>Cambiar color del tema, tipografía…</w:t>
       </w:r>
       <w:r>
@@ -4464,8 +4790,18 @@
           <w:sz w:val="24"/>
           <w:szCs w:val="24"/>
         </w:rPr>
-        <w:t xml:space="preserve"> no se!</w:t>
-      </w:r>
+        <w:t xml:space="preserve"> no se</w:t>
+      </w:r>
+      <w:proofErr w:type="gramStart"/>
+      <w:r>
+        <w:rPr>
+          <w:rFonts w:ascii="Arial" w:hAnsi="Arial" w:cs="Arial"/>
+          <w:sz w:val="24"/>
+          <w:szCs w:val="24"/>
+        </w:rPr>
+        <w:t>!</w:t>
+      </w:r>
+      <w:proofErr w:type="gramEnd"/>
     </w:p>
     <w:p>
       <w:pPr>

</xml_diff>

<commit_message>
agregado ajax para filtros, agregado menu de reportes y iframe,arreglados algunos bugs, funcionando reporte de actividad flujos/transiciones
</commit_message>
<xml_diff>
--- a/kpi dss.docx
+++ b/kpi dss.docx
@@ -4579,104 +4579,169 @@
         </w:rPr>
         <w:t xml:space="preserve">tiempo </w:t>
       </w:r>
+    </w:p>
+    <w:p>
+      <w:pPr>
+        <w:tabs>
+          <w:tab w:val="left" w:pos="284"/>
+        </w:tabs>
+        <w:jc w:val="both"/>
+        <w:rPr>
+          <w:rFonts w:ascii="Arial" w:hAnsi="Arial" w:cs="Arial"/>
+          <w:b/>
+          <w:sz w:val="24"/>
+          <w:szCs w:val="24"/>
+          <w:u w:val="single"/>
+        </w:rPr>
+      </w:pPr>
+      <w:r>
+        <w:rPr>
+          <w:rFonts w:ascii="Arial" w:hAnsi="Arial" w:cs="Arial"/>
+          <w:b/>
+          <w:sz w:val="24"/>
+          <w:szCs w:val="24"/>
+          <w:u w:val="single"/>
+        </w:rPr>
+        <w:t>Usuarios</w:t>
+      </w:r>
+    </w:p>
+    <w:p>
+      <w:pPr>
+        <w:tabs>
+          <w:tab w:val="left" w:pos="284"/>
+        </w:tabs>
+        <w:jc w:val="both"/>
+        <w:rPr>
+          <w:rFonts w:ascii="Arial" w:hAnsi="Arial" w:cs="Arial"/>
+          <w:sz w:val="24"/>
+          <w:szCs w:val="24"/>
+        </w:rPr>
+      </w:pPr>
+      <w:r>
+        <w:rPr>
+          <w:rFonts w:ascii="Arial" w:hAnsi="Arial" w:cs="Arial"/>
+          <w:sz w:val="24"/>
+          <w:szCs w:val="24"/>
+        </w:rPr>
+        <w:t>Usuarios que tienen acceso al sistema, crear, modificar, eliminar</w:t>
+      </w:r>
+      <w:r>
+        <w:rPr>
+          <w:rFonts w:ascii="Arial" w:hAnsi="Arial" w:cs="Arial"/>
+          <w:sz w:val="24"/>
+          <w:szCs w:val="24"/>
+        </w:rPr>
+        <w:t xml:space="preserve">. Pueden entrar al sistema los usuarios </w:t>
+      </w:r>
+      <w:r>
+        <w:rPr>
+          <w:rFonts w:ascii="Arial" w:hAnsi="Arial" w:cs="Arial"/>
+          <w:sz w:val="24"/>
+          <w:szCs w:val="24"/>
+        </w:rPr>
+        <w:t xml:space="preserve">tipo </w:t>
+      </w:r>
+      <w:r>
+        <w:rPr>
+          <w:rFonts w:ascii="Arial" w:hAnsi="Arial" w:cs="Arial"/>
+          <w:sz w:val="24"/>
+          <w:szCs w:val="24"/>
+        </w:rPr>
+        <w:t>administrador del sistema de flujos de trabajo</w:t>
+      </w:r>
+      <w:r>
+        <w:rPr>
+          <w:rFonts w:ascii="Arial" w:hAnsi="Arial" w:cs="Arial"/>
+          <w:sz w:val="24"/>
+          <w:szCs w:val="24"/>
+        </w:rPr>
+        <w:t xml:space="preserve"> los cuales son </w:t>
+      </w:r>
+      <w:proofErr w:type="spellStart"/>
+      <w:r>
+        <w:rPr>
+          <w:rFonts w:ascii="Arial" w:hAnsi="Arial" w:cs="Arial"/>
+          <w:sz w:val="24"/>
+          <w:szCs w:val="24"/>
+        </w:rPr>
+        <w:t>superadmin</w:t>
+      </w:r>
+      <w:proofErr w:type="spellEnd"/>
+      <w:r>
+        <w:rPr>
+          <w:rFonts w:ascii="Arial" w:hAnsi="Arial" w:cs="Arial"/>
+          <w:sz w:val="24"/>
+          <w:szCs w:val="24"/>
+        </w:rPr>
+        <w:t>, estos usuarios administradores pueden crear nuevos usuarios al DSS del tipo invitado o administrador.</w:t>
+      </w:r>
+      <w:r>
+        <w:rPr>
+          <w:rFonts w:ascii="Arial" w:hAnsi="Arial" w:cs="Arial"/>
+          <w:sz w:val="24"/>
+          <w:szCs w:val="24"/>
+        </w:rPr>
+        <w:t xml:space="preserve"> El administrador al crear el usuario nuevo del sistema define todos sus datos a excepción de la contraseña, el nuevo usuario en el primer </w:t>
+      </w:r>
+      <w:proofErr w:type="spellStart"/>
+      <w:r>
+        <w:rPr>
+          <w:rFonts w:ascii="Arial" w:hAnsi="Arial" w:cs="Arial"/>
+          <w:sz w:val="24"/>
+          <w:szCs w:val="24"/>
+        </w:rPr>
+        <w:t>login</w:t>
+      </w:r>
+      <w:proofErr w:type="spellEnd"/>
+      <w:r>
+        <w:rPr>
+          <w:rFonts w:ascii="Arial" w:hAnsi="Arial" w:cs="Arial"/>
+          <w:sz w:val="24"/>
+          <w:szCs w:val="24"/>
+        </w:rPr>
+        <w:t xml:space="preserve"> debe definir su contraseña para acceso al sistema.</w:t>
+      </w:r>
+    </w:p>
+    <w:p>
+      <w:pPr>
+        <w:tabs>
+          <w:tab w:val="left" w:pos="284"/>
+        </w:tabs>
+        <w:jc w:val="both"/>
+        <w:rPr>
+          <w:rFonts w:ascii="Arial" w:hAnsi="Arial" w:cs="Arial"/>
+          <w:sz w:val="24"/>
+          <w:szCs w:val="24"/>
+        </w:rPr>
+      </w:pPr>
+      <w:r>
+        <w:rPr>
+          <w:rFonts w:ascii="Arial" w:hAnsi="Arial" w:cs="Arial"/>
+          <w:sz w:val="24"/>
+          <w:szCs w:val="24"/>
+        </w:rPr>
+        <w:t xml:space="preserve">Los usuarios tipo administrador solo pueden cambiar, restablecer contraseña y eliminar los usuarios tipo invitado, los usuarios tipo </w:t>
+      </w:r>
+      <w:proofErr w:type="spellStart"/>
+      <w:r>
+        <w:rPr>
+          <w:rFonts w:ascii="Arial" w:hAnsi="Arial" w:cs="Arial"/>
+          <w:sz w:val="24"/>
+          <w:szCs w:val="24"/>
+        </w:rPr>
+        <w:t>superadmin</w:t>
+      </w:r>
+      <w:proofErr w:type="spellEnd"/>
+      <w:r>
+        <w:rPr>
+          <w:rFonts w:ascii="Arial" w:hAnsi="Arial" w:cs="Arial"/>
+          <w:sz w:val="24"/>
+          <w:szCs w:val="24"/>
+        </w:rPr>
+        <w:t xml:space="preserve"> son aquellos que pueden hacer esas acciones tanto en el tipo invitado como en el superadmin.</w:t>
+      </w:r>
       <w:bookmarkStart w:id="0" w:name="_GoBack"/>
       <w:bookmarkEnd w:id="0"/>
-    </w:p>
-    <w:p>
-      <w:pPr>
-        <w:tabs>
-          <w:tab w:val="left" w:pos="284"/>
-        </w:tabs>
-        <w:jc w:val="both"/>
-        <w:rPr>
-          <w:rFonts w:ascii="Arial" w:hAnsi="Arial" w:cs="Arial"/>
-          <w:b/>
-          <w:sz w:val="24"/>
-          <w:szCs w:val="24"/>
-          <w:u w:val="single"/>
-        </w:rPr>
-      </w:pPr>
-      <w:r>
-        <w:rPr>
-          <w:rFonts w:ascii="Arial" w:hAnsi="Arial" w:cs="Arial"/>
-          <w:b/>
-          <w:sz w:val="24"/>
-          <w:szCs w:val="24"/>
-          <w:u w:val="single"/>
-        </w:rPr>
-        <w:t>Usuarios</w:t>
-      </w:r>
-    </w:p>
-    <w:p>
-      <w:pPr>
-        <w:tabs>
-          <w:tab w:val="left" w:pos="284"/>
-        </w:tabs>
-        <w:jc w:val="both"/>
-        <w:rPr>
-          <w:rFonts w:ascii="Arial" w:hAnsi="Arial" w:cs="Arial"/>
-          <w:sz w:val="24"/>
-          <w:szCs w:val="24"/>
-        </w:rPr>
-      </w:pPr>
-      <w:r>
-        <w:rPr>
-          <w:rFonts w:ascii="Arial" w:hAnsi="Arial" w:cs="Arial"/>
-          <w:sz w:val="24"/>
-          <w:szCs w:val="24"/>
-        </w:rPr>
-        <w:t>Usuarios que tienen acceso al sistema, crear, modificar, eliminar</w:t>
-      </w:r>
-      <w:r>
-        <w:rPr>
-          <w:rFonts w:ascii="Arial" w:hAnsi="Arial" w:cs="Arial"/>
-          <w:sz w:val="24"/>
-          <w:szCs w:val="24"/>
-        </w:rPr>
-        <w:t xml:space="preserve">. Pueden entrar al sistema los usuarios </w:t>
-      </w:r>
-      <w:r>
-        <w:rPr>
-          <w:rFonts w:ascii="Arial" w:hAnsi="Arial" w:cs="Arial"/>
-          <w:sz w:val="24"/>
-          <w:szCs w:val="24"/>
-        </w:rPr>
-        <w:t xml:space="preserve">tipo </w:t>
-      </w:r>
-      <w:r>
-        <w:rPr>
-          <w:rFonts w:ascii="Arial" w:hAnsi="Arial" w:cs="Arial"/>
-          <w:sz w:val="24"/>
-          <w:szCs w:val="24"/>
-        </w:rPr>
-        <w:t>administrador del sistema de flujos de trabajo, estos usuarios administradores pueden crear nuevos usuarios al DSS del tipo invitado o administrador.</w:t>
-      </w:r>
-      <w:r>
-        <w:rPr>
-          <w:rFonts w:ascii="Arial" w:hAnsi="Arial" w:cs="Arial"/>
-          <w:sz w:val="24"/>
-          <w:szCs w:val="24"/>
-        </w:rPr>
-        <w:t xml:space="preserve"> El administrador al crear el usuario nuevo del sistema define todos sus datos a excepción de la contraseña, el nuevo usuario en el primer </w:t>
-      </w:r>
-      <w:proofErr w:type="spellStart"/>
-      <w:r>
-        <w:rPr>
-          <w:rFonts w:ascii="Arial" w:hAnsi="Arial" w:cs="Arial"/>
-          <w:sz w:val="24"/>
-          <w:szCs w:val="24"/>
-        </w:rPr>
-        <w:t>login</w:t>
-      </w:r>
-      <w:proofErr w:type="spellEnd"/>
-      <w:r>
-        <w:rPr>
-          <w:rFonts w:ascii="Arial" w:hAnsi="Arial" w:cs="Arial"/>
-          <w:sz w:val="24"/>
-          <w:szCs w:val="24"/>
-        </w:rPr>
-        <w:t xml:space="preserve"> debe definir su contraseña para acceso al sistema.</w:t>
-      </w:r>
     </w:p>
     <w:p>
       <w:pPr>

</xml_diff>

<commit_message>
se anadieron los indicadores: indicadores,categoria y crecimiento con su formulario para guardar los valores en la bd. Modificado el codigo de los select para no tener que repetirlos en los form
</commit_message>
<xml_diff>
--- a/kpi dss.docx
+++ b/kpi dss.docx
@@ -530,6 +530,8 @@
         </w:rPr>
         <w:t>día anterior</w:t>
       </w:r>
+      <w:bookmarkStart w:id="0" w:name="_GoBack"/>
+      <w:bookmarkEnd w:id="0"/>
     </w:p>
     <w:p>
       <w:pPr>
@@ -1445,21 +1447,57 @@
         <w:tabs>
           <w:tab w:val="left" w:pos="284"/>
         </w:tabs>
-        <w:jc w:val="both"/>
-        <w:rPr>
-          <w:rFonts w:ascii="Arial" w:hAnsi="Arial" w:cs="Arial"/>
-          <w:sz w:val="24"/>
-          <w:szCs w:val="24"/>
-        </w:rPr>
-      </w:pPr>
-      <w:r>
-        <w:rPr>
-          <w:rFonts w:ascii="Arial" w:hAnsi="Arial" w:cs="Arial"/>
-          <w:sz w:val="24"/>
-          <w:szCs w:val="24"/>
-        </w:rPr>
-        <w:t xml:space="preserve">Se puede medir: </w:t>
-      </w:r>
+        <w:jc w:val="center"/>
+        <w:rPr>
+          <w:rFonts w:ascii="Arial" w:hAnsi="Arial" w:cs="Arial"/>
+          <w:sz w:val="24"/>
+          <w:szCs w:val="24"/>
+        </w:rPr>
+      </w:pPr>
+      <w:r>
+        <w:rPr>
+          <w:rFonts w:ascii="Arial" w:hAnsi="Arial" w:cs="Arial"/>
+          <w:sz w:val="24"/>
+          <w:szCs w:val="24"/>
+        </w:rPr>
+        <w:t xml:space="preserve">Se puede </w:t>
+      </w:r>
+      <w:proofErr w:type="spellStart"/>
+      <w:proofErr w:type="gramStart"/>
+      <w:r>
+        <w:rPr>
+          <w:rFonts w:ascii="Arial" w:hAnsi="Arial" w:cs="Arial"/>
+          <w:sz w:val="24"/>
+          <w:szCs w:val="24"/>
+        </w:rPr>
+        <w:t>medir</w:t>
+      </w:r>
+      <w:r>
+        <w:rPr>
+          <w:rFonts w:ascii="Arial" w:hAnsi="Arial" w:cs="Arial"/>
+          <w:sz w:val="24"/>
+          <w:szCs w:val="24"/>
+        </w:rPr>
+        <w:t>hoy</w:t>
+      </w:r>
+      <w:proofErr w:type="spellEnd"/>
+      <w:r>
+        <w:rPr>
+          <w:rFonts w:ascii="Arial" w:hAnsi="Arial" w:cs="Arial"/>
+          <w:sz w:val="24"/>
+          <w:szCs w:val="24"/>
+        </w:rPr>
+        <w:t xml:space="preserve"> </w:t>
+      </w:r>
+      <w:r>
+        <w:rPr>
+          <w:rFonts w:ascii="Arial" w:hAnsi="Arial" w:cs="Arial"/>
+          <w:sz w:val="24"/>
+          <w:szCs w:val="24"/>
+        </w:rPr>
+        <w:t>:</w:t>
+      </w:r>
+      <w:proofErr w:type="gramEnd"/>
     </w:p>
     <w:p>
       <w:pPr>
@@ -4740,8 +4778,6 @@
         </w:rPr>
         <w:t xml:space="preserve"> son aquellos que pueden hacer esas acciones tanto en el tipo invitado como en el superadmin.</w:t>
       </w:r>
-      <w:bookmarkStart w:id="0" w:name="_GoBack"/>
-      <w:bookmarkEnd w:id="0"/>
     </w:p>
     <w:p>
       <w:pPr>

</xml_diff>

<commit_message>
añadida vista y funcionalidad de indicadores/ultimas
</commit_message>
<xml_diff>
--- a/kpi dss.docx
+++ b/kpi dss.docx
@@ -3020,7 +3020,7 @@
       <w:pPr>
         <w:pStyle w:val="Prrafodelista"/>
         <w:numPr>
-          <w:ilvl w:val="0"/>
+          <w:ilvl w:val="1"/>
           <w:numId w:val="13"/>
         </w:numPr>
         <w:tabs>
@@ -3033,6 +3033,7 @@
           <w:szCs w:val="24"/>
         </w:rPr>
       </w:pPr>
+      <w:bookmarkStart w:id="0" w:name="_GoBack"/>
       <w:r>
         <w:rPr>
           <w:rFonts w:ascii="Arial" w:hAnsi="Arial" w:cs="Arial"/>
@@ -3041,6 +3042,7 @@
         </w:rPr>
         <w:t>día específico</w:t>
       </w:r>
+      <w:bookmarkEnd w:id="0"/>
     </w:p>
     <w:p>
       <w:pPr>
@@ -3940,8 +3942,6 @@
         </w:rPr>
         <w:t xml:space="preserve"> </w:t>
       </w:r>
-      <w:bookmarkStart w:id="0" w:name="_GoBack"/>
-      <w:bookmarkEnd w:id="0"/>
     </w:p>
     <w:p>
       <w:pPr>
@@ -4973,7 +4973,7 @@
           <w:u w:val="single"/>
         </w:rPr>
       </w:pPr>
-      <w:hyperlink r:id="rId5" w:history="1">
+      <w:hyperlink r:id="rId6" w:history="1">
         <w:r>
           <w:rPr>
             <w:rStyle w:val="Hipervnculo"/>
@@ -5842,7 +5842,7 @@
         <w:rFonts w:ascii="Symbol" w:hAnsi="Symbol" w:hint="default"/>
       </w:rPr>
     </w:lvl>
-    <w:lvl w:ilvl="1" w:tplc="200A0003" w:tentative="1">
+    <w:lvl w:ilvl="1" w:tplc="200A0003">
       <w:start w:val="1"/>
       <w:numFmt w:val="bullet"/>
       <w:lvlText w:val="o"/>
@@ -7879,4 +7879,16 @@
     </a:ext>
   </a:extLst>
 </a:theme>
+</file>
+
+<file path=customXml/item1.xml><?xml version="1.0" encoding="utf-8"?>
+<b:Sources xmlns:b="http://schemas.openxmlformats.org/officeDocument/2006/bibliography" xmlns="http://schemas.openxmlformats.org/officeDocument/2006/bibliography" SelectedStyle="\APASixthEditionOfficeOnline.xsl" StyleName="APA" Version="6"/>
+</file>
+
+<file path=customXml/itemProps1.xml><?xml version="1.0" encoding="utf-8"?>
+<ds:datastoreItem xmlns:ds="http://schemas.openxmlformats.org/officeDocument/2006/customXml" ds:itemID="{EBA49239-6799-4979-B9B6-33EE602B64F2}">
+  <ds:schemaRefs>
+    <ds:schemaRef ds:uri="http://schemas.openxmlformats.org/officeDocument/2006/bibliography"/>
+  </ds:schemaRefs>
+</ds:datastoreItem>
 </file>
</xml_diff>

<commit_message>
añadidos los filtros para indicadores duracion flujos de trabajo e indicadores duracion transiciones
</commit_message>
<xml_diff>
--- a/kpi dss.docx
+++ b/kpi dss.docx
@@ -3033,1893 +3033,2408 @@
           <w:szCs w:val="24"/>
         </w:rPr>
       </w:pPr>
+      <w:r>
+        <w:rPr>
+          <w:rFonts w:ascii="Arial" w:hAnsi="Arial" w:cs="Arial"/>
+          <w:sz w:val="24"/>
+          <w:szCs w:val="24"/>
+        </w:rPr>
+        <w:t>día específico</w:t>
+      </w:r>
+    </w:p>
+    <w:p>
+      <w:pPr>
+        <w:pStyle w:val="Prrafodelista"/>
+        <w:numPr>
+          <w:ilvl w:val="0"/>
+          <w:numId w:val="13"/>
+        </w:numPr>
+        <w:tabs>
+          <w:tab w:val="left" w:pos="284"/>
+        </w:tabs>
+        <w:jc w:val="both"/>
+        <w:rPr>
+          <w:rFonts w:ascii="Arial" w:hAnsi="Arial" w:cs="Arial"/>
+          <w:sz w:val="24"/>
+          <w:szCs w:val="24"/>
+        </w:rPr>
+      </w:pPr>
+      <w:r>
+        <w:rPr>
+          <w:rFonts w:ascii="Arial" w:hAnsi="Arial" w:cs="Arial"/>
+          <w:sz w:val="24"/>
+          <w:szCs w:val="24"/>
+        </w:rPr>
+        <w:t>mes actual</w:t>
+      </w:r>
+    </w:p>
+    <w:p>
+      <w:pPr>
+        <w:pStyle w:val="Prrafodelista"/>
+        <w:numPr>
+          <w:ilvl w:val="0"/>
+          <w:numId w:val="13"/>
+        </w:numPr>
+        <w:tabs>
+          <w:tab w:val="left" w:pos="284"/>
+        </w:tabs>
+        <w:jc w:val="both"/>
+        <w:rPr>
+          <w:rFonts w:ascii="Arial" w:hAnsi="Arial" w:cs="Arial"/>
+          <w:sz w:val="24"/>
+          <w:szCs w:val="24"/>
+        </w:rPr>
+      </w:pPr>
+      <w:r>
+        <w:rPr>
+          <w:rFonts w:ascii="Arial" w:hAnsi="Arial" w:cs="Arial"/>
+          <w:sz w:val="24"/>
+          <w:szCs w:val="24"/>
+        </w:rPr>
+        <w:t>mes específico</w:t>
+      </w:r>
+    </w:p>
+    <w:p>
+      <w:pPr>
+        <w:pStyle w:val="Prrafodelista"/>
+        <w:numPr>
+          <w:ilvl w:val="0"/>
+          <w:numId w:val="13"/>
+        </w:numPr>
+        <w:tabs>
+          <w:tab w:val="left" w:pos="284"/>
+        </w:tabs>
+        <w:jc w:val="both"/>
+        <w:rPr>
+          <w:rFonts w:ascii="Arial" w:hAnsi="Arial" w:cs="Arial"/>
+          <w:sz w:val="24"/>
+          <w:szCs w:val="24"/>
+        </w:rPr>
+      </w:pPr>
+      <w:r>
+        <w:rPr>
+          <w:rFonts w:ascii="Arial" w:hAnsi="Arial" w:cs="Arial"/>
+          <w:sz w:val="24"/>
+          <w:szCs w:val="24"/>
+        </w:rPr>
+        <w:t>año actual</w:t>
+      </w:r>
+    </w:p>
+    <w:p>
+      <w:pPr>
+        <w:pStyle w:val="Prrafodelista"/>
+        <w:numPr>
+          <w:ilvl w:val="0"/>
+          <w:numId w:val="13"/>
+        </w:numPr>
+        <w:tabs>
+          <w:tab w:val="left" w:pos="284"/>
+        </w:tabs>
+        <w:jc w:val="both"/>
+        <w:rPr>
+          <w:rFonts w:ascii="Arial" w:hAnsi="Arial" w:cs="Arial"/>
+          <w:sz w:val="24"/>
+          <w:szCs w:val="24"/>
+        </w:rPr>
+      </w:pPr>
+      <w:r>
+        <w:rPr>
+          <w:rFonts w:ascii="Arial" w:hAnsi="Arial" w:cs="Arial"/>
+          <w:sz w:val="24"/>
+          <w:szCs w:val="24"/>
+        </w:rPr>
+        <w:t>año específico</w:t>
+      </w:r>
+    </w:p>
+    <w:p>
+      <w:pPr>
+        <w:pStyle w:val="Prrafodelista"/>
+        <w:numPr>
+          <w:ilvl w:val="0"/>
+          <w:numId w:val="13"/>
+        </w:numPr>
+        <w:tabs>
+          <w:tab w:val="left" w:pos="284"/>
+        </w:tabs>
+        <w:jc w:val="both"/>
+        <w:rPr>
+          <w:rFonts w:ascii="Arial" w:hAnsi="Arial" w:cs="Arial"/>
+          <w:sz w:val="24"/>
+          <w:szCs w:val="24"/>
+        </w:rPr>
+      </w:pPr>
+      <w:r>
+        <w:rPr>
+          <w:rFonts w:ascii="Arial" w:hAnsi="Arial" w:cs="Arial"/>
+          <w:sz w:val="24"/>
+          <w:szCs w:val="24"/>
+        </w:rPr>
+        <w:t>periodo.</w:t>
+      </w:r>
+    </w:p>
+    <w:p>
+      <w:pPr>
+        <w:pStyle w:val="Prrafodelista"/>
+        <w:tabs>
+          <w:tab w:val="left" w:pos="284"/>
+        </w:tabs>
+        <w:ind w:left="1080"/>
+        <w:jc w:val="both"/>
+        <w:rPr>
+          <w:rFonts w:ascii="Arial" w:hAnsi="Arial" w:cs="Arial"/>
+          <w:sz w:val="24"/>
+          <w:szCs w:val="24"/>
+        </w:rPr>
+      </w:pPr>
+    </w:p>
+    <w:p>
+      <w:pPr>
+        <w:pStyle w:val="Prrafodelista"/>
+        <w:numPr>
+          <w:ilvl w:val="0"/>
+          <w:numId w:val="7"/>
+        </w:numPr>
+        <w:rPr>
+          <w:rFonts w:ascii="Arial" w:hAnsi="Arial" w:cs="Arial"/>
+          <w:sz w:val="24"/>
+        </w:rPr>
+      </w:pPr>
+      <w:r>
+        <w:rPr>
+          <w:rFonts w:ascii="Arial" w:hAnsi="Arial" w:cs="Arial"/>
+          <w:sz w:val="24"/>
+        </w:rPr>
+        <w:t>Últimos</w:t>
+      </w:r>
+      <w:r>
+        <w:rPr>
+          <w:rFonts w:ascii="Arial" w:hAnsi="Arial" w:cs="Arial"/>
+          <w:sz w:val="24"/>
+        </w:rPr>
+        <w:t xml:space="preserve"> Transiciones / Instancias: muestra las últimas transiciones / instancias en el día</w:t>
+      </w:r>
+      <w:r>
+        <w:rPr>
+          <w:rFonts w:ascii="Arial" w:hAnsi="Arial" w:cs="Arial"/>
+          <w:sz w:val="24"/>
+        </w:rPr>
+        <w:t xml:space="preserve">. </w:t>
+      </w:r>
+      <w:r>
+        <w:rPr>
+          <w:rFonts w:ascii="Arial" w:hAnsi="Arial" w:cs="Arial"/>
+          <w:sz w:val="24"/>
+        </w:rPr>
+        <w:t>Se permite cambiar el número de transiciones / instancias a mostrar</w:t>
+      </w:r>
+    </w:p>
+    <w:p>
+      <w:pPr>
+        <w:pStyle w:val="Prrafodelista"/>
+        <w:rPr>
+          <w:rFonts w:ascii="Arial" w:hAnsi="Arial" w:cs="Arial"/>
+          <w:sz w:val="24"/>
+        </w:rPr>
+      </w:pPr>
+    </w:p>
+    <w:p>
+      <w:pPr>
+        <w:pStyle w:val="Prrafodelista"/>
+        <w:numPr>
+          <w:ilvl w:val="0"/>
+          <w:numId w:val="7"/>
+        </w:numPr>
+        <w:rPr>
+          <w:rFonts w:ascii="Arial" w:hAnsi="Arial" w:cs="Arial"/>
+          <w:sz w:val="24"/>
+        </w:rPr>
+      </w:pPr>
+      <w:r>
+        <w:rPr>
+          <w:rFonts w:ascii="Arial" w:hAnsi="Arial" w:cs="Arial"/>
+          <w:sz w:val="24"/>
+        </w:rPr>
+        <w:t>Duración Transición</w:t>
+      </w:r>
+    </w:p>
+    <w:p>
+      <w:pPr>
+        <w:tabs>
+          <w:tab w:val="left" w:pos="284"/>
+        </w:tabs>
+        <w:ind w:left="360"/>
+        <w:jc w:val="both"/>
+        <w:rPr>
+          <w:rFonts w:ascii="Arial" w:hAnsi="Arial" w:cs="Arial"/>
+          <w:sz w:val="24"/>
+          <w:szCs w:val="24"/>
+        </w:rPr>
+      </w:pPr>
+      <w:r>
+        <w:rPr>
+          <w:rFonts w:ascii="Arial" w:hAnsi="Arial" w:cs="Arial"/>
+          <w:sz w:val="24"/>
+          <w:szCs w:val="24"/>
+        </w:rPr>
+        <w:t xml:space="preserve">Mide el tipo de duración promedio de </w:t>
+      </w:r>
+      <w:r>
+        <w:rPr>
+          <w:rFonts w:ascii="Arial" w:hAnsi="Arial" w:cs="Arial"/>
+          <w:sz w:val="24"/>
+          <w:szCs w:val="24"/>
+        </w:rPr>
+        <w:t>una transición la cual puede ser filtrada por</w:t>
+      </w:r>
+      <w:r>
+        <w:rPr>
+          <w:rFonts w:ascii="Arial" w:hAnsi="Arial" w:cs="Arial"/>
+          <w:sz w:val="24"/>
+          <w:szCs w:val="24"/>
+        </w:rPr>
+        <w:t>:</w:t>
+      </w:r>
+    </w:p>
+    <w:p>
+      <w:pPr>
+        <w:pStyle w:val="Prrafodelista"/>
+        <w:numPr>
+          <w:ilvl w:val="0"/>
+          <w:numId w:val="21"/>
+        </w:numPr>
+        <w:tabs>
+          <w:tab w:val="left" w:pos="284"/>
+        </w:tabs>
+        <w:jc w:val="both"/>
+        <w:rPr>
+          <w:rFonts w:ascii="Arial" w:hAnsi="Arial" w:cs="Arial"/>
+          <w:sz w:val="24"/>
+          <w:szCs w:val="24"/>
+        </w:rPr>
+      </w:pPr>
+      <w:r>
+        <w:rPr>
+          <w:rFonts w:ascii="Arial" w:hAnsi="Arial" w:cs="Arial"/>
+          <w:sz w:val="24"/>
+          <w:szCs w:val="24"/>
+        </w:rPr>
+        <w:t>Tipo de usuario</w:t>
+      </w:r>
+    </w:p>
+    <w:p>
+      <w:pPr>
+        <w:pStyle w:val="Prrafodelista"/>
+        <w:numPr>
+          <w:ilvl w:val="0"/>
+          <w:numId w:val="21"/>
+        </w:numPr>
+        <w:tabs>
+          <w:tab w:val="left" w:pos="284"/>
+        </w:tabs>
+        <w:jc w:val="both"/>
+        <w:rPr>
+          <w:rFonts w:ascii="Arial" w:hAnsi="Arial" w:cs="Arial"/>
+          <w:sz w:val="24"/>
+          <w:szCs w:val="24"/>
+        </w:rPr>
+      </w:pPr>
+      <w:r>
+        <w:rPr>
+          <w:rFonts w:ascii="Arial" w:hAnsi="Arial" w:cs="Arial"/>
+          <w:sz w:val="24"/>
+          <w:szCs w:val="24"/>
+        </w:rPr>
+        <w:lastRenderedPageBreak/>
+        <w:t>Usuario</w:t>
+      </w:r>
+    </w:p>
+    <w:p>
+      <w:pPr>
+        <w:pStyle w:val="Prrafodelista"/>
+        <w:numPr>
+          <w:ilvl w:val="0"/>
+          <w:numId w:val="21"/>
+        </w:numPr>
+        <w:tabs>
+          <w:tab w:val="left" w:pos="284"/>
+        </w:tabs>
+        <w:jc w:val="both"/>
+        <w:rPr>
+          <w:rFonts w:ascii="Arial" w:hAnsi="Arial" w:cs="Arial"/>
+          <w:sz w:val="24"/>
+          <w:szCs w:val="24"/>
+        </w:rPr>
+      </w:pPr>
+      <w:r>
+        <w:rPr>
+          <w:rFonts w:ascii="Arial" w:hAnsi="Arial" w:cs="Arial"/>
+          <w:sz w:val="24"/>
+          <w:szCs w:val="24"/>
+        </w:rPr>
+        <w:t>Transición</w:t>
+      </w:r>
+    </w:p>
+    <w:p>
+      <w:pPr>
+        <w:tabs>
+          <w:tab w:val="left" w:pos="284"/>
+        </w:tabs>
+        <w:jc w:val="both"/>
+        <w:rPr>
+          <w:rFonts w:ascii="Arial" w:hAnsi="Arial" w:cs="Arial"/>
+          <w:sz w:val="24"/>
+          <w:szCs w:val="24"/>
+        </w:rPr>
+      </w:pPr>
+      <w:r>
+        <w:rPr>
+          <w:rFonts w:ascii="Arial" w:hAnsi="Arial" w:cs="Arial"/>
+          <w:sz w:val="24"/>
+          <w:szCs w:val="24"/>
+        </w:rPr>
+        <w:t>Permitiendo realzar las siguientes búsquedas:</w:t>
+      </w:r>
+    </w:p>
+    <w:p>
+      <w:pPr>
+        <w:pStyle w:val="Prrafodelista"/>
+        <w:numPr>
+          <w:ilvl w:val="0"/>
+          <w:numId w:val="14"/>
+        </w:numPr>
+        <w:ind w:left="0" w:firstLine="414"/>
+        <w:rPr>
+          <w:rFonts w:ascii="Arial" w:hAnsi="Arial" w:cs="Arial"/>
+          <w:sz w:val="24"/>
+          <w:szCs w:val="24"/>
+        </w:rPr>
+      </w:pPr>
+      <w:r>
+        <w:rPr>
+          <w:rFonts w:ascii="Arial" w:hAnsi="Arial" w:cs="Arial"/>
+          <w:sz w:val="24"/>
+          <w:szCs w:val="24"/>
+        </w:rPr>
+        <w:t xml:space="preserve">usuario </w:t>
+      </w:r>
+      <w:r>
+        <w:rPr>
+          <w:rFonts w:ascii="Arial" w:hAnsi="Arial" w:cs="Arial"/>
+          <w:sz w:val="24"/>
+          <w:szCs w:val="24"/>
+        </w:rPr>
+        <w:t>en u</w:t>
+      </w:r>
+      <w:r>
+        <w:rPr>
+          <w:rFonts w:ascii="Arial" w:hAnsi="Arial" w:cs="Arial"/>
+          <w:sz w:val="24"/>
+          <w:szCs w:val="24"/>
+        </w:rPr>
+        <w:t>n</w:t>
+      </w:r>
+      <w:r>
+        <w:rPr>
+          <w:rFonts w:ascii="Arial" w:hAnsi="Arial" w:cs="Arial"/>
+          <w:sz w:val="24"/>
+          <w:szCs w:val="24"/>
+        </w:rPr>
+        <w:t xml:space="preserve">a </w:t>
+      </w:r>
+      <w:r>
+        <w:rPr>
+          <w:rFonts w:ascii="Arial" w:hAnsi="Arial" w:cs="Arial"/>
+          <w:sz w:val="24"/>
+          <w:szCs w:val="24"/>
+        </w:rPr>
+        <w:t>transición</w:t>
+      </w:r>
+    </w:p>
+    <w:p>
+      <w:pPr>
+        <w:pStyle w:val="Prrafodelista"/>
+        <w:numPr>
+          <w:ilvl w:val="0"/>
+          <w:numId w:val="14"/>
+        </w:numPr>
+        <w:ind w:left="0" w:firstLine="414"/>
+        <w:rPr>
+          <w:rFonts w:ascii="Arial" w:hAnsi="Arial" w:cs="Arial"/>
+          <w:sz w:val="24"/>
+          <w:szCs w:val="24"/>
+        </w:rPr>
+      </w:pPr>
+      <w:r>
+        <w:rPr>
+          <w:rFonts w:ascii="Arial" w:hAnsi="Arial" w:cs="Arial"/>
+          <w:sz w:val="24"/>
+          <w:szCs w:val="24"/>
+        </w:rPr>
+        <w:t>usuario todas la</w:t>
+      </w:r>
+      <w:r>
+        <w:rPr>
+          <w:rFonts w:ascii="Arial" w:hAnsi="Arial" w:cs="Arial"/>
+          <w:sz w:val="24"/>
+          <w:szCs w:val="24"/>
+        </w:rPr>
+        <w:t xml:space="preserve">s </w:t>
+      </w:r>
+      <w:r>
+        <w:rPr>
+          <w:rFonts w:ascii="Arial" w:hAnsi="Arial" w:cs="Arial"/>
+          <w:sz w:val="24"/>
+          <w:szCs w:val="24"/>
+        </w:rPr>
+        <w:t>transiciones</w:t>
+      </w:r>
+    </w:p>
+    <w:p>
+      <w:pPr>
+        <w:pStyle w:val="Prrafodelista"/>
+        <w:numPr>
+          <w:ilvl w:val="0"/>
+          <w:numId w:val="14"/>
+        </w:numPr>
+        <w:ind w:left="0" w:firstLine="414"/>
+        <w:rPr>
+          <w:rFonts w:ascii="Arial" w:hAnsi="Arial" w:cs="Arial"/>
+          <w:sz w:val="24"/>
+          <w:szCs w:val="24"/>
+        </w:rPr>
+      </w:pPr>
+      <w:r>
+        <w:rPr>
+          <w:rFonts w:ascii="Arial" w:hAnsi="Arial" w:cs="Arial"/>
+          <w:sz w:val="24"/>
+          <w:szCs w:val="24"/>
+        </w:rPr>
+        <w:t>tipo de usu</w:t>
+      </w:r>
+      <w:r>
+        <w:rPr>
+          <w:rFonts w:ascii="Arial" w:hAnsi="Arial" w:cs="Arial"/>
+          <w:sz w:val="24"/>
+          <w:szCs w:val="24"/>
+        </w:rPr>
+        <w:t>ario en un</w:t>
+      </w:r>
+      <w:r>
+        <w:rPr>
+          <w:rFonts w:ascii="Arial" w:hAnsi="Arial" w:cs="Arial"/>
+          <w:sz w:val="24"/>
+          <w:szCs w:val="24"/>
+        </w:rPr>
+        <w:t>a</w:t>
+      </w:r>
+      <w:r>
+        <w:rPr>
+          <w:rFonts w:ascii="Arial" w:hAnsi="Arial" w:cs="Arial"/>
+          <w:sz w:val="24"/>
+          <w:szCs w:val="24"/>
+        </w:rPr>
+        <w:t xml:space="preserve"> </w:t>
+      </w:r>
+      <w:r>
+        <w:rPr>
+          <w:rFonts w:ascii="Arial" w:hAnsi="Arial" w:cs="Arial"/>
+          <w:sz w:val="24"/>
+          <w:szCs w:val="24"/>
+        </w:rPr>
+        <w:t>transición</w:t>
+      </w:r>
+    </w:p>
+    <w:p>
+      <w:pPr>
+        <w:pStyle w:val="Prrafodelista"/>
+        <w:numPr>
+          <w:ilvl w:val="0"/>
+          <w:numId w:val="14"/>
+        </w:numPr>
+        <w:ind w:left="0" w:firstLine="414"/>
+        <w:rPr>
+          <w:rFonts w:ascii="Arial" w:hAnsi="Arial" w:cs="Arial"/>
+          <w:sz w:val="24"/>
+          <w:szCs w:val="24"/>
+        </w:rPr>
+      </w:pPr>
+      <w:r>
+        <w:rPr>
+          <w:rFonts w:ascii="Arial" w:hAnsi="Arial" w:cs="Arial"/>
+          <w:sz w:val="24"/>
+          <w:szCs w:val="24"/>
+        </w:rPr>
+        <w:t>ti</w:t>
+      </w:r>
+      <w:r>
+        <w:rPr>
+          <w:rFonts w:ascii="Arial" w:hAnsi="Arial" w:cs="Arial"/>
+          <w:sz w:val="24"/>
+          <w:szCs w:val="24"/>
+        </w:rPr>
+        <w:t>po de usuario todas la</w:t>
+      </w:r>
+      <w:r>
+        <w:rPr>
+          <w:rFonts w:ascii="Arial" w:hAnsi="Arial" w:cs="Arial"/>
+          <w:sz w:val="24"/>
+          <w:szCs w:val="24"/>
+        </w:rPr>
+        <w:t xml:space="preserve">s </w:t>
+      </w:r>
+      <w:r>
+        <w:rPr>
+          <w:rFonts w:ascii="Arial" w:hAnsi="Arial" w:cs="Arial"/>
+          <w:sz w:val="24"/>
+          <w:szCs w:val="24"/>
+        </w:rPr>
+        <w:t>transiciones</w:t>
+      </w:r>
+    </w:p>
+    <w:p>
+      <w:pPr>
+        <w:pStyle w:val="Prrafodelista"/>
+        <w:numPr>
+          <w:ilvl w:val="0"/>
+          <w:numId w:val="14"/>
+        </w:numPr>
+        <w:ind w:left="0" w:firstLine="414"/>
+        <w:rPr>
+          <w:rFonts w:ascii="Arial" w:hAnsi="Arial" w:cs="Arial"/>
+          <w:sz w:val="24"/>
+          <w:szCs w:val="24"/>
+        </w:rPr>
+      </w:pPr>
+      <w:r>
+        <w:rPr>
+          <w:rFonts w:ascii="Arial" w:hAnsi="Arial" w:cs="Arial"/>
+          <w:sz w:val="24"/>
+          <w:szCs w:val="24"/>
+        </w:rPr>
+        <w:t>todos los usuarios en un</w:t>
+      </w:r>
+      <w:r>
+        <w:rPr>
+          <w:rFonts w:ascii="Arial" w:hAnsi="Arial" w:cs="Arial"/>
+          <w:sz w:val="24"/>
+          <w:szCs w:val="24"/>
+        </w:rPr>
+        <w:t>a</w:t>
+      </w:r>
+      <w:r>
+        <w:rPr>
+          <w:rFonts w:ascii="Arial" w:hAnsi="Arial" w:cs="Arial"/>
+          <w:sz w:val="24"/>
+          <w:szCs w:val="24"/>
+        </w:rPr>
+        <w:t xml:space="preserve"> </w:t>
+      </w:r>
+      <w:r>
+        <w:rPr>
+          <w:rFonts w:ascii="Arial" w:hAnsi="Arial" w:cs="Arial"/>
+          <w:sz w:val="24"/>
+          <w:szCs w:val="24"/>
+        </w:rPr>
+        <w:t>transición</w:t>
+      </w:r>
+    </w:p>
+    <w:p>
+      <w:pPr>
+        <w:pStyle w:val="Prrafodelista"/>
+        <w:numPr>
+          <w:ilvl w:val="0"/>
+          <w:numId w:val="14"/>
+        </w:numPr>
+        <w:ind w:left="0" w:firstLine="414"/>
+        <w:rPr>
+          <w:rFonts w:ascii="Arial" w:hAnsi="Arial" w:cs="Arial"/>
+          <w:sz w:val="24"/>
+          <w:szCs w:val="24"/>
+        </w:rPr>
+      </w:pPr>
+      <w:r>
+        <w:rPr>
+          <w:rFonts w:ascii="Arial" w:hAnsi="Arial" w:cs="Arial"/>
+          <w:sz w:val="24"/>
+          <w:szCs w:val="24"/>
+        </w:rPr>
+        <w:t>todos los usuarios en todas la</w:t>
+      </w:r>
+      <w:r>
+        <w:rPr>
+          <w:rFonts w:ascii="Arial" w:hAnsi="Arial" w:cs="Arial"/>
+          <w:sz w:val="24"/>
+          <w:szCs w:val="24"/>
+        </w:rPr>
+        <w:t xml:space="preserve">s </w:t>
+      </w:r>
+      <w:r>
+        <w:rPr>
+          <w:rFonts w:ascii="Arial" w:hAnsi="Arial" w:cs="Arial"/>
+          <w:sz w:val="24"/>
+          <w:szCs w:val="24"/>
+        </w:rPr>
+        <w:t>transiciones</w:t>
+      </w:r>
+    </w:p>
+    <w:p>
+      <w:pPr>
+        <w:rPr>
+          <w:rFonts w:ascii="Arial" w:hAnsi="Arial" w:cs="Arial"/>
+          <w:sz w:val="24"/>
+          <w:szCs w:val="24"/>
+        </w:rPr>
+      </w:pPr>
+      <w:proofErr w:type="gramStart"/>
+      <w:r>
+        <w:rPr>
+          <w:rFonts w:ascii="Arial" w:hAnsi="Arial" w:cs="Arial"/>
+          <w:sz w:val="24"/>
+          <w:szCs w:val="24"/>
+        </w:rPr>
+        <w:t>realizadas</w:t>
+      </w:r>
+      <w:proofErr w:type="gramEnd"/>
+      <w:r>
+        <w:rPr>
+          <w:rFonts w:ascii="Arial" w:hAnsi="Arial" w:cs="Arial"/>
+          <w:sz w:val="24"/>
+          <w:szCs w:val="24"/>
+        </w:rPr>
+        <w:t xml:space="preserve"> en</w:t>
+      </w:r>
+      <w:r>
+        <w:rPr>
+          <w:rFonts w:ascii="Arial" w:hAnsi="Arial" w:cs="Arial"/>
+          <w:sz w:val="24"/>
+          <w:szCs w:val="24"/>
+        </w:rPr>
+        <w:t>:</w:t>
+      </w:r>
+    </w:p>
+    <w:p>
+      <w:pPr>
+        <w:pStyle w:val="Prrafodelista"/>
+        <w:numPr>
+          <w:ilvl w:val="0"/>
+          <w:numId w:val="13"/>
+        </w:numPr>
+        <w:tabs>
+          <w:tab w:val="left" w:pos="284"/>
+        </w:tabs>
+        <w:ind w:left="0" w:firstLine="426"/>
+        <w:jc w:val="both"/>
+        <w:rPr>
+          <w:rFonts w:ascii="Arial" w:hAnsi="Arial" w:cs="Arial"/>
+          <w:sz w:val="24"/>
+          <w:szCs w:val="24"/>
+        </w:rPr>
+      </w:pPr>
+      <w:r>
+        <w:rPr>
+          <w:rFonts w:ascii="Arial" w:hAnsi="Arial" w:cs="Arial"/>
+          <w:sz w:val="24"/>
+          <w:szCs w:val="24"/>
+        </w:rPr>
+        <w:t>día actual</w:t>
+      </w:r>
+    </w:p>
+    <w:p>
+      <w:pPr>
+        <w:pStyle w:val="Prrafodelista"/>
+        <w:numPr>
+          <w:ilvl w:val="0"/>
+          <w:numId w:val="13"/>
+        </w:numPr>
+        <w:tabs>
+          <w:tab w:val="left" w:pos="284"/>
+        </w:tabs>
+        <w:ind w:left="0" w:firstLine="426"/>
+        <w:jc w:val="both"/>
+        <w:rPr>
+          <w:rFonts w:ascii="Arial" w:hAnsi="Arial" w:cs="Arial"/>
+          <w:sz w:val="24"/>
+          <w:szCs w:val="24"/>
+        </w:rPr>
+      </w:pPr>
+      <w:r>
+        <w:rPr>
+          <w:rFonts w:ascii="Arial" w:hAnsi="Arial" w:cs="Arial"/>
+          <w:sz w:val="24"/>
+          <w:szCs w:val="24"/>
+        </w:rPr>
+        <w:t>día anterior</w:t>
+      </w:r>
+      <w:r>
+        <w:rPr>
+          <w:rFonts w:ascii="Arial" w:hAnsi="Arial" w:cs="Arial"/>
+          <w:sz w:val="24"/>
+          <w:szCs w:val="24"/>
+        </w:rPr>
+        <w:t xml:space="preserve"> </w:t>
+      </w:r>
+    </w:p>
+    <w:p>
+      <w:pPr>
+        <w:pStyle w:val="Prrafodelista"/>
+        <w:numPr>
+          <w:ilvl w:val="0"/>
+          <w:numId w:val="13"/>
+        </w:numPr>
+        <w:tabs>
+          <w:tab w:val="left" w:pos="284"/>
+        </w:tabs>
+        <w:ind w:left="0" w:firstLine="426"/>
+        <w:jc w:val="both"/>
+        <w:rPr>
+          <w:rFonts w:ascii="Arial" w:hAnsi="Arial" w:cs="Arial"/>
+          <w:sz w:val="24"/>
+          <w:szCs w:val="24"/>
+        </w:rPr>
+      </w:pPr>
+      <w:r>
+        <w:rPr>
+          <w:rFonts w:ascii="Arial" w:hAnsi="Arial" w:cs="Arial"/>
+          <w:sz w:val="24"/>
+          <w:szCs w:val="24"/>
+        </w:rPr>
+        <w:t>día específico</w:t>
+      </w:r>
+    </w:p>
+    <w:p>
+      <w:pPr>
+        <w:pStyle w:val="Prrafodelista"/>
+        <w:numPr>
+          <w:ilvl w:val="0"/>
+          <w:numId w:val="13"/>
+        </w:numPr>
+        <w:tabs>
+          <w:tab w:val="left" w:pos="284"/>
+        </w:tabs>
+        <w:ind w:left="0" w:firstLine="426"/>
+        <w:jc w:val="both"/>
+        <w:rPr>
+          <w:rFonts w:ascii="Arial" w:hAnsi="Arial" w:cs="Arial"/>
+          <w:sz w:val="24"/>
+          <w:szCs w:val="24"/>
+        </w:rPr>
+      </w:pPr>
+      <w:r>
+        <w:rPr>
+          <w:rFonts w:ascii="Arial" w:hAnsi="Arial" w:cs="Arial"/>
+          <w:sz w:val="24"/>
+          <w:szCs w:val="24"/>
+        </w:rPr>
+        <w:t>mes actual</w:t>
+      </w:r>
+    </w:p>
+    <w:p>
+      <w:pPr>
+        <w:pStyle w:val="Prrafodelista"/>
+        <w:numPr>
+          <w:ilvl w:val="0"/>
+          <w:numId w:val="13"/>
+        </w:numPr>
+        <w:tabs>
+          <w:tab w:val="left" w:pos="284"/>
+        </w:tabs>
+        <w:ind w:left="0" w:firstLine="426"/>
+        <w:jc w:val="both"/>
+        <w:rPr>
+          <w:rFonts w:ascii="Arial" w:hAnsi="Arial" w:cs="Arial"/>
+          <w:sz w:val="24"/>
+          <w:szCs w:val="24"/>
+        </w:rPr>
+      </w:pPr>
+      <w:r>
+        <w:rPr>
+          <w:rFonts w:ascii="Arial" w:hAnsi="Arial" w:cs="Arial"/>
+          <w:sz w:val="24"/>
+          <w:szCs w:val="24"/>
+        </w:rPr>
+        <w:t>mes específico</w:t>
+      </w:r>
+    </w:p>
+    <w:p>
+      <w:pPr>
+        <w:pStyle w:val="Prrafodelista"/>
+        <w:numPr>
+          <w:ilvl w:val="0"/>
+          <w:numId w:val="13"/>
+        </w:numPr>
+        <w:tabs>
+          <w:tab w:val="left" w:pos="284"/>
+        </w:tabs>
+        <w:ind w:left="0" w:firstLine="426"/>
+        <w:jc w:val="both"/>
+        <w:rPr>
+          <w:rFonts w:ascii="Arial" w:hAnsi="Arial" w:cs="Arial"/>
+          <w:sz w:val="24"/>
+          <w:szCs w:val="24"/>
+        </w:rPr>
+      </w:pPr>
+      <w:r>
+        <w:rPr>
+          <w:rFonts w:ascii="Arial" w:hAnsi="Arial" w:cs="Arial"/>
+          <w:sz w:val="24"/>
+          <w:szCs w:val="24"/>
+        </w:rPr>
+        <w:t>año actual</w:t>
+      </w:r>
+    </w:p>
+    <w:p>
+      <w:pPr>
+        <w:pStyle w:val="Prrafodelista"/>
+        <w:numPr>
+          <w:ilvl w:val="0"/>
+          <w:numId w:val="13"/>
+        </w:numPr>
+        <w:tabs>
+          <w:tab w:val="left" w:pos="284"/>
+        </w:tabs>
+        <w:ind w:left="0" w:firstLine="426"/>
+        <w:jc w:val="both"/>
+        <w:rPr>
+          <w:rFonts w:ascii="Arial" w:hAnsi="Arial" w:cs="Arial"/>
+          <w:sz w:val="24"/>
+          <w:szCs w:val="24"/>
+        </w:rPr>
+      </w:pPr>
+      <w:r>
+        <w:rPr>
+          <w:rFonts w:ascii="Arial" w:hAnsi="Arial" w:cs="Arial"/>
+          <w:sz w:val="24"/>
+          <w:szCs w:val="24"/>
+        </w:rPr>
+        <w:t>año específico</w:t>
+      </w:r>
+    </w:p>
+    <w:p>
+      <w:pPr>
+        <w:pStyle w:val="Prrafodelista"/>
+        <w:numPr>
+          <w:ilvl w:val="0"/>
+          <w:numId w:val="13"/>
+        </w:numPr>
+        <w:tabs>
+          <w:tab w:val="left" w:pos="284"/>
+        </w:tabs>
+        <w:ind w:left="0" w:firstLine="426"/>
+        <w:jc w:val="both"/>
+        <w:rPr>
+          <w:rFonts w:ascii="Arial" w:hAnsi="Arial" w:cs="Arial"/>
+          <w:sz w:val="24"/>
+          <w:szCs w:val="24"/>
+        </w:rPr>
+      </w:pPr>
+      <w:r>
+        <w:rPr>
+          <w:rFonts w:ascii="Arial" w:hAnsi="Arial" w:cs="Arial"/>
+          <w:sz w:val="24"/>
+          <w:szCs w:val="24"/>
+        </w:rPr>
+        <w:t>periodo</w:t>
+      </w:r>
+    </w:p>
+    <w:p>
+      <w:pPr>
+        <w:pStyle w:val="Prrafodelista"/>
+        <w:tabs>
+          <w:tab w:val="left" w:pos="284"/>
+        </w:tabs>
+        <w:ind w:left="426"/>
+        <w:jc w:val="both"/>
+        <w:rPr>
+          <w:rFonts w:ascii="Arial" w:hAnsi="Arial" w:cs="Arial"/>
+          <w:sz w:val="24"/>
+          <w:szCs w:val="24"/>
+        </w:rPr>
+      </w:pPr>
+    </w:p>
+    <w:p>
+      <w:pPr>
+        <w:pStyle w:val="Prrafodelista"/>
+        <w:numPr>
+          <w:ilvl w:val="0"/>
+          <w:numId w:val="7"/>
+        </w:numPr>
+        <w:jc w:val="both"/>
+        <w:rPr>
+          <w:rFonts w:ascii="Arial" w:hAnsi="Arial" w:cs="Arial"/>
+          <w:sz w:val="24"/>
+          <w:szCs w:val="24"/>
+        </w:rPr>
+      </w:pPr>
+      <w:r>
+        <w:rPr>
+          <w:rFonts w:ascii="Arial" w:hAnsi="Arial" w:cs="Arial"/>
+          <w:sz w:val="24"/>
+          <w:szCs w:val="24"/>
+        </w:rPr>
+        <w:t>Duración flujo de trabajo</w:t>
+      </w:r>
+    </w:p>
+    <w:p>
+      <w:pPr>
+        <w:tabs>
+          <w:tab w:val="left" w:pos="284"/>
+        </w:tabs>
+        <w:jc w:val="both"/>
+        <w:rPr>
+          <w:rFonts w:ascii="Arial" w:hAnsi="Arial" w:cs="Arial"/>
+          <w:sz w:val="24"/>
+          <w:szCs w:val="24"/>
+        </w:rPr>
+      </w:pPr>
+      <w:r>
+        <w:rPr>
+          <w:rFonts w:ascii="Arial" w:hAnsi="Arial" w:cs="Arial"/>
+          <w:sz w:val="24"/>
+          <w:szCs w:val="24"/>
+        </w:rPr>
+        <w:t xml:space="preserve">Mide </w:t>
+      </w:r>
+      <w:r>
+        <w:rPr>
+          <w:rFonts w:ascii="Arial" w:hAnsi="Arial" w:cs="Arial"/>
+          <w:sz w:val="24"/>
+          <w:szCs w:val="24"/>
+        </w:rPr>
+        <w:t>el tiempo de</w:t>
+      </w:r>
+      <w:r>
+        <w:rPr>
+          <w:rFonts w:ascii="Arial" w:hAnsi="Arial" w:cs="Arial"/>
+          <w:sz w:val="24"/>
+          <w:szCs w:val="24"/>
+        </w:rPr>
+        <w:t xml:space="preserve"> duración promedio de </w:t>
+      </w:r>
+      <w:r>
+        <w:rPr>
+          <w:rFonts w:ascii="Arial" w:hAnsi="Arial" w:cs="Arial"/>
+          <w:sz w:val="24"/>
+          <w:szCs w:val="24"/>
+        </w:rPr>
+        <w:t>un flujo de trabajo el</w:t>
+      </w:r>
+      <w:r>
+        <w:rPr>
+          <w:rFonts w:ascii="Arial" w:hAnsi="Arial" w:cs="Arial"/>
+          <w:sz w:val="24"/>
+          <w:szCs w:val="24"/>
+        </w:rPr>
+        <w:t xml:space="preserve"> cual puede ser filtrada por</w:t>
+      </w:r>
+      <w:r>
+        <w:rPr>
+          <w:rFonts w:ascii="Arial" w:hAnsi="Arial" w:cs="Arial"/>
+          <w:sz w:val="24"/>
+          <w:szCs w:val="24"/>
+        </w:rPr>
+        <w:t>:</w:t>
+      </w:r>
+    </w:p>
+    <w:p>
+      <w:pPr>
+        <w:pStyle w:val="Prrafodelista"/>
+        <w:numPr>
+          <w:ilvl w:val="0"/>
+          <w:numId w:val="21"/>
+        </w:numPr>
+        <w:tabs>
+          <w:tab w:val="left" w:pos="284"/>
+        </w:tabs>
+        <w:jc w:val="both"/>
+        <w:rPr>
+          <w:rFonts w:ascii="Arial" w:hAnsi="Arial" w:cs="Arial"/>
+          <w:sz w:val="24"/>
+          <w:szCs w:val="24"/>
+        </w:rPr>
+      </w:pPr>
+      <w:r>
+        <w:rPr>
+          <w:rFonts w:ascii="Arial" w:hAnsi="Arial" w:cs="Arial"/>
+          <w:sz w:val="24"/>
+          <w:szCs w:val="24"/>
+        </w:rPr>
+        <w:t>Tipo de usuario</w:t>
+      </w:r>
+    </w:p>
+    <w:p>
+      <w:pPr>
+        <w:pStyle w:val="Prrafodelista"/>
+        <w:numPr>
+          <w:ilvl w:val="0"/>
+          <w:numId w:val="21"/>
+        </w:numPr>
+        <w:tabs>
+          <w:tab w:val="left" w:pos="284"/>
+        </w:tabs>
+        <w:jc w:val="both"/>
+        <w:rPr>
+          <w:rFonts w:ascii="Arial" w:hAnsi="Arial" w:cs="Arial"/>
+          <w:sz w:val="24"/>
+          <w:szCs w:val="24"/>
+        </w:rPr>
+      </w:pPr>
+      <w:r>
+        <w:rPr>
+          <w:rFonts w:ascii="Arial" w:hAnsi="Arial" w:cs="Arial"/>
+          <w:sz w:val="24"/>
+          <w:szCs w:val="24"/>
+        </w:rPr>
+        <w:t>Usuario</w:t>
+      </w:r>
+    </w:p>
+    <w:p>
+      <w:pPr>
+        <w:pStyle w:val="Prrafodelista"/>
+        <w:numPr>
+          <w:ilvl w:val="0"/>
+          <w:numId w:val="21"/>
+        </w:numPr>
+        <w:tabs>
+          <w:tab w:val="left" w:pos="284"/>
+        </w:tabs>
+        <w:jc w:val="both"/>
+        <w:rPr>
+          <w:rFonts w:ascii="Arial" w:hAnsi="Arial" w:cs="Arial"/>
+          <w:sz w:val="24"/>
+          <w:szCs w:val="24"/>
+        </w:rPr>
+      </w:pPr>
+      <w:r>
+        <w:rPr>
+          <w:rFonts w:ascii="Arial" w:hAnsi="Arial" w:cs="Arial"/>
+          <w:sz w:val="24"/>
+          <w:szCs w:val="24"/>
+        </w:rPr>
+        <w:t>Flujo de trabajo</w:t>
+      </w:r>
+    </w:p>
+    <w:p>
+      <w:pPr>
+        <w:tabs>
+          <w:tab w:val="left" w:pos="284"/>
+        </w:tabs>
+        <w:jc w:val="both"/>
+        <w:rPr>
+          <w:rFonts w:ascii="Arial" w:hAnsi="Arial" w:cs="Arial"/>
+          <w:sz w:val="24"/>
+          <w:szCs w:val="24"/>
+        </w:rPr>
+      </w:pPr>
+      <w:r>
+        <w:rPr>
+          <w:rFonts w:ascii="Arial" w:hAnsi="Arial" w:cs="Arial"/>
+          <w:sz w:val="24"/>
+          <w:szCs w:val="24"/>
+        </w:rPr>
+        <w:t>Permitiendo realzar las siguientes búsquedas:</w:t>
+      </w:r>
+    </w:p>
+    <w:p>
+      <w:pPr>
+        <w:pStyle w:val="Prrafodelista"/>
+        <w:numPr>
+          <w:ilvl w:val="0"/>
+          <w:numId w:val="14"/>
+        </w:numPr>
+        <w:ind w:left="0" w:firstLine="414"/>
+        <w:rPr>
+          <w:rFonts w:ascii="Arial" w:hAnsi="Arial" w:cs="Arial"/>
+          <w:sz w:val="24"/>
+          <w:szCs w:val="24"/>
+        </w:rPr>
+      </w:pPr>
+      <w:r>
+        <w:rPr>
+          <w:rFonts w:ascii="Arial" w:hAnsi="Arial" w:cs="Arial"/>
+          <w:sz w:val="24"/>
+          <w:szCs w:val="24"/>
+        </w:rPr>
+        <w:t xml:space="preserve">usuario </w:t>
+      </w:r>
+      <w:r>
+        <w:rPr>
+          <w:rFonts w:ascii="Arial" w:hAnsi="Arial" w:cs="Arial"/>
+          <w:sz w:val="24"/>
+          <w:szCs w:val="24"/>
+        </w:rPr>
+        <w:t xml:space="preserve">en </w:t>
+      </w:r>
+      <w:r>
+        <w:rPr>
+          <w:rFonts w:ascii="Arial" w:hAnsi="Arial" w:cs="Arial"/>
+          <w:sz w:val="24"/>
+          <w:szCs w:val="24"/>
+        </w:rPr>
+        <w:t>un flujo de trabajo</w:t>
+      </w:r>
+    </w:p>
+    <w:p>
+      <w:pPr>
+        <w:pStyle w:val="Prrafodelista"/>
+        <w:numPr>
+          <w:ilvl w:val="0"/>
+          <w:numId w:val="14"/>
+        </w:numPr>
+        <w:ind w:left="0" w:firstLine="414"/>
+        <w:rPr>
+          <w:rFonts w:ascii="Arial" w:hAnsi="Arial" w:cs="Arial"/>
+          <w:sz w:val="24"/>
+          <w:szCs w:val="24"/>
+        </w:rPr>
+      </w:pPr>
+      <w:r>
+        <w:rPr>
+          <w:rFonts w:ascii="Arial" w:hAnsi="Arial" w:cs="Arial"/>
+          <w:sz w:val="24"/>
+          <w:szCs w:val="24"/>
+        </w:rPr>
+        <w:t>usuario</w:t>
+      </w:r>
+      <w:r>
+        <w:rPr>
+          <w:rFonts w:ascii="Arial" w:hAnsi="Arial" w:cs="Arial"/>
+          <w:sz w:val="24"/>
+          <w:szCs w:val="24"/>
+        </w:rPr>
+        <w:t xml:space="preserve"> en todos los </w:t>
+      </w:r>
+      <w:r>
+        <w:rPr>
+          <w:rFonts w:ascii="Arial" w:hAnsi="Arial" w:cs="Arial"/>
+          <w:sz w:val="24"/>
+          <w:szCs w:val="24"/>
+        </w:rPr>
+        <w:t>flujo</w:t>
+      </w:r>
+      <w:r>
+        <w:rPr>
+          <w:rFonts w:ascii="Arial" w:hAnsi="Arial" w:cs="Arial"/>
+          <w:sz w:val="24"/>
+          <w:szCs w:val="24"/>
+        </w:rPr>
+        <w:t xml:space="preserve">s </w:t>
+      </w:r>
+      <w:r>
+        <w:rPr>
+          <w:rFonts w:ascii="Arial" w:hAnsi="Arial" w:cs="Arial"/>
+          <w:sz w:val="24"/>
+          <w:szCs w:val="24"/>
+        </w:rPr>
+        <w:t>de trabajo</w:t>
+      </w:r>
+    </w:p>
+    <w:p>
+      <w:pPr>
+        <w:pStyle w:val="Prrafodelista"/>
+        <w:numPr>
+          <w:ilvl w:val="0"/>
+          <w:numId w:val="14"/>
+        </w:numPr>
+        <w:ind w:left="0" w:firstLine="414"/>
+        <w:rPr>
+          <w:rFonts w:ascii="Arial" w:hAnsi="Arial" w:cs="Arial"/>
+          <w:sz w:val="24"/>
+          <w:szCs w:val="24"/>
+        </w:rPr>
+      </w:pPr>
+      <w:r>
+        <w:rPr>
+          <w:rFonts w:ascii="Arial" w:hAnsi="Arial" w:cs="Arial"/>
+          <w:sz w:val="24"/>
+          <w:szCs w:val="24"/>
+        </w:rPr>
+        <w:t>tipo de usu</w:t>
+      </w:r>
+      <w:r>
+        <w:rPr>
+          <w:rFonts w:ascii="Arial" w:hAnsi="Arial" w:cs="Arial"/>
+          <w:sz w:val="24"/>
+          <w:szCs w:val="24"/>
+        </w:rPr>
+        <w:t xml:space="preserve">ario </w:t>
+      </w:r>
+      <w:r>
+        <w:rPr>
+          <w:rFonts w:ascii="Arial" w:hAnsi="Arial" w:cs="Arial"/>
+          <w:sz w:val="24"/>
+          <w:szCs w:val="24"/>
+        </w:rPr>
+        <w:t xml:space="preserve">en </w:t>
+      </w:r>
+      <w:r>
+        <w:rPr>
+          <w:rFonts w:ascii="Arial" w:hAnsi="Arial" w:cs="Arial"/>
+          <w:sz w:val="24"/>
+          <w:szCs w:val="24"/>
+        </w:rPr>
+        <w:t>un flujo de trabajo</w:t>
+      </w:r>
+    </w:p>
+    <w:p>
+      <w:pPr>
+        <w:pStyle w:val="Prrafodelista"/>
+        <w:numPr>
+          <w:ilvl w:val="0"/>
+          <w:numId w:val="14"/>
+        </w:numPr>
+        <w:ind w:left="0" w:firstLine="414"/>
+        <w:rPr>
+          <w:rFonts w:ascii="Arial" w:hAnsi="Arial" w:cs="Arial"/>
+          <w:sz w:val="24"/>
+          <w:szCs w:val="24"/>
+        </w:rPr>
+      </w:pPr>
+      <w:r>
+        <w:rPr>
+          <w:rFonts w:ascii="Arial" w:hAnsi="Arial" w:cs="Arial"/>
+          <w:sz w:val="24"/>
+          <w:szCs w:val="24"/>
+        </w:rPr>
+        <w:t xml:space="preserve">tipo de usuario </w:t>
+      </w:r>
+      <w:r>
+        <w:rPr>
+          <w:rFonts w:ascii="Arial" w:hAnsi="Arial" w:cs="Arial"/>
+          <w:sz w:val="24"/>
+          <w:szCs w:val="24"/>
+        </w:rPr>
+        <w:t>en todos los flujos de trabajo</w:t>
+      </w:r>
+    </w:p>
+    <w:p>
+      <w:pPr>
+        <w:pStyle w:val="Prrafodelista"/>
+        <w:numPr>
+          <w:ilvl w:val="0"/>
+          <w:numId w:val="14"/>
+        </w:numPr>
+        <w:ind w:left="0" w:firstLine="414"/>
+        <w:rPr>
+          <w:rFonts w:ascii="Arial" w:hAnsi="Arial" w:cs="Arial"/>
+          <w:sz w:val="24"/>
+          <w:szCs w:val="24"/>
+        </w:rPr>
+      </w:pPr>
+      <w:r>
+        <w:rPr>
+          <w:rFonts w:ascii="Arial" w:hAnsi="Arial" w:cs="Arial"/>
+          <w:sz w:val="24"/>
+          <w:szCs w:val="24"/>
+        </w:rPr>
+        <w:t xml:space="preserve">todos los usuarios </w:t>
+      </w:r>
+      <w:r>
+        <w:rPr>
+          <w:rFonts w:ascii="Arial" w:hAnsi="Arial" w:cs="Arial"/>
+          <w:sz w:val="24"/>
+          <w:szCs w:val="24"/>
+        </w:rPr>
+        <w:t xml:space="preserve">en </w:t>
+      </w:r>
+      <w:r>
+        <w:rPr>
+          <w:rFonts w:ascii="Arial" w:hAnsi="Arial" w:cs="Arial"/>
+          <w:sz w:val="24"/>
+          <w:szCs w:val="24"/>
+        </w:rPr>
+        <w:t>un flujo de trabajo</w:t>
+      </w:r>
+      <w:r>
+        <w:rPr>
+          <w:rFonts w:ascii="Arial" w:hAnsi="Arial" w:cs="Arial"/>
+          <w:sz w:val="24"/>
+          <w:szCs w:val="24"/>
+        </w:rPr>
+        <w:t xml:space="preserve"> </w:t>
+      </w:r>
+    </w:p>
+    <w:p>
+      <w:pPr>
+        <w:pStyle w:val="Prrafodelista"/>
+        <w:numPr>
+          <w:ilvl w:val="0"/>
+          <w:numId w:val="14"/>
+        </w:numPr>
+        <w:ind w:left="0" w:firstLine="414"/>
+        <w:rPr>
+          <w:rFonts w:ascii="Arial" w:hAnsi="Arial" w:cs="Arial"/>
+          <w:sz w:val="24"/>
+          <w:szCs w:val="24"/>
+        </w:rPr>
+      </w:pPr>
+      <w:r>
+        <w:rPr>
+          <w:rFonts w:ascii="Arial" w:hAnsi="Arial" w:cs="Arial"/>
+          <w:sz w:val="24"/>
+          <w:szCs w:val="24"/>
+        </w:rPr>
+        <w:t>todos los usuarios en todos los flujos de trabajo</w:t>
+      </w:r>
+    </w:p>
+    <w:p>
+      <w:pPr>
+        <w:rPr>
+          <w:rFonts w:ascii="Arial" w:hAnsi="Arial" w:cs="Arial"/>
+          <w:sz w:val="24"/>
+          <w:szCs w:val="24"/>
+        </w:rPr>
+      </w:pPr>
+      <w:r>
+        <w:rPr>
+          <w:rFonts w:ascii="Arial" w:hAnsi="Arial" w:cs="Arial"/>
+          <w:sz w:val="24"/>
+          <w:szCs w:val="24"/>
+        </w:rPr>
+        <w:t>Iniciados y terminados en</w:t>
+      </w:r>
+      <w:r>
+        <w:rPr>
+          <w:rFonts w:ascii="Arial" w:hAnsi="Arial" w:cs="Arial"/>
+          <w:sz w:val="24"/>
+          <w:szCs w:val="24"/>
+        </w:rPr>
+        <w:t>:</w:t>
+      </w:r>
+    </w:p>
+    <w:p>
+      <w:pPr>
+        <w:pStyle w:val="Prrafodelista"/>
+        <w:numPr>
+          <w:ilvl w:val="0"/>
+          <w:numId w:val="13"/>
+        </w:numPr>
+        <w:tabs>
+          <w:tab w:val="left" w:pos="284"/>
+        </w:tabs>
+        <w:ind w:left="0" w:firstLine="426"/>
+        <w:jc w:val="both"/>
+        <w:rPr>
+          <w:rFonts w:ascii="Arial" w:hAnsi="Arial" w:cs="Arial"/>
+          <w:sz w:val="24"/>
+          <w:szCs w:val="24"/>
+        </w:rPr>
+      </w:pPr>
+      <w:r>
+        <w:rPr>
+          <w:rFonts w:ascii="Arial" w:hAnsi="Arial" w:cs="Arial"/>
+          <w:sz w:val="24"/>
+          <w:szCs w:val="24"/>
+        </w:rPr>
+        <w:t>día actual</w:t>
+      </w:r>
+    </w:p>
+    <w:p>
+      <w:pPr>
+        <w:pStyle w:val="Prrafodelista"/>
+        <w:numPr>
+          <w:ilvl w:val="0"/>
+          <w:numId w:val="13"/>
+        </w:numPr>
+        <w:tabs>
+          <w:tab w:val="left" w:pos="284"/>
+        </w:tabs>
+        <w:ind w:left="0" w:firstLine="426"/>
+        <w:jc w:val="both"/>
+        <w:rPr>
+          <w:rFonts w:ascii="Arial" w:hAnsi="Arial" w:cs="Arial"/>
+          <w:sz w:val="24"/>
+          <w:szCs w:val="24"/>
+        </w:rPr>
+      </w:pPr>
+      <w:r>
+        <w:rPr>
+          <w:rFonts w:ascii="Arial" w:hAnsi="Arial" w:cs="Arial"/>
+          <w:sz w:val="24"/>
+          <w:szCs w:val="24"/>
+        </w:rPr>
+        <w:t xml:space="preserve">día anterior </w:t>
+      </w:r>
+    </w:p>
+    <w:p>
+      <w:pPr>
+        <w:pStyle w:val="Prrafodelista"/>
+        <w:numPr>
+          <w:ilvl w:val="0"/>
+          <w:numId w:val="13"/>
+        </w:numPr>
+        <w:tabs>
+          <w:tab w:val="left" w:pos="284"/>
+        </w:tabs>
+        <w:ind w:left="0" w:firstLine="426"/>
+        <w:jc w:val="both"/>
+        <w:rPr>
+          <w:rFonts w:ascii="Arial" w:hAnsi="Arial" w:cs="Arial"/>
+          <w:sz w:val="24"/>
+          <w:szCs w:val="24"/>
+        </w:rPr>
+      </w:pPr>
+      <w:r>
+        <w:rPr>
+          <w:rFonts w:ascii="Arial" w:hAnsi="Arial" w:cs="Arial"/>
+          <w:sz w:val="24"/>
+          <w:szCs w:val="24"/>
+        </w:rPr>
+        <w:t>día específico</w:t>
+      </w:r>
+    </w:p>
+    <w:p>
+      <w:pPr>
+        <w:pStyle w:val="Prrafodelista"/>
+        <w:numPr>
+          <w:ilvl w:val="0"/>
+          <w:numId w:val="13"/>
+        </w:numPr>
+        <w:tabs>
+          <w:tab w:val="left" w:pos="284"/>
+        </w:tabs>
+        <w:ind w:left="0" w:firstLine="426"/>
+        <w:jc w:val="both"/>
+        <w:rPr>
+          <w:rFonts w:ascii="Arial" w:hAnsi="Arial" w:cs="Arial"/>
+          <w:sz w:val="24"/>
+          <w:szCs w:val="24"/>
+        </w:rPr>
+      </w:pPr>
+      <w:r>
+        <w:rPr>
+          <w:rFonts w:ascii="Arial" w:hAnsi="Arial" w:cs="Arial"/>
+          <w:sz w:val="24"/>
+          <w:szCs w:val="24"/>
+        </w:rPr>
+        <w:lastRenderedPageBreak/>
+        <w:t>mes actual</w:t>
+      </w:r>
+    </w:p>
+    <w:p>
+      <w:pPr>
+        <w:pStyle w:val="Prrafodelista"/>
+        <w:numPr>
+          <w:ilvl w:val="0"/>
+          <w:numId w:val="13"/>
+        </w:numPr>
+        <w:tabs>
+          <w:tab w:val="left" w:pos="284"/>
+        </w:tabs>
+        <w:ind w:left="0" w:firstLine="426"/>
+        <w:jc w:val="both"/>
+        <w:rPr>
+          <w:rFonts w:ascii="Arial" w:hAnsi="Arial" w:cs="Arial"/>
+          <w:sz w:val="24"/>
+          <w:szCs w:val="24"/>
+        </w:rPr>
+      </w:pPr>
+      <w:r>
+        <w:rPr>
+          <w:rFonts w:ascii="Arial" w:hAnsi="Arial" w:cs="Arial"/>
+          <w:sz w:val="24"/>
+          <w:szCs w:val="24"/>
+        </w:rPr>
+        <w:t>mes específico</w:t>
+      </w:r>
+    </w:p>
+    <w:p>
+      <w:pPr>
+        <w:pStyle w:val="Prrafodelista"/>
+        <w:numPr>
+          <w:ilvl w:val="0"/>
+          <w:numId w:val="13"/>
+        </w:numPr>
+        <w:tabs>
+          <w:tab w:val="left" w:pos="284"/>
+        </w:tabs>
+        <w:ind w:left="0" w:firstLine="426"/>
+        <w:jc w:val="both"/>
+        <w:rPr>
+          <w:rFonts w:ascii="Arial" w:hAnsi="Arial" w:cs="Arial"/>
+          <w:sz w:val="24"/>
+          <w:szCs w:val="24"/>
+        </w:rPr>
+      </w:pPr>
+      <w:r>
+        <w:rPr>
+          <w:rFonts w:ascii="Arial" w:hAnsi="Arial" w:cs="Arial"/>
+          <w:sz w:val="24"/>
+          <w:szCs w:val="24"/>
+        </w:rPr>
+        <w:t>año actual</w:t>
+      </w:r>
+    </w:p>
+    <w:p>
+      <w:pPr>
+        <w:pStyle w:val="Prrafodelista"/>
+        <w:numPr>
+          <w:ilvl w:val="0"/>
+          <w:numId w:val="13"/>
+        </w:numPr>
+        <w:tabs>
+          <w:tab w:val="left" w:pos="284"/>
+        </w:tabs>
+        <w:ind w:left="0" w:firstLine="426"/>
+        <w:jc w:val="both"/>
+        <w:rPr>
+          <w:rFonts w:ascii="Arial" w:hAnsi="Arial" w:cs="Arial"/>
+          <w:sz w:val="24"/>
+          <w:szCs w:val="24"/>
+        </w:rPr>
+      </w:pPr>
+      <w:r>
+        <w:rPr>
+          <w:rFonts w:ascii="Arial" w:hAnsi="Arial" w:cs="Arial"/>
+          <w:sz w:val="24"/>
+          <w:szCs w:val="24"/>
+        </w:rPr>
+        <w:t>año específico</w:t>
+      </w:r>
+    </w:p>
+    <w:p>
+      <w:pPr>
+        <w:pStyle w:val="Prrafodelista"/>
+        <w:numPr>
+          <w:ilvl w:val="0"/>
+          <w:numId w:val="13"/>
+        </w:numPr>
+        <w:tabs>
+          <w:tab w:val="left" w:pos="284"/>
+        </w:tabs>
+        <w:ind w:left="0" w:firstLine="426"/>
+        <w:jc w:val="both"/>
+        <w:rPr>
+          <w:rFonts w:ascii="Arial" w:hAnsi="Arial" w:cs="Arial"/>
+          <w:sz w:val="24"/>
+          <w:szCs w:val="24"/>
+        </w:rPr>
+      </w:pPr>
+      <w:r>
+        <w:rPr>
+          <w:rFonts w:ascii="Arial" w:hAnsi="Arial" w:cs="Arial"/>
+          <w:sz w:val="24"/>
+          <w:szCs w:val="24"/>
+        </w:rPr>
+        <w:t>periodo</w:t>
+      </w:r>
+    </w:p>
+    <w:p>
+      <w:pPr>
+        <w:tabs>
+          <w:tab w:val="left" w:pos="284"/>
+        </w:tabs>
+        <w:jc w:val="both"/>
+        <w:rPr>
+          <w:rFonts w:ascii="Arial" w:hAnsi="Arial" w:cs="Arial"/>
+          <w:b/>
+          <w:sz w:val="24"/>
+          <w:szCs w:val="24"/>
+          <w:u w:val="single"/>
+        </w:rPr>
+      </w:pPr>
+      <w:r>
+        <w:rPr>
+          <w:rFonts w:ascii="Arial" w:hAnsi="Arial" w:cs="Arial"/>
+          <w:b/>
+          <w:sz w:val="24"/>
+          <w:szCs w:val="24"/>
+          <w:u w:val="single"/>
+        </w:rPr>
+        <w:t>Alarmas</w:t>
+      </w:r>
+    </w:p>
+    <w:p>
+      <w:pPr>
+        <w:tabs>
+          <w:tab w:val="left" w:pos="284"/>
+        </w:tabs>
+        <w:jc w:val="both"/>
+        <w:rPr>
+          <w:rFonts w:ascii="Arial" w:hAnsi="Arial" w:cs="Arial"/>
+          <w:sz w:val="24"/>
+          <w:szCs w:val="24"/>
+        </w:rPr>
+      </w:pPr>
+      <w:r>
+        <w:rPr>
+          <w:rFonts w:ascii="Arial" w:hAnsi="Arial" w:cs="Arial"/>
+          <w:sz w:val="24"/>
+          <w:szCs w:val="24"/>
+        </w:rPr>
+        <w:t xml:space="preserve">Establecer alarmas cuando </w:t>
+      </w:r>
+      <w:r>
+        <w:rPr>
+          <w:rFonts w:ascii="Arial" w:hAnsi="Arial" w:cs="Arial"/>
+          <w:sz w:val="24"/>
+          <w:szCs w:val="24"/>
+        </w:rPr>
+        <w:t xml:space="preserve">instancias/transiciones </w:t>
+      </w:r>
+      <w:r>
+        <w:rPr>
+          <w:rFonts w:ascii="Arial" w:hAnsi="Arial" w:cs="Arial"/>
+          <w:sz w:val="24"/>
+          <w:szCs w:val="24"/>
+        </w:rPr>
+        <w:t xml:space="preserve">lleguen a un punto establecido </w:t>
+      </w:r>
+    </w:p>
+    <w:p>
+      <w:pPr>
+        <w:tabs>
+          <w:tab w:val="left" w:pos="284"/>
+        </w:tabs>
+        <w:jc w:val="both"/>
+        <w:rPr>
+          <w:rFonts w:ascii="Arial" w:hAnsi="Arial" w:cs="Arial"/>
+          <w:sz w:val="24"/>
+          <w:szCs w:val="24"/>
+        </w:rPr>
+      </w:pPr>
+      <w:r>
+        <w:rPr>
+          <w:rFonts w:ascii="Arial" w:hAnsi="Arial" w:cs="Arial"/>
+          <w:sz w:val="24"/>
+          <w:szCs w:val="24"/>
+        </w:rPr>
+        <w:t>Se permite:</w:t>
+      </w:r>
+    </w:p>
+    <w:p>
+      <w:pPr>
+        <w:pStyle w:val="Prrafodelista"/>
+        <w:numPr>
+          <w:ilvl w:val="0"/>
+          <w:numId w:val="20"/>
+        </w:numPr>
+        <w:tabs>
+          <w:tab w:val="left" w:pos="284"/>
+        </w:tabs>
+        <w:jc w:val="both"/>
+        <w:rPr>
+          <w:rFonts w:ascii="Arial" w:hAnsi="Arial" w:cs="Arial"/>
+          <w:sz w:val="24"/>
+          <w:szCs w:val="24"/>
+        </w:rPr>
+      </w:pPr>
+      <w:r>
+        <w:rPr>
+          <w:rFonts w:ascii="Arial" w:hAnsi="Arial" w:cs="Arial"/>
+          <w:sz w:val="24"/>
+          <w:szCs w:val="24"/>
+        </w:rPr>
+        <w:t xml:space="preserve">Transición </w:t>
+      </w:r>
+      <w:proofErr w:type="spellStart"/>
+      <w:r>
+        <w:rPr>
+          <w:rFonts w:ascii="Arial" w:hAnsi="Arial" w:cs="Arial"/>
+          <w:sz w:val="24"/>
+          <w:szCs w:val="24"/>
+        </w:rPr>
+        <w:t>max</w:t>
+      </w:r>
+      <w:proofErr w:type="spellEnd"/>
+      <w:r>
+        <w:rPr>
+          <w:rFonts w:ascii="Arial" w:hAnsi="Arial" w:cs="Arial"/>
+          <w:sz w:val="24"/>
+          <w:szCs w:val="24"/>
+        </w:rPr>
+        <w:t xml:space="preserve"> tiempo</w:t>
+      </w:r>
+    </w:p>
+    <w:p>
+      <w:pPr>
+        <w:pStyle w:val="Prrafodelista"/>
+        <w:numPr>
+          <w:ilvl w:val="0"/>
+          <w:numId w:val="20"/>
+        </w:numPr>
+        <w:tabs>
+          <w:tab w:val="left" w:pos="284"/>
+        </w:tabs>
+        <w:jc w:val="both"/>
+        <w:rPr>
+          <w:rFonts w:ascii="Arial" w:hAnsi="Arial" w:cs="Arial"/>
+          <w:sz w:val="24"/>
+          <w:szCs w:val="24"/>
+        </w:rPr>
+      </w:pPr>
+      <w:r>
+        <w:rPr>
+          <w:rFonts w:ascii="Arial" w:hAnsi="Arial" w:cs="Arial"/>
+          <w:sz w:val="24"/>
+          <w:szCs w:val="24"/>
+        </w:rPr>
+        <w:t xml:space="preserve">Flujo de trabajo </w:t>
+      </w:r>
+      <w:proofErr w:type="spellStart"/>
+      <w:r>
+        <w:rPr>
+          <w:rFonts w:ascii="Arial" w:hAnsi="Arial" w:cs="Arial"/>
+          <w:sz w:val="24"/>
+          <w:szCs w:val="24"/>
+        </w:rPr>
+        <w:t>max</w:t>
+      </w:r>
+      <w:proofErr w:type="spellEnd"/>
+      <w:r>
+        <w:rPr>
+          <w:rFonts w:ascii="Arial" w:hAnsi="Arial" w:cs="Arial"/>
+          <w:sz w:val="24"/>
+          <w:szCs w:val="24"/>
+        </w:rPr>
+        <w:t xml:space="preserve"> tiempo</w:t>
+      </w:r>
+    </w:p>
+    <w:p>
+      <w:pPr>
+        <w:tabs>
+          <w:tab w:val="left" w:pos="284"/>
+        </w:tabs>
+        <w:ind w:left="360"/>
+        <w:jc w:val="both"/>
+        <w:rPr>
+          <w:rFonts w:ascii="Arial" w:hAnsi="Arial" w:cs="Arial"/>
+          <w:sz w:val="24"/>
+          <w:szCs w:val="24"/>
+          <w:u w:val="single"/>
+        </w:rPr>
+      </w:pPr>
+      <w:r>
+        <w:rPr>
+          <w:rFonts w:ascii="Arial" w:hAnsi="Arial" w:cs="Arial"/>
+          <w:sz w:val="24"/>
+          <w:szCs w:val="24"/>
+        </w:rPr>
+        <w:t>Se puede filtrar en:</w:t>
+      </w:r>
+    </w:p>
+    <w:p>
+      <w:pPr>
+        <w:pStyle w:val="Prrafodelista"/>
+        <w:numPr>
+          <w:ilvl w:val="0"/>
+          <w:numId w:val="20"/>
+        </w:numPr>
+        <w:rPr>
+          <w:rFonts w:ascii="Arial" w:hAnsi="Arial" w:cs="Arial"/>
+          <w:sz w:val="24"/>
+          <w:szCs w:val="24"/>
+        </w:rPr>
+      </w:pPr>
+      <w:r>
+        <w:rPr>
+          <w:rFonts w:ascii="Arial" w:hAnsi="Arial" w:cs="Arial"/>
+          <w:sz w:val="24"/>
+          <w:szCs w:val="24"/>
+        </w:rPr>
+        <w:t xml:space="preserve">usuario específico </w:t>
+      </w:r>
+      <w:r>
+        <w:rPr>
+          <w:rFonts w:ascii="Arial" w:hAnsi="Arial" w:cs="Arial"/>
+          <w:sz w:val="24"/>
+          <w:szCs w:val="24"/>
+        </w:rPr>
+        <w:t>en un flujo de trabajo específico</w:t>
+      </w:r>
+    </w:p>
+    <w:p>
+      <w:pPr>
+        <w:pStyle w:val="Prrafodelista"/>
+        <w:numPr>
+          <w:ilvl w:val="0"/>
+          <w:numId w:val="20"/>
+        </w:numPr>
+        <w:rPr>
+          <w:rFonts w:ascii="Arial" w:hAnsi="Arial" w:cs="Arial"/>
+          <w:sz w:val="24"/>
+          <w:szCs w:val="24"/>
+        </w:rPr>
+      </w:pPr>
+      <w:r>
+        <w:rPr>
+          <w:rFonts w:ascii="Arial" w:hAnsi="Arial" w:cs="Arial"/>
+          <w:sz w:val="24"/>
+          <w:szCs w:val="24"/>
+        </w:rPr>
+        <w:t xml:space="preserve">usuario especifico </w:t>
+      </w:r>
+      <w:r>
+        <w:rPr>
+          <w:rFonts w:ascii="Arial" w:hAnsi="Arial" w:cs="Arial"/>
+          <w:sz w:val="24"/>
+          <w:szCs w:val="24"/>
+        </w:rPr>
+        <w:t>en todos los flujos de trabajo</w:t>
+      </w:r>
+      <w:r>
+        <w:rPr>
+          <w:rFonts w:ascii="Arial" w:hAnsi="Arial" w:cs="Arial"/>
+          <w:sz w:val="24"/>
+          <w:szCs w:val="24"/>
+        </w:rPr>
+        <w:t xml:space="preserve"> </w:t>
+      </w:r>
+    </w:p>
+    <w:p>
+      <w:pPr>
+        <w:pStyle w:val="Prrafodelista"/>
+        <w:numPr>
+          <w:ilvl w:val="0"/>
+          <w:numId w:val="20"/>
+        </w:numPr>
+        <w:rPr>
+          <w:rFonts w:ascii="Arial" w:hAnsi="Arial" w:cs="Arial"/>
+          <w:sz w:val="24"/>
+          <w:szCs w:val="24"/>
+        </w:rPr>
+      </w:pPr>
+      <w:r>
+        <w:rPr>
+          <w:rFonts w:ascii="Arial" w:hAnsi="Arial" w:cs="Arial"/>
+          <w:sz w:val="24"/>
+          <w:szCs w:val="24"/>
+        </w:rPr>
+        <w:t>tipo de usu</w:t>
+      </w:r>
+      <w:r>
+        <w:rPr>
+          <w:rFonts w:ascii="Arial" w:hAnsi="Arial" w:cs="Arial"/>
+          <w:sz w:val="24"/>
+          <w:szCs w:val="24"/>
+        </w:rPr>
+        <w:t>ario en un flujo de trabajo específico</w:t>
+      </w:r>
+    </w:p>
+    <w:p>
+      <w:pPr>
+        <w:pStyle w:val="Prrafodelista"/>
+        <w:numPr>
+          <w:ilvl w:val="0"/>
+          <w:numId w:val="20"/>
+        </w:numPr>
+        <w:rPr>
+          <w:rFonts w:ascii="Arial" w:hAnsi="Arial" w:cs="Arial"/>
+          <w:sz w:val="24"/>
+          <w:szCs w:val="24"/>
+        </w:rPr>
+      </w:pPr>
+      <w:r>
+        <w:rPr>
+          <w:rFonts w:ascii="Arial" w:hAnsi="Arial" w:cs="Arial"/>
+          <w:sz w:val="24"/>
+          <w:szCs w:val="24"/>
+        </w:rPr>
+        <w:t>ti</w:t>
+      </w:r>
+      <w:r>
+        <w:rPr>
+          <w:rFonts w:ascii="Arial" w:hAnsi="Arial" w:cs="Arial"/>
+          <w:sz w:val="24"/>
+          <w:szCs w:val="24"/>
+        </w:rPr>
+        <w:t>po de usuario en todos los flujos de trabajo</w:t>
+      </w:r>
+    </w:p>
+    <w:p>
+      <w:pPr>
+        <w:pStyle w:val="Prrafodelista"/>
+        <w:numPr>
+          <w:ilvl w:val="0"/>
+          <w:numId w:val="20"/>
+        </w:numPr>
+        <w:rPr>
+          <w:rFonts w:ascii="Arial" w:hAnsi="Arial" w:cs="Arial"/>
+          <w:sz w:val="24"/>
+          <w:szCs w:val="24"/>
+        </w:rPr>
+      </w:pPr>
+      <w:r>
+        <w:rPr>
+          <w:rFonts w:ascii="Arial" w:hAnsi="Arial" w:cs="Arial"/>
+          <w:sz w:val="24"/>
+          <w:szCs w:val="24"/>
+        </w:rPr>
+        <w:t xml:space="preserve">todos los usuarios </w:t>
+      </w:r>
+      <w:r>
+        <w:rPr>
+          <w:rFonts w:ascii="Arial" w:hAnsi="Arial" w:cs="Arial"/>
+          <w:sz w:val="24"/>
+          <w:szCs w:val="24"/>
+        </w:rPr>
+        <w:t>en un flujo de trabajo específico</w:t>
+      </w:r>
+    </w:p>
+    <w:p>
+      <w:pPr>
+        <w:pStyle w:val="Prrafodelista"/>
+        <w:numPr>
+          <w:ilvl w:val="0"/>
+          <w:numId w:val="20"/>
+        </w:numPr>
+        <w:rPr>
+          <w:rFonts w:ascii="Arial" w:hAnsi="Arial" w:cs="Arial"/>
+          <w:sz w:val="24"/>
+          <w:szCs w:val="24"/>
+        </w:rPr>
+      </w:pPr>
+      <w:r>
+        <w:rPr>
+          <w:rFonts w:ascii="Arial" w:hAnsi="Arial" w:cs="Arial"/>
+          <w:sz w:val="24"/>
+          <w:szCs w:val="24"/>
+        </w:rPr>
+        <w:t>todos los usuarios en todos los flujos de trabajo</w:t>
+      </w:r>
+    </w:p>
+    <w:p>
+      <w:pPr>
+        <w:rPr>
+          <w:rFonts w:ascii="Arial" w:hAnsi="Arial" w:cs="Arial"/>
+          <w:sz w:val="24"/>
+          <w:szCs w:val="24"/>
+        </w:rPr>
+      </w:pPr>
+      <w:proofErr w:type="gramStart"/>
+      <w:r>
+        <w:rPr>
+          <w:rFonts w:ascii="Arial" w:hAnsi="Arial" w:cs="Arial"/>
+          <w:sz w:val="24"/>
+          <w:szCs w:val="24"/>
+        </w:rPr>
+        <w:t>el</w:t>
+      </w:r>
+      <w:proofErr w:type="gramEnd"/>
+      <w:r>
+        <w:rPr>
+          <w:rFonts w:ascii="Arial" w:hAnsi="Arial" w:cs="Arial"/>
+          <w:sz w:val="24"/>
+          <w:szCs w:val="24"/>
+        </w:rPr>
+        <w:t xml:space="preserve"> usuario puede seleccionar los siguientes campos:</w:t>
+      </w:r>
+    </w:p>
+    <w:p>
+      <w:pPr>
+        <w:rPr>
+          <w:rFonts w:ascii="Arial" w:hAnsi="Arial" w:cs="Arial"/>
+          <w:sz w:val="24"/>
+          <w:szCs w:val="24"/>
+        </w:rPr>
+      </w:pPr>
+      <w:proofErr w:type="gramStart"/>
+      <w:r>
+        <w:rPr>
+          <w:rFonts w:ascii="Arial" w:hAnsi="Arial" w:cs="Arial"/>
+          <w:sz w:val="24"/>
+          <w:szCs w:val="24"/>
+        </w:rPr>
+        <w:t>tipo</w:t>
+      </w:r>
+      <w:proofErr w:type="gramEnd"/>
+      <w:r>
+        <w:rPr>
+          <w:rFonts w:ascii="Arial" w:hAnsi="Arial" w:cs="Arial"/>
+          <w:sz w:val="24"/>
+          <w:szCs w:val="24"/>
+        </w:rPr>
+        <w:t xml:space="preserve"> de </w:t>
+      </w:r>
+      <w:proofErr w:type="spellStart"/>
+      <w:r>
+        <w:rPr>
+          <w:rFonts w:ascii="Arial" w:hAnsi="Arial" w:cs="Arial"/>
+          <w:sz w:val="24"/>
+          <w:szCs w:val="24"/>
+        </w:rPr>
+        <w:t>workflow</w:t>
+      </w:r>
+      <w:proofErr w:type="spellEnd"/>
+    </w:p>
+    <w:p>
+      <w:pPr>
+        <w:rPr>
+          <w:rFonts w:ascii="Arial" w:hAnsi="Arial" w:cs="Arial"/>
+          <w:sz w:val="24"/>
+          <w:szCs w:val="24"/>
+        </w:rPr>
+      </w:pPr>
+      <w:proofErr w:type="gramStart"/>
+      <w:r>
+        <w:rPr>
+          <w:rFonts w:ascii="Arial" w:hAnsi="Arial" w:cs="Arial"/>
+          <w:sz w:val="24"/>
+          <w:szCs w:val="24"/>
+        </w:rPr>
+        <w:t>instancia</w:t>
+      </w:r>
+      <w:proofErr w:type="gramEnd"/>
+    </w:p>
+    <w:p>
+      <w:pPr>
+        <w:rPr>
+          <w:rFonts w:ascii="Arial" w:hAnsi="Arial" w:cs="Arial"/>
+          <w:sz w:val="24"/>
+          <w:szCs w:val="24"/>
+        </w:rPr>
+      </w:pPr>
+      <w:proofErr w:type="gramStart"/>
+      <w:r>
+        <w:rPr>
+          <w:rFonts w:ascii="Arial" w:hAnsi="Arial" w:cs="Arial"/>
+          <w:sz w:val="24"/>
+          <w:szCs w:val="24"/>
+        </w:rPr>
+        <w:t>tipo</w:t>
+      </w:r>
+      <w:proofErr w:type="gramEnd"/>
+      <w:r>
+        <w:rPr>
+          <w:rFonts w:ascii="Arial" w:hAnsi="Arial" w:cs="Arial"/>
+          <w:sz w:val="24"/>
+          <w:szCs w:val="24"/>
+        </w:rPr>
+        <w:t xml:space="preserve"> de usuario</w:t>
+      </w:r>
+    </w:p>
+    <w:p>
+      <w:pPr>
+        <w:rPr>
+          <w:rFonts w:ascii="Arial" w:hAnsi="Arial" w:cs="Arial"/>
+          <w:sz w:val="24"/>
+          <w:szCs w:val="24"/>
+        </w:rPr>
+      </w:pPr>
+      <w:proofErr w:type="gramStart"/>
+      <w:r>
+        <w:rPr>
+          <w:rFonts w:ascii="Arial" w:hAnsi="Arial" w:cs="Arial"/>
+          <w:sz w:val="24"/>
+          <w:szCs w:val="24"/>
+        </w:rPr>
+        <w:t>usuario</w:t>
+      </w:r>
+      <w:proofErr w:type="gramEnd"/>
+    </w:p>
+    <w:p>
+      <w:pPr>
+        <w:rPr>
+          <w:rFonts w:ascii="Arial" w:hAnsi="Arial" w:cs="Arial"/>
+          <w:sz w:val="24"/>
+          <w:szCs w:val="24"/>
+        </w:rPr>
+      </w:pPr>
+      <w:r>
+        <w:rPr>
+          <w:rFonts w:ascii="Arial" w:hAnsi="Arial" w:cs="Arial"/>
+          <w:sz w:val="24"/>
+          <w:szCs w:val="24"/>
+        </w:rPr>
+        <w:t xml:space="preserve">tiempo </w:t>
+      </w:r>
+    </w:p>
+    <w:p>
+      <w:pPr>
+        <w:tabs>
+          <w:tab w:val="left" w:pos="284"/>
+        </w:tabs>
+        <w:jc w:val="both"/>
+        <w:rPr>
+          <w:rFonts w:ascii="Arial" w:hAnsi="Arial" w:cs="Arial"/>
+          <w:b/>
+          <w:sz w:val="24"/>
+          <w:szCs w:val="24"/>
+          <w:u w:val="single"/>
+        </w:rPr>
+      </w:pPr>
+      <w:r>
+        <w:rPr>
+          <w:rFonts w:ascii="Arial" w:hAnsi="Arial" w:cs="Arial"/>
+          <w:b/>
+          <w:sz w:val="24"/>
+          <w:szCs w:val="24"/>
+          <w:u w:val="single"/>
+        </w:rPr>
+        <w:t>Usuarios</w:t>
+      </w:r>
+    </w:p>
+    <w:p>
+      <w:pPr>
+        <w:tabs>
+          <w:tab w:val="left" w:pos="284"/>
+        </w:tabs>
+        <w:jc w:val="both"/>
+        <w:rPr>
+          <w:rFonts w:ascii="Arial" w:hAnsi="Arial" w:cs="Arial"/>
+          <w:sz w:val="24"/>
+          <w:szCs w:val="24"/>
+        </w:rPr>
+      </w:pPr>
+      <w:r>
+        <w:rPr>
+          <w:rFonts w:ascii="Arial" w:hAnsi="Arial" w:cs="Arial"/>
+          <w:sz w:val="24"/>
+          <w:szCs w:val="24"/>
+        </w:rPr>
+        <w:t>Usuarios que tienen acceso al sistema, crear, modificar, eliminar</w:t>
+      </w:r>
+      <w:r>
+        <w:rPr>
+          <w:rFonts w:ascii="Arial" w:hAnsi="Arial" w:cs="Arial"/>
+          <w:sz w:val="24"/>
+          <w:szCs w:val="24"/>
+        </w:rPr>
+        <w:t xml:space="preserve">. Pueden entrar al sistema los usuarios </w:t>
+      </w:r>
+      <w:r>
+        <w:rPr>
+          <w:rFonts w:ascii="Arial" w:hAnsi="Arial" w:cs="Arial"/>
+          <w:sz w:val="24"/>
+          <w:szCs w:val="24"/>
+        </w:rPr>
+        <w:t xml:space="preserve">tipo </w:t>
+      </w:r>
+      <w:r>
+        <w:rPr>
+          <w:rFonts w:ascii="Arial" w:hAnsi="Arial" w:cs="Arial"/>
+          <w:sz w:val="24"/>
+          <w:szCs w:val="24"/>
+        </w:rPr>
+        <w:t>administrador del sistema de flujos de trabajo</w:t>
+      </w:r>
+      <w:r>
+        <w:rPr>
+          <w:rFonts w:ascii="Arial" w:hAnsi="Arial" w:cs="Arial"/>
+          <w:sz w:val="24"/>
+          <w:szCs w:val="24"/>
+        </w:rPr>
+        <w:t xml:space="preserve"> los cuales son </w:t>
+      </w:r>
+      <w:proofErr w:type="spellStart"/>
+      <w:r>
+        <w:rPr>
+          <w:rFonts w:ascii="Arial" w:hAnsi="Arial" w:cs="Arial"/>
+          <w:sz w:val="24"/>
+          <w:szCs w:val="24"/>
+        </w:rPr>
+        <w:t>superadmin</w:t>
+      </w:r>
+      <w:proofErr w:type="spellEnd"/>
+      <w:r>
+        <w:rPr>
+          <w:rFonts w:ascii="Arial" w:hAnsi="Arial" w:cs="Arial"/>
+          <w:sz w:val="24"/>
+          <w:szCs w:val="24"/>
+        </w:rPr>
+        <w:t>, estos usuarios administradores pueden crear nuevos usuarios al DSS del tipo invitado o administrador.</w:t>
+      </w:r>
+      <w:r>
+        <w:rPr>
+          <w:rFonts w:ascii="Arial" w:hAnsi="Arial" w:cs="Arial"/>
+          <w:sz w:val="24"/>
+          <w:szCs w:val="24"/>
+        </w:rPr>
+        <w:t xml:space="preserve"> El administrador al crear el usuario nuevo del sistema define todos sus datos a excepción de la contraseña, el nuevo usuario en el primer </w:t>
+      </w:r>
+      <w:proofErr w:type="spellStart"/>
+      <w:r>
+        <w:rPr>
+          <w:rFonts w:ascii="Arial" w:hAnsi="Arial" w:cs="Arial"/>
+          <w:sz w:val="24"/>
+          <w:szCs w:val="24"/>
+        </w:rPr>
+        <w:t>login</w:t>
+      </w:r>
+      <w:proofErr w:type="spellEnd"/>
+      <w:r>
+        <w:rPr>
+          <w:rFonts w:ascii="Arial" w:hAnsi="Arial" w:cs="Arial"/>
+          <w:sz w:val="24"/>
+          <w:szCs w:val="24"/>
+        </w:rPr>
+        <w:t xml:space="preserve"> debe definir su contraseña para acceso al sistema.</w:t>
+      </w:r>
+    </w:p>
+    <w:p>
+      <w:pPr>
+        <w:tabs>
+          <w:tab w:val="left" w:pos="284"/>
+        </w:tabs>
+        <w:jc w:val="both"/>
+        <w:rPr>
+          <w:rFonts w:ascii="Arial" w:hAnsi="Arial" w:cs="Arial"/>
+          <w:sz w:val="24"/>
+          <w:szCs w:val="24"/>
+        </w:rPr>
+      </w:pPr>
+      <w:r>
+        <w:rPr>
+          <w:rFonts w:ascii="Arial" w:hAnsi="Arial" w:cs="Arial"/>
+          <w:sz w:val="24"/>
+          <w:szCs w:val="24"/>
+        </w:rPr>
+        <w:t xml:space="preserve">Los usuarios tipo administrador solo pueden cambiar, restablecer contraseña y eliminar los usuarios tipo invitado, los usuarios tipo </w:t>
+      </w:r>
+      <w:proofErr w:type="spellStart"/>
+      <w:r>
+        <w:rPr>
+          <w:rFonts w:ascii="Arial" w:hAnsi="Arial" w:cs="Arial"/>
+          <w:sz w:val="24"/>
+          <w:szCs w:val="24"/>
+        </w:rPr>
+        <w:t>superadmin</w:t>
+      </w:r>
+      <w:proofErr w:type="spellEnd"/>
+      <w:r>
+        <w:rPr>
+          <w:rFonts w:ascii="Arial" w:hAnsi="Arial" w:cs="Arial"/>
+          <w:sz w:val="24"/>
+          <w:szCs w:val="24"/>
+        </w:rPr>
+        <w:t xml:space="preserve"> son aquellos que pueden hacer esas acciones tanto en el tipo invitado como en el superadmin.</w:t>
+      </w:r>
+    </w:p>
+    <w:p>
+      <w:pPr>
+        <w:tabs>
+          <w:tab w:val="left" w:pos="284"/>
+        </w:tabs>
+        <w:jc w:val="both"/>
+        <w:rPr>
+          <w:rFonts w:ascii="Arial" w:hAnsi="Arial" w:cs="Arial"/>
+          <w:sz w:val="24"/>
+          <w:szCs w:val="24"/>
+        </w:rPr>
+      </w:pPr>
+      <w:r>
+        <w:rPr>
+          <w:rFonts w:ascii="Arial" w:hAnsi="Arial" w:cs="Arial"/>
+          <w:sz w:val="24"/>
+          <w:szCs w:val="24"/>
+        </w:rPr>
+        <w:lastRenderedPageBreak/>
+        <w:t xml:space="preserve">El usuario tipo administrador tiene acceso al todo el sistema, a diferencia del usuario invitado que solo puede ver el </w:t>
+      </w:r>
+      <w:proofErr w:type="spellStart"/>
+      <w:r>
+        <w:rPr>
+          <w:rFonts w:ascii="Arial" w:hAnsi="Arial" w:cs="Arial"/>
+          <w:sz w:val="24"/>
+          <w:szCs w:val="24"/>
+        </w:rPr>
+        <w:t>dashboard</w:t>
+      </w:r>
+      <w:proofErr w:type="spellEnd"/>
+      <w:r>
+        <w:rPr>
+          <w:rFonts w:ascii="Arial" w:hAnsi="Arial" w:cs="Arial"/>
+          <w:sz w:val="24"/>
+          <w:szCs w:val="24"/>
+        </w:rPr>
+        <w:t xml:space="preserve"> con las estadísticas e informes.</w:t>
+      </w:r>
+    </w:p>
+    <w:p>
+      <w:pPr>
+        <w:tabs>
+          <w:tab w:val="left" w:pos="284"/>
+        </w:tabs>
+        <w:jc w:val="both"/>
+        <w:rPr>
+          <w:rFonts w:ascii="Arial" w:hAnsi="Arial" w:cs="Arial"/>
+          <w:b/>
+          <w:sz w:val="24"/>
+          <w:szCs w:val="24"/>
+          <w:u w:val="single"/>
+        </w:rPr>
+      </w:pPr>
+      <w:r>
+        <w:rPr>
+          <w:rFonts w:ascii="Arial" w:hAnsi="Arial" w:cs="Arial"/>
+          <w:b/>
+          <w:sz w:val="24"/>
+          <w:szCs w:val="24"/>
+          <w:u w:val="single"/>
+        </w:rPr>
+        <w:t>Ayuda</w:t>
+      </w:r>
+    </w:p>
+    <w:p>
+      <w:pPr>
+        <w:tabs>
+          <w:tab w:val="left" w:pos="284"/>
+        </w:tabs>
+        <w:jc w:val="both"/>
+        <w:rPr>
+          <w:rFonts w:ascii="Arial" w:hAnsi="Arial" w:cs="Arial"/>
+          <w:sz w:val="24"/>
+          <w:szCs w:val="24"/>
+        </w:rPr>
+      </w:pPr>
+      <w:r>
+        <w:rPr>
+          <w:rFonts w:ascii="Arial" w:hAnsi="Arial" w:cs="Arial"/>
+          <w:sz w:val="24"/>
+          <w:szCs w:val="24"/>
+        </w:rPr>
+        <w:t>Mensaje con acerca de</w:t>
+      </w:r>
+      <w:r>
+        <w:rPr>
+          <w:rFonts w:ascii="Arial" w:hAnsi="Arial" w:cs="Arial"/>
+          <w:sz w:val="24"/>
+          <w:szCs w:val="24"/>
+        </w:rPr>
+        <w:t xml:space="preserve"> y una ayuda </w:t>
+      </w:r>
+      <w:r>
+        <w:rPr>
+          <w:rFonts w:ascii="Arial" w:hAnsi="Arial" w:cs="Arial"/>
+          <w:sz w:val="24"/>
+          <w:szCs w:val="24"/>
+        </w:rPr>
+        <w:t>de</w:t>
+      </w:r>
+      <w:r>
+        <w:rPr>
+          <w:rFonts w:ascii="Arial" w:hAnsi="Arial" w:cs="Arial"/>
+          <w:sz w:val="24"/>
+          <w:szCs w:val="24"/>
+        </w:rPr>
+        <w:t xml:space="preserve"> lo que hace el sistema</w:t>
+      </w:r>
+    </w:p>
+    <w:p>
+      <w:pPr>
+        <w:tabs>
+          <w:tab w:val="left" w:pos="284"/>
+        </w:tabs>
+        <w:jc w:val="both"/>
+        <w:rPr>
+          <w:rFonts w:ascii="Arial" w:hAnsi="Arial" w:cs="Arial"/>
+          <w:b/>
+          <w:sz w:val="24"/>
+          <w:szCs w:val="24"/>
+          <w:u w:val="single"/>
+        </w:rPr>
+      </w:pPr>
+      <w:r>
+        <w:rPr>
+          <w:rFonts w:ascii="Arial" w:hAnsi="Arial" w:cs="Arial"/>
+          <w:b/>
+          <w:sz w:val="24"/>
+          <w:szCs w:val="24"/>
+          <w:u w:val="single"/>
+        </w:rPr>
+        <w:t>Reportes</w:t>
+      </w:r>
       <w:bookmarkStart w:id="0" w:name="_GoBack"/>
-      <w:r>
-        <w:rPr>
-          <w:rFonts w:ascii="Arial" w:hAnsi="Arial" w:cs="Arial"/>
-          <w:sz w:val="24"/>
-          <w:szCs w:val="24"/>
-        </w:rPr>
-        <w:t>día específico</w:t>
-      </w:r>
       <w:bookmarkEnd w:id="0"/>
-    </w:p>
-    <w:p>
-      <w:pPr>
-        <w:pStyle w:val="Prrafodelista"/>
-        <w:numPr>
-          <w:ilvl w:val="0"/>
-          <w:numId w:val="13"/>
-        </w:numPr>
-        <w:tabs>
-          <w:tab w:val="left" w:pos="284"/>
-        </w:tabs>
-        <w:jc w:val="both"/>
-        <w:rPr>
-          <w:rFonts w:ascii="Arial" w:hAnsi="Arial" w:cs="Arial"/>
-          <w:sz w:val="24"/>
-          <w:szCs w:val="24"/>
-        </w:rPr>
-      </w:pPr>
-      <w:r>
-        <w:rPr>
-          <w:rFonts w:ascii="Arial" w:hAnsi="Arial" w:cs="Arial"/>
-          <w:sz w:val="24"/>
-          <w:szCs w:val="24"/>
-        </w:rPr>
-        <w:t>mes actual</w:t>
-      </w:r>
-    </w:p>
-    <w:p>
-      <w:pPr>
-        <w:pStyle w:val="Prrafodelista"/>
-        <w:numPr>
-          <w:ilvl w:val="0"/>
-          <w:numId w:val="13"/>
-        </w:numPr>
-        <w:tabs>
-          <w:tab w:val="left" w:pos="284"/>
-        </w:tabs>
-        <w:jc w:val="both"/>
-        <w:rPr>
-          <w:rFonts w:ascii="Arial" w:hAnsi="Arial" w:cs="Arial"/>
-          <w:sz w:val="24"/>
-          <w:szCs w:val="24"/>
-        </w:rPr>
-      </w:pPr>
-      <w:r>
-        <w:rPr>
-          <w:rFonts w:ascii="Arial" w:hAnsi="Arial" w:cs="Arial"/>
-          <w:sz w:val="24"/>
-          <w:szCs w:val="24"/>
-        </w:rPr>
-        <w:t>mes específico</w:t>
-      </w:r>
-    </w:p>
-    <w:p>
-      <w:pPr>
-        <w:pStyle w:val="Prrafodelista"/>
-        <w:numPr>
-          <w:ilvl w:val="0"/>
-          <w:numId w:val="13"/>
-        </w:numPr>
-        <w:tabs>
-          <w:tab w:val="left" w:pos="284"/>
-        </w:tabs>
-        <w:jc w:val="both"/>
-        <w:rPr>
-          <w:rFonts w:ascii="Arial" w:hAnsi="Arial" w:cs="Arial"/>
-          <w:sz w:val="24"/>
-          <w:szCs w:val="24"/>
-        </w:rPr>
-      </w:pPr>
-      <w:r>
-        <w:rPr>
-          <w:rFonts w:ascii="Arial" w:hAnsi="Arial" w:cs="Arial"/>
-          <w:sz w:val="24"/>
-          <w:szCs w:val="24"/>
-        </w:rPr>
-        <w:t>año actual</w:t>
-      </w:r>
-    </w:p>
-    <w:p>
-      <w:pPr>
-        <w:pStyle w:val="Prrafodelista"/>
-        <w:numPr>
-          <w:ilvl w:val="0"/>
-          <w:numId w:val="13"/>
-        </w:numPr>
-        <w:tabs>
-          <w:tab w:val="left" w:pos="284"/>
-        </w:tabs>
-        <w:jc w:val="both"/>
-        <w:rPr>
-          <w:rFonts w:ascii="Arial" w:hAnsi="Arial" w:cs="Arial"/>
-          <w:sz w:val="24"/>
-          <w:szCs w:val="24"/>
-        </w:rPr>
-      </w:pPr>
-      <w:r>
-        <w:rPr>
-          <w:rFonts w:ascii="Arial" w:hAnsi="Arial" w:cs="Arial"/>
-          <w:sz w:val="24"/>
-          <w:szCs w:val="24"/>
-        </w:rPr>
-        <w:t>año específico</w:t>
-      </w:r>
-    </w:p>
-    <w:p>
-      <w:pPr>
-        <w:pStyle w:val="Prrafodelista"/>
-        <w:numPr>
-          <w:ilvl w:val="0"/>
-          <w:numId w:val="13"/>
-        </w:numPr>
-        <w:tabs>
-          <w:tab w:val="left" w:pos="284"/>
-        </w:tabs>
-        <w:jc w:val="both"/>
-        <w:rPr>
-          <w:rFonts w:ascii="Arial" w:hAnsi="Arial" w:cs="Arial"/>
-          <w:sz w:val="24"/>
-          <w:szCs w:val="24"/>
-        </w:rPr>
-      </w:pPr>
-      <w:r>
-        <w:rPr>
-          <w:rFonts w:ascii="Arial" w:hAnsi="Arial" w:cs="Arial"/>
-          <w:sz w:val="24"/>
-          <w:szCs w:val="24"/>
-        </w:rPr>
-        <w:t>periodo.</w:t>
-      </w:r>
-    </w:p>
-    <w:p>
-      <w:pPr>
-        <w:pStyle w:val="Prrafodelista"/>
-        <w:tabs>
-          <w:tab w:val="left" w:pos="284"/>
-        </w:tabs>
-        <w:ind w:left="1080"/>
-        <w:jc w:val="both"/>
-        <w:rPr>
-          <w:rFonts w:ascii="Arial" w:hAnsi="Arial" w:cs="Arial"/>
-          <w:sz w:val="24"/>
-          <w:szCs w:val="24"/>
-        </w:rPr>
-      </w:pPr>
-    </w:p>
-    <w:p>
-      <w:pPr>
-        <w:pStyle w:val="Prrafodelista"/>
-        <w:numPr>
-          <w:ilvl w:val="0"/>
-          <w:numId w:val="7"/>
-        </w:numPr>
-        <w:rPr>
-          <w:rFonts w:ascii="Arial" w:hAnsi="Arial" w:cs="Arial"/>
-          <w:sz w:val="24"/>
-        </w:rPr>
-      </w:pPr>
-      <w:r>
-        <w:rPr>
-          <w:rFonts w:ascii="Arial" w:hAnsi="Arial" w:cs="Arial"/>
-          <w:sz w:val="24"/>
-        </w:rPr>
-        <w:t>Últimos</w:t>
-      </w:r>
-      <w:r>
-        <w:rPr>
-          <w:rFonts w:ascii="Arial" w:hAnsi="Arial" w:cs="Arial"/>
-          <w:sz w:val="24"/>
-        </w:rPr>
-        <w:t xml:space="preserve"> Transiciones / Instancias: muestra las últimas transiciones / instancias en el día</w:t>
-      </w:r>
-      <w:r>
-        <w:rPr>
-          <w:rFonts w:ascii="Arial" w:hAnsi="Arial" w:cs="Arial"/>
-          <w:sz w:val="24"/>
-        </w:rPr>
-        <w:t xml:space="preserve">. </w:t>
-      </w:r>
-      <w:r>
-        <w:rPr>
-          <w:rFonts w:ascii="Arial" w:hAnsi="Arial" w:cs="Arial"/>
-          <w:sz w:val="24"/>
-        </w:rPr>
-        <w:t>Se permite cambiar el número de transiciones / instancias a mostrar</w:t>
-      </w:r>
-    </w:p>
-    <w:p>
-      <w:pPr>
-        <w:pStyle w:val="Prrafodelista"/>
-        <w:rPr>
-          <w:rFonts w:ascii="Arial" w:hAnsi="Arial" w:cs="Arial"/>
-          <w:sz w:val="24"/>
-        </w:rPr>
-      </w:pPr>
-    </w:p>
-    <w:p>
-      <w:pPr>
-        <w:pStyle w:val="Prrafodelista"/>
-        <w:numPr>
-          <w:ilvl w:val="0"/>
-          <w:numId w:val="7"/>
-        </w:numPr>
-        <w:rPr>
-          <w:rFonts w:ascii="Arial" w:hAnsi="Arial" w:cs="Arial"/>
-          <w:sz w:val="24"/>
-        </w:rPr>
-      </w:pPr>
-      <w:r>
-        <w:rPr>
-          <w:rFonts w:ascii="Arial" w:hAnsi="Arial" w:cs="Arial"/>
-          <w:sz w:val="24"/>
-        </w:rPr>
-        <w:t>Duración: muestra el tiempo de duración de filtros específicos</w:t>
-      </w:r>
-      <w:r>
-        <w:rPr>
-          <w:rFonts w:ascii="Arial" w:hAnsi="Arial" w:cs="Arial"/>
-          <w:sz w:val="24"/>
-        </w:rPr>
-        <w:t>.</w:t>
-      </w:r>
-    </w:p>
-    <w:p>
-      <w:pPr>
-        <w:ind w:left="360"/>
-        <w:rPr>
-          <w:rFonts w:ascii="Arial" w:hAnsi="Arial" w:cs="Arial"/>
-          <w:sz w:val="24"/>
-        </w:rPr>
-      </w:pPr>
-      <w:r>
-        <w:rPr>
-          <w:rFonts w:ascii="Arial" w:hAnsi="Arial" w:cs="Arial"/>
-          <w:sz w:val="24"/>
-        </w:rPr>
-        <w:t>Se permite medir:</w:t>
-      </w:r>
-    </w:p>
-    <w:p>
-      <w:pPr>
-        <w:pStyle w:val="Prrafodelista"/>
-        <w:numPr>
-          <w:ilvl w:val="0"/>
-          <w:numId w:val="15"/>
-        </w:numPr>
-        <w:ind w:firstLine="414"/>
-        <w:rPr>
-          <w:rFonts w:ascii="Arial" w:hAnsi="Arial" w:cs="Arial"/>
-          <w:sz w:val="24"/>
-        </w:rPr>
-      </w:pPr>
-      <w:r>
-        <w:rPr>
-          <w:rFonts w:ascii="Arial" w:hAnsi="Arial" w:cs="Arial"/>
-          <w:sz w:val="24"/>
-        </w:rPr>
-        <w:t>Transición</w:t>
-      </w:r>
-      <w:r>
-        <w:rPr>
-          <w:rFonts w:ascii="Arial" w:hAnsi="Arial" w:cs="Arial"/>
-          <w:sz w:val="24"/>
-        </w:rPr>
-        <w:t>:</w:t>
-      </w:r>
-    </w:p>
-    <w:p>
-      <w:pPr>
-        <w:pStyle w:val="Prrafodelista"/>
-        <w:numPr>
-          <w:ilvl w:val="0"/>
-          <w:numId w:val="14"/>
-        </w:numPr>
-        <w:ind w:firstLine="414"/>
-        <w:rPr>
-          <w:rFonts w:ascii="Arial" w:hAnsi="Arial" w:cs="Arial"/>
-          <w:sz w:val="24"/>
-          <w:szCs w:val="24"/>
-        </w:rPr>
-      </w:pPr>
-      <w:r>
-        <w:rPr>
-          <w:rFonts w:ascii="Arial" w:hAnsi="Arial" w:cs="Arial"/>
-          <w:sz w:val="24"/>
-          <w:szCs w:val="24"/>
-        </w:rPr>
-        <w:t>usuario específico en u</w:t>
-      </w:r>
-      <w:r>
-        <w:rPr>
-          <w:rFonts w:ascii="Arial" w:hAnsi="Arial" w:cs="Arial"/>
-          <w:sz w:val="24"/>
-          <w:szCs w:val="24"/>
-        </w:rPr>
-        <w:t>n</w:t>
-      </w:r>
-      <w:r>
-        <w:rPr>
-          <w:rFonts w:ascii="Arial" w:hAnsi="Arial" w:cs="Arial"/>
-          <w:sz w:val="24"/>
-          <w:szCs w:val="24"/>
-        </w:rPr>
-        <w:t xml:space="preserve">a </w:t>
-      </w:r>
-      <w:r>
-        <w:rPr>
-          <w:rFonts w:ascii="Arial" w:hAnsi="Arial" w:cs="Arial"/>
-          <w:sz w:val="24"/>
-          <w:szCs w:val="24"/>
-        </w:rPr>
-        <w:t>transición específica</w:t>
-      </w:r>
-    </w:p>
-    <w:p>
-      <w:pPr>
-        <w:pStyle w:val="Prrafodelista"/>
-        <w:numPr>
-          <w:ilvl w:val="0"/>
-          <w:numId w:val="14"/>
-        </w:numPr>
-        <w:ind w:firstLine="414"/>
-        <w:rPr>
-          <w:rFonts w:ascii="Arial" w:hAnsi="Arial" w:cs="Arial"/>
-          <w:sz w:val="24"/>
-          <w:szCs w:val="24"/>
-        </w:rPr>
-      </w:pPr>
-      <w:r>
-        <w:rPr>
-          <w:rFonts w:ascii="Arial" w:hAnsi="Arial" w:cs="Arial"/>
-          <w:sz w:val="24"/>
-          <w:szCs w:val="24"/>
-        </w:rPr>
-        <w:lastRenderedPageBreak/>
-        <w:t>usuario especifico todas la</w:t>
-      </w:r>
-      <w:r>
-        <w:rPr>
-          <w:rFonts w:ascii="Arial" w:hAnsi="Arial" w:cs="Arial"/>
-          <w:sz w:val="24"/>
-          <w:szCs w:val="24"/>
-        </w:rPr>
-        <w:t xml:space="preserve">s </w:t>
-      </w:r>
-      <w:r>
-        <w:rPr>
-          <w:rFonts w:ascii="Arial" w:hAnsi="Arial" w:cs="Arial"/>
-          <w:sz w:val="24"/>
-          <w:szCs w:val="24"/>
-        </w:rPr>
-        <w:t>transiciones</w:t>
-      </w:r>
-    </w:p>
-    <w:p>
-      <w:pPr>
-        <w:pStyle w:val="Prrafodelista"/>
-        <w:numPr>
-          <w:ilvl w:val="0"/>
-          <w:numId w:val="14"/>
-        </w:numPr>
-        <w:ind w:firstLine="414"/>
-        <w:rPr>
-          <w:rFonts w:ascii="Arial" w:hAnsi="Arial" w:cs="Arial"/>
-          <w:sz w:val="24"/>
-          <w:szCs w:val="24"/>
-        </w:rPr>
-      </w:pPr>
-      <w:r>
-        <w:rPr>
-          <w:rFonts w:ascii="Arial" w:hAnsi="Arial" w:cs="Arial"/>
-          <w:sz w:val="24"/>
-          <w:szCs w:val="24"/>
-        </w:rPr>
-        <w:t>tipo de usu</w:t>
-      </w:r>
-      <w:r>
-        <w:rPr>
-          <w:rFonts w:ascii="Arial" w:hAnsi="Arial" w:cs="Arial"/>
-          <w:sz w:val="24"/>
-          <w:szCs w:val="24"/>
-        </w:rPr>
-        <w:t>ario en un</w:t>
-      </w:r>
-      <w:r>
-        <w:rPr>
-          <w:rFonts w:ascii="Arial" w:hAnsi="Arial" w:cs="Arial"/>
-          <w:sz w:val="24"/>
-          <w:szCs w:val="24"/>
-        </w:rPr>
-        <w:t>a</w:t>
-      </w:r>
-      <w:r>
-        <w:rPr>
-          <w:rFonts w:ascii="Arial" w:hAnsi="Arial" w:cs="Arial"/>
-          <w:sz w:val="24"/>
-          <w:szCs w:val="24"/>
-        </w:rPr>
-        <w:t xml:space="preserve"> </w:t>
-      </w:r>
-      <w:r>
-        <w:rPr>
-          <w:rFonts w:ascii="Arial" w:hAnsi="Arial" w:cs="Arial"/>
-          <w:sz w:val="24"/>
-          <w:szCs w:val="24"/>
-        </w:rPr>
-        <w:t>transición</w:t>
-      </w:r>
-      <w:r>
-        <w:rPr>
-          <w:rFonts w:ascii="Arial" w:hAnsi="Arial" w:cs="Arial"/>
-          <w:sz w:val="24"/>
-          <w:szCs w:val="24"/>
-        </w:rPr>
-        <w:t xml:space="preserve"> </w:t>
-      </w:r>
-      <w:r>
-        <w:rPr>
-          <w:rFonts w:ascii="Arial" w:hAnsi="Arial" w:cs="Arial"/>
-          <w:sz w:val="24"/>
-          <w:szCs w:val="24"/>
-        </w:rPr>
-        <w:t>específica</w:t>
-      </w:r>
-    </w:p>
-    <w:p>
-      <w:pPr>
-        <w:pStyle w:val="Prrafodelista"/>
-        <w:numPr>
-          <w:ilvl w:val="0"/>
-          <w:numId w:val="14"/>
-        </w:numPr>
-        <w:ind w:firstLine="414"/>
-        <w:rPr>
-          <w:rFonts w:ascii="Arial" w:hAnsi="Arial" w:cs="Arial"/>
-          <w:sz w:val="24"/>
-          <w:szCs w:val="24"/>
-        </w:rPr>
-      </w:pPr>
-      <w:r>
-        <w:rPr>
-          <w:rFonts w:ascii="Arial" w:hAnsi="Arial" w:cs="Arial"/>
-          <w:sz w:val="24"/>
-          <w:szCs w:val="24"/>
-        </w:rPr>
-        <w:t>ti</w:t>
-      </w:r>
-      <w:r>
-        <w:rPr>
-          <w:rFonts w:ascii="Arial" w:hAnsi="Arial" w:cs="Arial"/>
-          <w:sz w:val="24"/>
-          <w:szCs w:val="24"/>
-        </w:rPr>
-        <w:t>po de usuario todas la</w:t>
-      </w:r>
-      <w:r>
-        <w:rPr>
-          <w:rFonts w:ascii="Arial" w:hAnsi="Arial" w:cs="Arial"/>
-          <w:sz w:val="24"/>
-          <w:szCs w:val="24"/>
-        </w:rPr>
-        <w:t xml:space="preserve">s </w:t>
-      </w:r>
-      <w:r>
-        <w:rPr>
-          <w:rFonts w:ascii="Arial" w:hAnsi="Arial" w:cs="Arial"/>
-          <w:sz w:val="24"/>
-          <w:szCs w:val="24"/>
-        </w:rPr>
-        <w:t>transiciones</w:t>
-      </w:r>
-    </w:p>
-    <w:p>
-      <w:pPr>
-        <w:pStyle w:val="Prrafodelista"/>
-        <w:numPr>
-          <w:ilvl w:val="0"/>
-          <w:numId w:val="14"/>
-        </w:numPr>
-        <w:ind w:firstLine="414"/>
-        <w:rPr>
-          <w:rFonts w:ascii="Arial" w:hAnsi="Arial" w:cs="Arial"/>
-          <w:sz w:val="24"/>
-          <w:szCs w:val="24"/>
-        </w:rPr>
-      </w:pPr>
-      <w:r>
-        <w:rPr>
-          <w:rFonts w:ascii="Arial" w:hAnsi="Arial" w:cs="Arial"/>
-          <w:sz w:val="24"/>
-          <w:szCs w:val="24"/>
-        </w:rPr>
-        <w:t>todos los usuarios en un</w:t>
-      </w:r>
-      <w:r>
-        <w:rPr>
-          <w:rFonts w:ascii="Arial" w:hAnsi="Arial" w:cs="Arial"/>
-          <w:sz w:val="24"/>
-          <w:szCs w:val="24"/>
-        </w:rPr>
-        <w:t>a</w:t>
-      </w:r>
-      <w:r>
-        <w:rPr>
-          <w:rFonts w:ascii="Arial" w:hAnsi="Arial" w:cs="Arial"/>
-          <w:sz w:val="24"/>
-          <w:szCs w:val="24"/>
-        </w:rPr>
-        <w:t xml:space="preserve"> </w:t>
-      </w:r>
-      <w:r>
-        <w:rPr>
-          <w:rFonts w:ascii="Arial" w:hAnsi="Arial" w:cs="Arial"/>
-          <w:sz w:val="24"/>
-          <w:szCs w:val="24"/>
-        </w:rPr>
-        <w:t>transición específica</w:t>
-      </w:r>
-    </w:p>
-    <w:p>
-      <w:pPr>
-        <w:pStyle w:val="Prrafodelista"/>
-        <w:numPr>
-          <w:ilvl w:val="0"/>
-          <w:numId w:val="14"/>
-        </w:numPr>
-        <w:ind w:firstLine="414"/>
-        <w:rPr>
-          <w:rFonts w:ascii="Arial" w:hAnsi="Arial" w:cs="Arial"/>
-          <w:sz w:val="24"/>
-          <w:szCs w:val="24"/>
-        </w:rPr>
-      </w:pPr>
-      <w:r>
-        <w:rPr>
-          <w:rFonts w:ascii="Arial" w:hAnsi="Arial" w:cs="Arial"/>
-          <w:sz w:val="24"/>
-          <w:szCs w:val="24"/>
-        </w:rPr>
-        <w:t>todos los usuarios en todas la</w:t>
-      </w:r>
-      <w:r>
-        <w:rPr>
-          <w:rFonts w:ascii="Arial" w:hAnsi="Arial" w:cs="Arial"/>
-          <w:sz w:val="24"/>
-          <w:szCs w:val="24"/>
-        </w:rPr>
-        <w:t xml:space="preserve">s </w:t>
-      </w:r>
-      <w:r>
-        <w:rPr>
-          <w:rFonts w:ascii="Arial" w:hAnsi="Arial" w:cs="Arial"/>
-          <w:sz w:val="24"/>
-          <w:szCs w:val="24"/>
-        </w:rPr>
-        <w:t>transiciones</w:t>
-      </w:r>
-    </w:p>
-    <w:p>
-      <w:pPr>
-        <w:pStyle w:val="Prrafodelista"/>
-        <w:numPr>
-          <w:ilvl w:val="0"/>
-          <w:numId w:val="15"/>
-        </w:numPr>
-        <w:ind w:firstLine="414"/>
-        <w:rPr>
-          <w:rFonts w:ascii="Arial" w:hAnsi="Arial" w:cs="Arial"/>
-          <w:sz w:val="24"/>
-        </w:rPr>
-      </w:pPr>
-      <w:r>
-        <w:rPr>
-          <w:rFonts w:ascii="Arial" w:hAnsi="Arial" w:cs="Arial"/>
-          <w:sz w:val="24"/>
-        </w:rPr>
-        <w:t>Flujos de trabajo</w:t>
-      </w:r>
-      <w:r>
-        <w:rPr>
-          <w:rFonts w:ascii="Arial" w:hAnsi="Arial" w:cs="Arial"/>
-          <w:sz w:val="24"/>
-        </w:rPr>
-        <w:t>:</w:t>
-      </w:r>
-    </w:p>
-    <w:p>
-      <w:pPr>
-        <w:pStyle w:val="Prrafodelista"/>
-        <w:numPr>
-          <w:ilvl w:val="0"/>
-          <w:numId w:val="14"/>
-        </w:numPr>
-        <w:ind w:firstLine="414"/>
-        <w:rPr>
-          <w:rFonts w:ascii="Arial" w:hAnsi="Arial" w:cs="Arial"/>
-          <w:sz w:val="24"/>
-          <w:szCs w:val="24"/>
-        </w:rPr>
-      </w:pPr>
-      <w:r>
-        <w:rPr>
-          <w:rFonts w:ascii="Arial" w:hAnsi="Arial" w:cs="Arial"/>
-          <w:sz w:val="24"/>
-          <w:szCs w:val="24"/>
-        </w:rPr>
-        <w:t xml:space="preserve">usuario específico </w:t>
-      </w:r>
-      <w:r>
-        <w:rPr>
-          <w:rFonts w:ascii="Arial" w:hAnsi="Arial" w:cs="Arial"/>
-          <w:sz w:val="24"/>
-          <w:szCs w:val="24"/>
-        </w:rPr>
-        <w:t>en un flujo de trabajo específico</w:t>
-      </w:r>
-    </w:p>
-    <w:p>
-      <w:pPr>
-        <w:pStyle w:val="Prrafodelista"/>
-        <w:numPr>
-          <w:ilvl w:val="0"/>
-          <w:numId w:val="14"/>
-        </w:numPr>
-        <w:ind w:firstLine="414"/>
-        <w:rPr>
-          <w:rFonts w:ascii="Arial" w:hAnsi="Arial" w:cs="Arial"/>
-          <w:sz w:val="24"/>
-          <w:szCs w:val="24"/>
-        </w:rPr>
-      </w:pPr>
-      <w:r>
-        <w:rPr>
-          <w:rFonts w:ascii="Arial" w:hAnsi="Arial" w:cs="Arial"/>
-          <w:sz w:val="24"/>
-          <w:szCs w:val="24"/>
-        </w:rPr>
-        <w:t xml:space="preserve">usuario especifico </w:t>
-      </w:r>
-      <w:r>
-        <w:rPr>
-          <w:rFonts w:ascii="Arial" w:hAnsi="Arial" w:cs="Arial"/>
-          <w:sz w:val="24"/>
-          <w:szCs w:val="24"/>
-        </w:rPr>
-        <w:t>en todos los flujos de trabajo</w:t>
-      </w:r>
-      <w:r>
-        <w:rPr>
-          <w:rFonts w:ascii="Arial" w:hAnsi="Arial" w:cs="Arial"/>
-          <w:sz w:val="24"/>
-          <w:szCs w:val="24"/>
-        </w:rPr>
-        <w:t xml:space="preserve"> </w:t>
-      </w:r>
-    </w:p>
-    <w:p>
-      <w:pPr>
-        <w:pStyle w:val="Prrafodelista"/>
-        <w:numPr>
-          <w:ilvl w:val="0"/>
-          <w:numId w:val="14"/>
-        </w:numPr>
-        <w:ind w:firstLine="414"/>
-        <w:rPr>
-          <w:rFonts w:ascii="Arial" w:hAnsi="Arial" w:cs="Arial"/>
-          <w:sz w:val="24"/>
-          <w:szCs w:val="24"/>
-        </w:rPr>
-      </w:pPr>
-      <w:r>
-        <w:rPr>
-          <w:rFonts w:ascii="Arial" w:hAnsi="Arial" w:cs="Arial"/>
-          <w:sz w:val="24"/>
-          <w:szCs w:val="24"/>
-        </w:rPr>
-        <w:t>tipo de usu</w:t>
-      </w:r>
-      <w:r>
-        <w:rPr>
-          <w:rFonts w:ascii="Arial" w:hAnsi="Arial" w:cs="Arial"/>
-          <w:sz w:val="24"/>
-          <w:szCs w:val="24"/>
-        </w:rPr>
-        <w:t xml:space="preserve">ario en un </w:t>
-      </w:r>
-      <w:r>
-        <w:rPr>
-          <w:rFonts w:ascii="Arial" w:hAnsi="Arial" w:cs="Arial"/>
-          <w:sz w:val="24"/>
-          <w:szCs w:val="24"/>
-        </w:rPr>
-        <w:t>flujo de trabajo específico</w:t>
-      </w:r>
-    </w:p>
-    <w:p>
-      <w:pPr>
-        <w:pStyle w:val="Prrafodelista"/>
-        <w:numPr>
-          <w:ilvl w:val="0"/>
-          <w:numId w:val="14"/>
-        </w:numPr>
-        <w:ind w:firstLine="414"/>
-        <w:rPr>
-          <w:rFonts w:ascii="Arial" w:hAnsi="Arial" w:cs="Arial"/>
-          <w:sz w:val="24"/>
-          <w:szCs w:val="24"/>
-        </w:rPr>
-      </w:pPr>
-      <w:r>
-        <w:rPr>
-          <w:rFonts w:ascii="Arial" w:hAnsi="Arial" w:cs="Arial"/>
-          <w:sz w:val="24"/>
-          <w:szCs w:val="24"/>
-        </w:rPr>
-        <w:t>ti</w:t>
-      </w:r>
-      <w:r>
-        <w:rPr>
-          <w:rFonts w:ascii="Arial" w:hAnsi="Arial" w:cs="Arial"/>
-          <w:sz w:val="24"/>
-          <w:szCs w:val="24"/>
-        </w:rPr>
-        <w:t xml:space="preserve">po de usuario </w:t>
-      </w:r>
-      <w:r>
-        <w:rPr>
-          <w:rFonts w:ascii="Arial" w:hAnsi="Arial" w:cs="Arial"/>
-          <w:sz w:val="24"/>
-          <w:szCs w:val="24"/>
-        </w:rPr>
-        <w:t xml:space="preserve">en </w:t>
-      </w:r>
-      <w:r>
-        <w:rPr>
-          <w:rFonts w:ascii="Arial" w:hAnsi="Arial" w:cs="Arial"/>
-          <w:sz w:val="24"/>
-          <w:szCs w:val="24"/>
-        </w:rPr>
-        <w:t>tod</w:t>
-      </w:r>
-      <w:r>
-        <w:rPr>
-          <w:rFonts w:ascii="Arial" w:hAnsi="Arial" w:cs="Arial"/>
-          <w:sz w:val="24"/>
-          <w:szCs w:val="24"/>
-        </w:rPr>
-        <w:t>os los flujos de trabajo</w:t>
-      </w:r>
-    </w:p>
-    <w:p>
-      <w:pPr>
-        <w:pStyle w:val="Prrafodelista"/>
-        <w:numPr>
-          <w:ilvl w:val="0"/>
-          <w:numId w:val="14"/>
-        </w:numPr>
-        <w:ind w:firstLine="414"/>
-        <w:rPr>
-          <w:rFonts w:ascii="Arial" w:hAnsi="Arial" w:cs="Arial"/>
-          <w:sz w:val="24"/>
-          <w:szCs w:val="24"/>
-        </w:rPr>
-      </w:pPr>
-      <w:r>
-        <w:rPr>
-          <w:rFonts w:ascii="Arial" w:hAnsi="Arial" w:cs="Arial"/>
-          <w:sz w:val="24"/>
-          <w:szCs w:val="24"/>
-        </w:rPr>
-        <w:t xml:space="preserve">todos los usuarios </w:t>
-      </w:r>
-      <w:r>
-        <w:rPr>
-          <w:rFonts w:ascii="Arial" w:hAnsi="Arial" w:cs="Arial"/>
-          <w:sz w:val="24"/>
-          <w:szCs w:val="24"/>
-        </w:rPr>
-        <w:t xml:space="preserve">en un flujo de trabajo </w:t>
-      </w:r>
-      <w:r>
-        <w:rPr>
-          <w:rFonts w:ascii="Arial" w:hAnsi="Arial" w:cs="Arial"/>
-          <w:sz w:val="24"/>
-          <w:szCs w:val="24"/>
-        </w:rPr>
-        <w:t>específico</w:t>
-      </w:r>
-    </w:p>
-    <w:p>
-      <w:pPr>
-        <w:pStyle w:val="Prrafodelista"/>
-        <w:numPr>
-          <w:ilvl w:val="0"/>
-          <w:numId w:val="14"/>
-        </w:numPr>
-        <w:ind w:firstLine="414"/>
-        <w:rPr>
-          <w:rFonts w:ascii="Arial" w:hAnsi="Arial" w:cs="Arial"/>
-          <w:sz w:val="24"/>
-          <w:szCs w:val="24"/>
-        </w:rPr>
-      </w:pPr>
-      <w:r>
-        <w:rPr>
-          <w:rFonts w:ascii="Arial" w:hAnsi="Arial" w:cs="Arial"/>
-          <w:sz w:val="24"/>
-          <w:szCs w:val="24"/>
-        </w:rPr>
-        <w:t xml:space="preserve">todos los usuarios </w:t>
-      </w:r>
-      <w:r>
-        <w:rPr>
-          <w:rFonts w:ascii="Arial" w:hAnsi="Arial" w:cs="Arial"/>
-          <w:sz w:val="24"/>
-          <w:szCs w:val="24"/>
-        </w:rPr>
-        <w:t>en todos los flujos de trabajo</w:t>
-      </w:r>
-    </w:p>
-    <w:p>
-      <w:pPr>
-        <w:ind w:left="1134"/>
-        <w:rPr>
-          <w:rFonts w:ascii="Arial" w:hAnsi="Arial" w:cs="Arial"/>
-          <w:sz w:val="24"/>
-          <w:szCs w:val="24"/>
-        </w:rPr>
-      </w:pPr>
-      <w:r>
-        <w:rPr>
-          <w:rFonts w:ascii="Arial" w:hAnsi="Arial" w:cs="Arial"/>
-          <w:sz w:val="24"/>
-          <w:szCs w:val="24"/>
-        </w:rPr>
-        <w:t>Filtrados por:</w:t>
-      </w:r>
-    </w:p>
-    <w:p>
-      <w:pPr>
-        <w:pStyle w:val="Prrafodelista"/>
-        <w:numPr>
-          <w:ilvl w:val="0"/>
-          <w:numId w:val="13"/>
-        </w:numPr>
-        <w:tabs>
-          <w:tab w:val="left" w:pos="284"/>
-        </w:tabs>
-        <w:ind w:firstLine="54"/>
-        <w:jc w:val="both"/>
-        <w:rPr>
-          <w:rFonts w:ascii="Arial" w:hAnsi="Arial" w:cs="Arial"/>
-          <w:sz w:val="24"/>
-          <w:szCs w:val="24"/>
-        </w:rPr>
-      </w:pPr>
-      <w:r>
-        <w:rPr>
-          <w:rFonts w:ascii="Arial" w:hAnsi="Arial" w:cs="Arial"/>
-          <w:sz w:val="24"/>
-          <w:szCs w:val="24"/>
-        </w:rPr>
-        <w:t>día actual</w:t>
-      </w:r>
-    </w:p>
-    <w:p>
-      <w:pPr>
-        <w:pStyle w:val="Prrafodelista"/>
-        <w:numPr>
-          <w:ilvl w:val="0"/>
-          <w:numId w:val="13"/>
-        </w:numPr>
-        <w:tabs>
-          <w:tab w:val="left" w:pos="284"/>
-        </w:tabs>
-        <w:ind w:firstLine="54"/>
-        <w:jc w:val="both"/>
-        <w:rPr>
-          <w:rFonts w:ascii="Arial" w:hAnsi="Arial" w:cs="Arial"/>
-          <w:sz w:val="24"/>
-          <w:szCs w:val="24"/>
-        </w:rPr>
-      </w:pPr>
-      <w:r>
-        <w:rPr>
-          <w:rFonts w:ascii="Arial" w:hAnsi="Arial" w:cs="Arial"/>
-          <w:sz w:val="24"/>
-          <w:szCs w:val="24"/>
-        </w:rPr>
-        <w:t>día anterior</w:t>
-      </w:r>
-      <w:r>
-        <w:rPr>
-          <w:rFonts w:ascii="Arial" w:hAnsi="Arial" w:cs="Arial"/>
-          <w:sz w:val="24"/>
-          <w:szCs w:val="24"/>
-        </w:rPr>
-        <w:t xml:space="preserve"> </w:t>
-      </w:r>
-    </w:p>
-    <w:p>
-      <w:pPr>
-        <w:pStyle w:val="Prrafodelista"/>
-        <w:numPr>
-          <w:ilvl w:val="0"/>
-          <w:numId w:val="13"/>
-        </w:numPr>
-        <w:tabs>
-          <w:tab w:val="left" w:pos="284"/>
-        </w:tabs>
-        <w:ind w:firstLine="54"/>
-        <w:jc w:val="both"/>
-        <w:rPr>
-          <w:rFonts w:ascii="Arial" w:hAnsi="Arial" w:cs="Arial"/>
-          <w:sz w:val="24"/>
-          <w:szCs w:val="24"/>
-        </w:rPr>
-      </w:pPr>
-      <w:r>
-        <w:rPr>
-          <w:rFonts w:ascii="Arial" w:hAnsi="Arial" w:cs="Arial"/>
-          <w:sz w:val="24"/>
-          <w:szCs w:val="24"/>
-        </w:rPr>
-        <w:t>día específico</w:t>
-      </w:r>
-    </w:p>
-    <w:p>
-      <w:pPr>
-        <w:pStyle w:val="Prrafodelista"/>
-        <w:numPr>
-          <w:ilvl w:val="0"/>
-          <w:numId w:val="13"/>
-        </w:numPr>
-        <w:tabs>
-          <w:tab w:val="left" w:pos="284"/>
-        </w:tabs>
-        <w:ind w:firstLine="54"/>
-        <w:jc w:val="both"/>
-        <w:rPr>
-          <w:rFonts w:ascii="Arial" w:hAnsi="Arial" w:cs="Arial"/>
-          <w:sz w:val="24"/>
-          <w:szCs w:val="24"/>
-        </w:rPr>
-      </w:pPr>
-      <w:r>
-        <w:rPr>
-          <w:rFonts w:ascii="Arial" w:hAnsi="Arial" w:cs="Arial"/>
-          <w:sz w:val="24"/>
-          <w:szCs w:val="24"/>
-        </w:rPr>
-        <w:t>mes actual</w:t>
-      </w:r>
-    </w:p>
-    <w:p>
-      <w:pPr>
-        <w:pStyle w:val="Prrafodelista"/>
-        <w:numPr>
-          <w:ilvl w:val="0"/>
-          <w:numId w:val="13"/>
-        </w:numPr>
-        <w:tabs>
-          <w:tab w:val="left" w:pos="284"/>
-        </w:tabs>
-        <w:ind w:firstLine="54"/>
-        <w:jc w:val="both"/>
-        <w:rPr>
-          <w:rFonts w:ascii="Arial" w:hAnsi="Arial" w:cs="Arial"/>
-          <w:sz w:val="24"/>
-          <w:szCs w:val="24"/>
-        </w:rPr>
-      </w:pPr>
-      <w:r>
-        <w:rPr>
-          <w:rFonts w:ascii="Arial" w:hAnsi="Arial" w:cs="Arial"/>
-          <w:sz w:val="24"/>
-          <w:szCs w:val="24"/>
-        </w:rPr>
-        <w:t>mes específico</w:t>
-      </w:r>
-    </w:p>
-    <w:p>
-      <w:pPr>
-        <w:pStyle w:val="Prrafodelista"/>
-        <w:numPr>
-          <w:ilvl w:val="0"/>
-          <w:numId w:val="13"/>
-        </w:numPr>
-        <w:tabs>
-          <w:tab w:val="left" w:pos="284"/>
-        </w:tabs>
-        <w:ind w:firstLine="54"/>
-        <w:jc w:val="both"/>
-        <w:rPr>
-          <w:rFonts w:ascii="Arial" w:hAnsi="Arial" w:cs="Arial"/>
-          <w:sz w:val="24"/>
-          <w:szCs w:val="24"/>
-        </w:rPr>
-      </w:pPr>
-      <w:r>
-        <w:rPr>
-          <w:rFonts w:ascii="Arial" w:hAnsi="Arial" w:cs="Arial"/>
-          <w:sz w:val="24"/>
-          <w:szCs w:val="24"/>
-        </w:rPr>
-        <w:t>año actual</w:t>
-      </w:r>
-    </w:p>
-    <w:p>
-      <w:pPr>
-        <w:pStyle w:val="Prrafodelista"/>
-        <w:numPr>
-          <w:ilvl w:val="0"/>
-          <w:numId w:val="13"/>
-        </w:numPr>
-        <w:tabs>
-          <w:tab w:val="left" w:pos="284"/>
-        </w:tabs>
-        <w:ind w:firstLine="54"/>
-        <w:jc w:val="both"/>
-        <w:rPr>
-          <w:rFonts w:ascii="Arial" w:hAnsi="Arial" w:cs="Arial"/>
-          <w:sz w:val="24"/>
-          <w:szCs w:val="24"/>
-        </w:rPr>
-      </w:pPr>
-      <w:r>
-        <w:rPr>
-          <w:rFonts w:ascii="Arial" w:hAnsi="Arial" w:cs="Arial"/>
-          <w:sz w:val="24"/>
-          <w:szCs w:val="24"/>
-        </w:rPr>
-        <w:t>año específico</w:t>
-      </w:r>
-    </w:p>
-    <w:p>
-      <w:pPr>
-        <w:pStyle w:val="Prrafodelista"/>
-        <w:numPr>
-          <w:ilvl w:val="0"/>
-          <w:numId w:val="13"/>
-        </w:numPr>
-        <w:tabs>
-          <w:tab w:val="left" w:pos="284"/>
-        </w:tabs>
-        <w:ind w:firstLine="54"/>
-        <w:jc w:val="both"/>
-        <w:rPr>
-          <w:rFonts w:ascii="Arial" w:hAnsi="Arial" w:cs="Arial"/>
-          <w:sz w:val="24"/>
-          <w:szCs w:val="24"/>
-        </w:rPr>
-      </w:pPr>
-      <w:r>
-        <w:rPr>
-          <w:rFonts w:ascii="Arial" w:hAnsi="Arial" w:cs="Arial"/>
-          <w:sz w:val="24"/>
-          <w:szCs w:val="24"/>
-        </w:rPr>
-        <w:t>periodo</w:t>
-      </w:r>
-    </w:p>
-    <w:p>
-      <w:pPr>
-        <w:tabs>
-          <w:tab w:val="left" w:pos="284"/>
-        </w:tabs>
-        <w:jc w:val="both"/>
-        <w:rPr>
-          <w:rFonts w:ascii="Arial" w:hAnsi="Arial" w:cs="Arial"/>
-          <w:b/>
-          <w:sz w:val="24"/>
-          <w:szCs w:val="24"/>
-          <w:u w:val="single"/>
-        </w:rPr>
-      </w:pPr>
-      <w:r>
-        <w:rPr>
-          <w:rFonts w:ascii="Arial" w:hAnsi="Arial" w:cs="Arial"/>
-          <w:b/>
-          <w:sz w:val="24"/>
-          <w:szCs w:val="24"/>
-          <w:u w:val="single"/>
-        </w:rPr>
-        <w:t>Alarmas</w:t>
-      </w:r>
-    </w:p>
-    <w:p>
-      <w:pPr>
-        <w:tabs>
-          <w:tab w:val="left" w:pos="284"/>
-        </w:tabs>
-        <w:jc w:val="both"/>
-        <w:rPr>
-          <w:rFonts w:ascii="Arial" w:hAnsi="Arial" w:cs="Arial"/>
-          <w:sz w:val="24"/>
-          <w:szCs w:val="24"/>
-        </w:rPr>
-      </w:pPr>
-      <w:r>
-        <w:rPr>
-          <w:rFonts w:ascii="Arial" w:hAnsi="Arial" w:cs="Arial"/>
-          <w:sz w:val="24"/>
-          <w:szCs w:val="24"/>
-        </w:rPr>
-        <w:t xml:space="preserve">Establecer alarmas cuando </w:t>
-      </w:r>
-      <w:r>
-        <w:rPr>
-          <w:rFonts w:ascii="Arial" w:hAnsi="Arial" w:cs="Arial"/>
-          <w:sz w:val="24"/>
-          <w:szCs w:val="24"/>
-        </w:rPr>
-        <w:t xml:space="preserve">instancias/transiciones </w:t>
-      </w:r>
-      <w:r>
-        <w:rPr>
-          <w:rFonts w:ascii="Arial" w:hAnsi="Arial" w:cs="Arial"/>
-          <w:sz w:val="24"/>
-          <w:szCs w:val="24"/>
-        </w:rPr>
-        <w:t xml:space="preserve">lleguen a un punto establecido </w:t>
-      </w:r>
-    </w:p>
-    <w:p>
-      <w:pPr>
-        <w:tabs>
-          <w:tab w:val="left" w:pos="284"/>
-        </w:tabs>
-        <w:jc w:val="both"/>
-        <w:rPr>
-          <w:rFonts w:ascii="Arial" w:hAnsi="Arial" w:cs="Arial"/>
-          <w:sz w:val="24"/>
-          <w:szCs w:val="24"/>
-        </w:rPr>
-      </w:pPr>
-      <w:r>
-        <w:rPr>
-          <w:rFonts w:ascii="Arial" w:hAnsi="Arial" w:cs="Arial"/>
-          <w:sz w:val="24"/>
-          <w:szCs w:val="24"/>
-        </w:rPr>
-        <w:t>Se permite:</w:t>
-      </w:r>
-    </w:p>
-    <w:p>
-      <w:pPr>
-        <w:pStyle w:val="Prrafodelista"/>
-        <w:numPr>
-          <w:ilvl w:val="0"/>
-          <w:numId w:val="20"/>
-        </w:numPr>
-        <w:tabs>
-          <w:tab w:val="left" w:pos="284"/>
-        </w:tabs>
-        <w:jc w:val="both"/>
-        <w:rPr>
-          <w:rFonts w:ascii="Arial" w:hAnsi="Arial" w:cs="Arial"/>
-          <w:sz w:val="24"/>
-          <w:szCs w:val="24"/>
-        </w:rPr>
-      </w:pPr>
-      <w:r>
-        <w:rPr>
-          <w:rFonts w:ascii="Arial" w:hAnsi="Arial" w:cs="Arial"/>
-          <w:sz w:val="24"/>
-          <w:szCs w:val="24"/>
-        </w:rPr>
-        <w:t xml:space="preserve">Transición </w:t>
-      </w:r>
-      <w:proofErr w:type="spellStart"/>
-      <w:r>
-        <w:rPr>
-          <w:rFonts w:ascii="Arial" w:hAnsi="Arial" w:cs="Arial"/>
-          <w:sz w:val="24"/>
-          <w:szCs w:val="24"/>
-        </w:rPr>
-        <w:t>max</w:t>
-      </w:r>
-      <w:proofErr w:type="spellEnd"/>
-      <w:r>
-        <w:rPr>
-          <w:rFonts w:ascii="Arial" w:hAnsi="Arial" w:cs="Arial"/>
-          <w:sz w:val="24"/>
-          <w:szCs w:val="24"/>
-        </w:rPr>
-        <w:t xml:space="preserve"> tiempo</w:t>
-      </w:r>
-    </w:p>
-    <w:p>
-      <w:pPr>
-        <w:pStyle w:val="Prrafodelista"/>
-        <w:numPr>
-          <w:ilvl w:val="0"/>
-          <w:numId w:val="20"/>
-        </w:numPr>
-        <w:tabs>
-          <w:tab w:val="left" w:pos="284"/>
-        </w:tabs>
-        <w:jc w:val="both"/>
-        <w:rPr>
-          <w:rFonts w:ascii="Arial" w:hAnsi="Arial" w:cs="Arial"/>
-          <w:sz w:val="24"/>
-          <w:szCs w:val="24"/>
-        </w:rPr>
-      </w:pPr>
-      <w:r>
-        <w:rPr>
-          <w:rFonts w:ascii="Arial" w:hAnsi="Arial" w:cs="Arial"/>
-          <w:sz w:val="24"/>
-          <w:szCs w:val="24"/>
-        </w:rPr>
-        <w:t xml:space="preserve">Flujo de trabajo </w:t>
-      </w:r>
-      <w:proofErr w:type="spellStart"/>
-      <w:r>
-        <w:rPr>
-          <w:rFonts w:ascii="Arial" w:hAnsi="Arial" w:cs="Arial"/>
-          <w:sz w:val="24"/>
-          <w:szCs w:val="24"/>
-        </w:rPr>
-        <w:t>max</w:t>
-      </w:r>
-      <w:proofErr w:type="spellEnd"/>
-      <w:r>
-        <w:rPr>
-          <w:rFonts w:ascii="Arial" w:hAnsi="Arial" w:cs="Arial"/>
-          <w:sz w:val="24"/>
-          <w:szCs w:val="24"/>
-        </w:rPr>
-        <w:t xml:space="preserve"> tiempo</w:t>
-      </w:r>
-    </w:p>
-    <w:p>
-      <w:pPr>
-        <w:tabs>
-          <w:tab w:val="left" w:pos="284"/>
-        </w:tabs>
-        <w:ind w:left="360"/>
-        <w:jc w:val="both"/>
-        <w:rPr>
-          <w:rFonts w:ascii="Arial" w:hAnsi="Arial" w:cs="Arial"/>
-          <w:sz w:val="24"/>
-          <w:szCs w:val="24"/>
-          <w:u w:val="single"/>
-        </w:rPr>
-      </w:pPr>
-      <w:r>
-        <w:rPr>
-          <w:rFonts w:ascii="Arial" w:hAnsi="Arial" w:cs="Arial"/>
-          <w:sz w:val="24"/>
-          <w:szCs w:val="24"/>
-        </w:rPr>
-        <w:t>Se puede filtrar en:</w:t>
-      </w:r>
-    </w:p>
-    <w:p>
-      <w:pPr>
-        <w:pStyle w:val="Prrafodelista"/>
-        <w:numPr>
-          <w:ilvl w:val="0"/>
-          <w:numId w:val="20"/>
-        </w:numPr>
-        <w:rPr>
-          <w:rFonts w:ascii="Arial" w:hAnsi="Arial" w:cs="Arial"/>
-          <w:sz w:val="24"/>
-          <w:szCs w:val="24"/>
-        </w:rPr>
-      </w:pPr>
-      <w:r>
-        <w:rPr>
-          <w:rFonts w:ascii="Arial" w:hAnsi="Arial" w:cs="Arial"/>
-          <w:sz w:val="24"/>
-          <w:szCs w:val="24"/>
-        </w:rPr>
-        <w:t xml:space="preserve">usuario específico </w:t>
-      </w:r>
-      <w:r>
-        <w:rPr>
-          <w:rFonts w:ascii="Arial" w:hAnsi="Arial" w:cs="Arial"/>
-          <w:sz w:val="24"/>
-          <w:szCs w:val="24"/>
-        </w:rPr>
-        <w:t>en un flujo de trabajo específico</w:t>
-      </w:r>
-    </w:p>
-    <w:p>
-      <w:pPr>
-        <w:pStyle w:val="Prrafodelista"/>
-        <w:numPr>
-          <w:ilvl w:val="0"/>
-          <w:numId w:val="20"/>
-        </w:numPr>
-        <w:rPr>
-          <w:rFonts w:ascii="Arial" w:hAnsi="Arial" w:cs="Arial"/>
-          <w:sz w:val="24"/>
-          <w:szCs w:val="24"/>
-        </w:rPr>
-      </w:pPr>
-      <w:r>
-        <w:rPr>
-          <w:rFonts w:ascii="Arial" w:hAnsi="Arial" w:cs="Arial"/>
-          <w:sz w:val="24"/>
-          <w:szCs w:val="24"/>
-        </w:rPr>
-        <w:t xml:space="preserve">usuario especifico </w:t>
-      </w:r>
-      <w:r>
-        <w:rPr>
-          <w:rFonts w:ascii="Arial" w:hAnsi="Arial" w:cs="Arial"/>
-          <w:sz w:val="24"/>
-          <w:szCs w:val="24"/>
-        </w:rPr>
-        <w:t>en todos los flujos de trabajo</w:t>
-      </w:r>
-      <w:r>
-        <w:rPr>
-          <w:rFonts w:ascii="Arial" w:hAnsi="Arial" w:cs="Arial"/>
-          <w:sz w:val="24"/>
-          <w:szCs w:val="24"/>
-        </w:rPr>
-        <w:t xml:space="preserve"> </w:t>
-      </w:r>
-    </w:p>
-    <w:p>
-      <w:pPr>
-        <w:pStyle w:val="Prrafodelista"/>
-        <w:numPr>
-          <w:ilvl w:val="0"/>
-          <w:numId w:val="20"/>
-        </w:numPr>
-        <w:rPr>
-          <w:rFonts w:ascii="Arial" w:hAnsi="Arial" w:cs="Arial"/>
-          <w:sz w:val="24"/>
-          <w:szCs w:val="24"/>
-        </w:rPr>
-      </w:pPr>
-      <w:r>
-        <w:rPr>
-          <w:rFonts w:ascii="Arial" w:hAnsi="Arial" w:cs="Arial"/>
-          <w:sz w:val="24"/>
-          <w:szCs w:val="24"/>
-        </w:rPr>
-        <w:t>tipo de usu</w:t>
-      </w:r>
-      <w:r>
-        <w:rPr>
-          <w:rFonts w:ascii="Arial" w:hAnsi="Arial" w:cs="Arial"/>
-          <w:sz w:val="24"/>
-          <w:szCs w:val="24"/>
-        </w:rPr>
-        <w:t>ario en un flujo de trabajo específico</w:t>
-      </w:r>
-    </w:p>
-    <w:p>
-      <w:pPr>
-        <w:pStyle w:val="Prrafodelista"/>
-        <w:numPr>
-          <w:ilvl w:val="0"/>
-          <w:numId w:val="20"/>
-        </w:numPr>
-        <w:rPr>
-          <w:rFonts w:ascii="Arial" w:hAnsi="Arial" w:cs="Arial"/>
-          <w:sz w:val="24"/>
-          <w:szCs w:val="24"/>
-        </w:rPr>
-      </w:pPr>
-      <w:r>
-        <w:rPr>
-          <w:rFonts w:ascii="Arial" w:hAnsi="Arial" w:cs="Arial"/>
-          <w:sz w:val="24"/>
-          <w:szCs w:val="24"/>
-        </w:rPr>
-        <w:t>ti</w:t>
-      </w:r>
-      <w:r>
-        <w:rPr>
-          <w:rFonts w:ascii="Arial" w:hAnsi="Arial" w:cs="Arial"/>
-          <w:sz w:val="24"/>
-          <w:szCs w:val="24"/>
-        </w:rPr>
-        <w:t>po de usuario en todos los flujos de trabajo</w:t>
-      </w:r>
-    </w:p>
-    <w:p>
-      <w:pPr>
-        <w:pStyle w:val="Prrafodelista"/>
-        <w:numPr>
-          <w:ilvl w:val="0"/>
-          <w:numId w:val="20"/>
-        </w:numPr>
-        <w:rPr>
-          <w:rFonts w:ascii="Arial" w:hAnsi="Arial" w:cs="Arial"/>
-          <w:sz w:val="24"/>
-          <w:szCs w:val="24"/>
-        </w:rPr>
-      </w:pPr>
-      <w:r>
-        <w:rPr>
-          <w:rFonts w:ascii="Arial" w:hAnsi="Arial" w:cs="Arial"/>
-          <w:sz w:val="24"/>
-          <w:szCs w:val="24"/>
-        </w:rPr>
-        <w:t xml:space="preserve">todos los usuarios </w:t>
-      </w:r>
-      <w:r>
-        <w:rPr>
-          <w:rFonts w:ascii="Arial" w:hAnsi="Arial" w:cs="Arial"/>
-          <w:sz w:val="24"/>
-          <w:szCs w:val="24"/>
-        </w:rPr>
-        <w:t>en un flujo de trabajo específico</w:t>
-      </w:r>
-    </w:p>
-    <w:p>
-      <w:pPr>
-        <w:pStyle w:val="Prrafodelista"/>
-        <w:numPr>
-          <w:ilvl w:val="0"/>
-          <w:numId w:val="20"/>
-        </w:numPr>
-        <w:rPr>
-          <w:rFonts w:ascii="Arial" w:hAnsi="Arial" w:cs="Arial"/>
-          <w:sz w:val="24"/>
-          <w:szCs w:val="24"/>
-        </w:rPr>
-      </w:pPr>
-      <w:r>
-        <w:rPr>
-          <w:rFonts w:ascii="Arial" w:hAnsi="Arial" w:cs="Arial"/>
-          <w:sz w:val="24"/>
-          <w:szCs w:val="24"/>
-        </w:rPr>
-        <w:t>todos los usuarios en todos los flujos de trabajo</w:t>
-      </w:r>
-    </w:p>
-    <w:p>
-      <w:pPr>
-        <w:rPr>
-          <w:rFonts w:ascii="Arial" w:hAnsi="Arial" w:cs="Arial"/>
-          <w:sz w:val="24"/>
-          <w:szCs w:val="24"/>
-        </w:rPr>
-      </w:pPr>
-      <w:proofErr w:type="gramStart"/>
-      <w:r>
-        <w:rPr>
-          <w:rFonts w:ascii="Arial" w:hAnsi="Arial" w:cs="Arial"/>
-          <w:sz w:val="24"/>
-          <w:szCs w:val="24"/>
-        </w:rPr>
-        <w:t>el</w:t>
-      </w:r>
-      <w:proofErr w:type="gramEnd"/>
-      <w:r>
-        <w:rPr>
-          <w:rFonts w:ascii="Arial" w:hAnsi="Arial" w:cs="Arial"/>
-          <w:sz w:val="24"/>
-          <w:szCs w:val="24"/>
-        </w:rPr>
-        <w:t xml:space="preserve"> usuario puede seleccionar los siguientes campos:</w:t>
-      </w:r>
-    </w:p>
-    <w:p>
-      <w:pPr>
-        <w:rPr>
-          <w:rFonts w:ascii="Arial" w:hAnsi="Arial" w:cs="Arial"/>
-          <w:sz w:val="24"/>
-          <w:szCs w:val="24"/>
-        </w:rPr>
-      </w:pPr>
-      <w:proofErr w:type="gramStart"/>
-      <w:r>
-        <w:rPr>
-          <w:rFonts w:ascii="Arial" w:hAnsi="Arial" w:cs="Arial"/>
-          <w:sz w:val="24"/>
-          <w:szCs w:val="24"/>
-        </w:rPr>
-        <w:t>tipo</w:t>
-      </w:r>
-      <w:proofErr w:type="gramEnd"/>
-      <w:r>
-        <w:rPr>
-          <w:rFonts w:ascii="Arial" w:hAnsi="Arial" w:cs="Arial"/>
-          <w:sz w:val="24"/>
-          <w:szCs w:val="24"/>
-        </w:rPr>
-        <w:t xml:space="preserve"> de </w:t>
-      </w:r>
-      <w:proofErr w:type="spellStart"/>
-      <w:r>
-        <w:rPr>
-          <w:rFonts w:ascii="Arial" w:hAnsi="Arial" w:cs="Arial"/>
-          <w:sz w:val="24"/>
-          <w:szCs w:val="24"/>
-        </w:rPr>
-        <w:t>workflow</w:t>
-      </w:r>
-      <w:proofErr w:type="spellEnd"/>
-    </w:p>
-    <w:p>
-      <w:pPr>
-        <w:rPr>
-          <w:rFonts w:ascii="Arial" w:hAnsi="Arial" w:cs="Arial"/>
-          <w:sz w:val="24"/>
-          <w:szCs w:val="24"/>
-        </w:rPr>
-      </w:pPr>
-      <w:proofErr w:type="gramStart"/>
-      <w:r>
-        <w:rPr>
-          <w:rFonts w:ascii="Arial" w:hAnsi="Arial" w:cs="Arial"/>
-          <w:sz w:val="24"/>
-          <w:szCs w:val="24"/>
-        </w:rPr>
-        <w:t>instancia</w:t>
-      </w:r>
-      <w:proofErr w:type="gramEnd"/>
-    </w:p>
-    <w:p>
-      <w:pPr>
-        <w:rPr>
-          <w:rFonts w:ascii="Arial" w:hAnsi="Arial" w:cs="Arial"/>
-          <w:sz w:val="24"/>
-          <w:szCs w:val="24"/>
-        </w:rPr>
-      </w:pPr>
-      <w:proofErr w:type="gramStart"/>
-      <w:r>
-        <w:rPr>
-          <w:rFonts w:ascii="Arial" w:hAnsi="Arial" w:cs="Arial"/>
-          <w:sz w:val="24"/>
-          <w:szCs w:val="24"/>
-        </w:rPr>
-        <w:lastRenderedPageBreak/>
-        <w:t>tipo</w:t>
-      </w:r>
-      <w:proofErr w:type="gramEnd"/>
-      <w:r>
-        <w:rPr>
-          <w:rFonts w:ascii="Arial" w:hAnsi="Arial" w:cs="Arial"/>
-          <w:sz w:val="24"/>
-          <w:szCs w:val="24"/>
-        </w:rPr>
-        <w:t xml:space="preserve"> de usuario</w:t>
-      </w:r>
-    </w:p>
-    <w:p>
-      <w:pPr>
-        <w:rPr>
-          <w:rFonts w:ascii="Arial" w:hAnsi="Arial" w:cs="Arial"/>
-          <w:sz w:val="24"/>
-          <w:szCs w:val="24"/>
-        </w:rPr>
-      </w:pPr>
-      <w:proofErr w:type="gramStart"/>
-      <w:r>
-        <w:rPr>
-          <w:rFonts w:ascii="Arial" w:hAnsi="Arial" w:cs="Arial"/>
-          <w:sz w:val="24"/>
-          <w:szCs w:val="24"/>
-        </w:rPr>
-        <w:t>usuario</w:t>
-      </w:r>
-      <w:proofErr w:type="gramEnd"/>
-    </w:p>
-    <w:p>
-      <w:pPr>
-        <w:rPr>
-          <w:rFonts w:ascii="Arial" w:hAnsi="Arial" w:cs="Arial"/>
-          <w:sz w:val="24"/>
-          <w:szCs w:val="24"/>
-        </w:rPr>
-      </w:pPr>
-      <w:r>
-        <w:rPr>
-          <w:rFonts w:ascii="Arial" w:hAnsi="Arial" w:cs="Arial"/>
-          <w:sz w:val="24"/>
-          <w:szCs w:val="24"/>
-        </w:rPr>
-        <w:t xml:space="preserve">tiempo </w:t>
-      </w:r>
-    </w:p>
-    <w:p>
-      <w:pPr>
-        <w:tabs>
-          <w:tab w:val="left" w:pos="284"/>
-        </w:tabs>
-        <w:jc w:val="both"/>
-        <w:rPr>
-          <w:rFonts w:ascii="Arial" w:hAnsi="Arial" w:cs="Arial"/>
-          <w:b/>
-          <w:sz w:val="24"/>
-          <w:szCs w:val="24"/>
-          <w:u w:val="single"/>
-        </w:rPr>
-      </w:pPr>
-      <w:r>
-        <w:rPr>
-          <w:rFonts w:ascii="Arial" w:hAnsi="Arial" w:cs="Arial"/>
-          <w:b/>
-          <w:sz w:val="24"/>
-          <w:szCs w:val="24"/>
-          <w:u w:val="single"/>
-        </w:rPr>
-        <w:t>Usuarios</w:t>
-      </w:r>
-    </w:p>
-    <w:p>
-      <w:pPr>
-        <w:tabs>
-          <w:tab w:val="left" w:pos="284"/>
-        </w:tabs>
-        <w:jc w:val="both"/>
-        <w:rPr>
-          <w:rFonts w:ascii="Arial" w:hAnsi="Arial" w:cs="Arial"/>
-          <w:sz w:val="24"/>
-          <w:szCs w:val="24"/>
-        </w:rPr>
-      </w:pPr>
-      <w:r>
-        <w:rPr>
-          <w:rFonts w:ascii="Arial" w:hAnsi="Arial" w:cs="Arial"/>
-          <w:sz w:val="24"/>
-          <w:szCs w:val="24"/>
-        </w:rPr>
-        <w:t>Usuarios que tienen acceso al sistema, crear, modificar, eliminar</w:t>
-      </w:r>
-      <w:r>
-        <w:rPr>
-          <w:rFonts w:ascii="Arial" w:hAnsi="Arial" w:cs="Arial"/>
-          <w:sz w:val="24"/>
-          <w:szCs w:val="24"/>
-        </w:rPr>
-        <w:t xml:space="preserve">. Pueden entrar al sistema los usuarios </w:t>
-      </w:r>
-      <w:r>
-        <w:rPr>
-          <w:rFonts w:ascii="Arial" w:hAnsi="Arial" w:cs="Arial"/>
-          <w:sz w:val="24"/>
-          <w:szCs w:val="24"/>
-        </w:rPr>
-        <w:t xml:space="preserve">tipo </w:t>
-      </w:r>
-      <w:r>
-        <w:rPr>
-          <w:rFonts w:ascii="Arial" w:hAnsi="Arial" w:cs="Arial"/>
-          <w:sz w:val="24"/>
-          <w:szCs w:val="24"/>
-        </w:rPr>
-        <w:t>administrador del sistema de flujos de trabajo</w:t>
-      </w:r>
-      <w:r>
-        <w:rPr>
-          <w:rFonts w:ascii="Arial" w:hAnsi="Arial" w:cs="Arial"/>
-          <w:sz w:val="24"/>
-          <w:szCs w:val="24"/>
-        </w:rPr>
-        <w:t xml:space="preserve"> los cuales son </w:t>
-      </w:r>
-      <w:proofErr w:type="spellStart"/>
-      <w:r>
-        <w:rPr>
-          <w:rFonts w:ascii="Arial" w:hAnsi="Arial" w:cs="Arial"/>
-          <w:sz w:val="24"/>
-          <w:szCs w:val="24"/>
-        </w:rPr>
-        <w:t>superadmin</w:t>
-      </w:r>
-      <w:proofErr w:type="spellEnd"/>
-      <w:r>
-        <w:rPr>
-          <w:rFonts w:ascii="Arial" w:hAnsi="Arial" w:cs="Arial"/>
-          <w:sz w:val="24"/>
-          <w:szCs w:val="24"/>
-        </w:rPr>
-        <w:t>, estos usuarios administradores pueden crear nuevos usuarios al DSS del tipo invitado o administrador.</w:t>
-      </w:r>
-      <w:r>
-        <w:rPr>
-          <w:rFonts w:ascii="Arial" w:hAnsi="Arial" w:cs="Arial"/>
-          <w:sz w:val="24"/>
-          <w:szCs w:val="24"/>
-        </w:rPr>
-        <w:t xml:space="preserve"> El administrador al crear el usuario nuevo del sistema define todos sus datos a excepción de la contraseña, el nuevo usuario en el primer </w:t>
-      </w:r>
-      <w:proofErr w:type="spellStart"/>
-      <w:r>
-        <w:rPr>
-          <w:rFonts w:ascii="Arial" w:hAnsi="Arial" w:cs="Arial"/>
-          <w:sz w:val="24"/>
-          <w:szCs w:val="24"/>
-        </w:rPr>
-        <w:t>login</w:t>
-      </w:r>
-      <w:proofErr w:type="spellEnd"/>
-      <w:r>
-        <w:rPr>
-          <w:rFonts w:ascii="Arial" w:hAnsi="Arial" w:cs="Arial"/>
-          <w:sz w:val="24"/>
-          <w:szCs w:val="24"/>
-        </w:rPr>
-        <w:t xml:space="preserve"> debe definir su contraseña para acceso al sistema.</w:t>
-      </w:r>
-    </w:p>
-    <w:p>
-      <w:pPr>
-        <w:tabs>
-          <w:tab w:val="left" w:pos="284"/>
-        </w:tabs>
-        <w:jc w:val="both"/>
-        <w:rPr>
-          <w:rFonts w:ascii="Arial" w:hAnsi="Arial" w:cs="Arial"/>
-          <w:sz w:val="24"/>
-          <w:szCs w:val="24"/>
-        </w:rPr>
-      </w:pPr>
-      <w:r>
-        <w:rPr>
-          <w:rFonts w:ascii="Arial" w:hAnsi="Arial" w:cs="Arial"/>
-          <w:sz w:val="24"/>
-          <w:szCs w:val="24"/>
-        </w:rPr>
-        <w:t xml:space="preserve">Los usuarios tipo administrador solo pueden cambiar, restablecer contraseña y eliminar los usuarios tipo invitado, los usuarios tipo </w:t>
-      </w:r>
-      <w:proofErr w:type="spellStart"/>
-      <w:r>
-        <w:rPr>
-          <w:rFonts w:ascii="Arial" w:hAnsi="Arial" w:cs="Arial"/>
-          <w:sz w:val="24"/>
-          <w:szCs w:val="24"/>
-        </w:rPr>
-        <w:t>superadmin</w:t>
-      </w:r>
-      <w:proofErr w:type="spellEnd"/>
-      <w:r>
-        <w:rPr>
-          <w:rFonts w:ascii="Arial" w:hAnsi="Arial" w:cs="Arial"/>
-          <w:sz w:val="24"/>
-          <w:szCs w:val="24"/>
-        </w:rPr>
-        <w:t xml:space="preserve"> son aquellos que pueden hacer esas acciones tanto en el tipo invitado como en el superadmin.</w:t>
-      </w:r>
-    </w:p>
-    <w:p>
-      <w:pPr>
-        <w:tabs>
-          <w:tab w:val="left" w:pos="284"/>
-        </w:tabs>
-        <w:jc w:val="both"/>
-        <w:rPr>
-          <w:rFonts w:ascii="Arial" w:hAnsi="Arial" w:cs="Arial"/>
-          <w:sz w:val="24"/>
-          <w:szCs w:val="24"/>
-        </w:rPr>
-      </w:pPr>
-      <w:r>
-        <w:rPr>
-          <w:rFonts w:ascii="Arial" w:hAnsi="Arial" w:cs="Arial"/>
-          <w:sz w:val="24"/>
-          <w:szCs w:val="24"/>
-        </w:rPr>
-        <w:t xml:space="preserve">El usuario tipo administrador tiene acceso al todo el sistema, a diferencia del usuario invitado que solo puede ver el </w:t>
-      </w:r>
-      <w:proofErr w:type="spellStart"/>
-      <w:r>
-        <w:rPr>
-          <w:rFonts w:ascii="Arial" w:hAnsi="Arial" w:cs="Arial"/>
-          <w:sz w:val="24"/>
-          <w:szCs w:val="24"/>
-        </w:rPr>
-        <w:t>dashboard</w:t>
-      </w:r>
-      <w:proofErr w:type="spellEnd"/>
-      <w:r>
-        <w:rPr>
-          <w:rFonts w:ascii="Arial" w:hAnsi="Arial" w:cs="Arial"/>
-          <w:sz w:val="24"/>
-          <w:szCs w:val="24"/>
-        </w:rPr>
-        <w:t xml:space="preserve"> con las estadísticas e informes.</w:t>
-      </w:r>
-    </w:p>
-    <w:p>
-      <w:pPr>
-        <w:tabs>
-          <w:tab w:val="left" w:pos="284"/>
-        </w:tabs>
-        <w:jc w:val="both"/>
-        <w:rPr>
-          <w:rFonts w:ascii="Arial" w:hAnsi="Arial" w:cs="Arial"/>
-          <w:b/>
-          <w:sz w:val="24"/>
-          <w:szCs w:val="24"/>
-          <w:u w:val="single"/>
-        </w:rPr>
-      </w:pPr>
-      <w:r>
-        <w:rPr>
-          <w:rFonts w:ascii="Arial" w:hAnsi="Arial" w:cs="Arial"/>
-          <w:b/>
-          <w:sz w:val="24"/>
-          <w:szCs w:val="24"/>
-          <w:u w:val="single"/>
-        </w:rPr>
-        <w:t>Ayuda</w:t>
-      </w:r>
-    </w:p>
-    <w:p>
-      <w:pPr>
-        <w:tabs>
-          <w:tab w:val="left" w:pos="284"/>
-        </w:tabs>
-        <w:jc w:val="both"/>
-        <w:rPr>
-          <w:rFonts w:ascii="Arial" w:hAnsi="Arial" w:cs="Arial"/>
-          <w:sz w:val="24"/>
-          <w:szCs w:val="24"/>
-        </w:rPr>
-      </w:pPr>
-      <w:r>
-        <w:rPr>
-          <w:rFonts w:ascii="Arial" w:hAnsi="Arial" w:cs="Arial"/>
-          <w:sz w:val="24"/>
-          <w:szCs w:val="24"/>
-        </w:rPr>
-        <w:t>Mensaje con acerca de</w:t>
-      </w:r>
-      <w:r>
-        <w:rPr>
-          <w:rFonts w:ascii="Arial" w:hAnsi="Arial" w:cs="Arial"/>
-          <w:sz w:val="24"/>
-          <w:szCs w:val="24"/>
-        </w:rPr>
-        <w:t xml:space="preserve"> y una ayuda </w:t>
-      </w:r>
-      <w:r>
-        <w:rPr>
-          <w:rFonts w:ascii="Arial" w:hAnsi="Arial" w:cs="Arial"/>
-          <w:sz w:val="24"/>
-          <w:szCs w:val="24"/>
-        </w:rPr>
-        <w:t>de</w:t>
-      </w:r>
-      <w:r>
-        <w:rPr>
-          <w:rFonts w:ascii="Arial" w:hAnsi="Arial" w:cs="Arial"/>
-          <w:sz w:val="24"/>
-          <w:szCs w:val="24"/>
-        </w:rPr>
-        <w:t xml:space="preserve"> lo que hace el sistema</w:t>
-      </w:r>
-    </w:p>
-    <w:p>
-      <w:pPr>
-        <w:tabs>
-          <w:tab w:val="left" w:pos="284"/>
-        </w:tabs>
-        <w:jc w:val="both"/>
-        <w:rPr>
-          <w:rFonts w:ascii="Arial" w:hAnsi="Arial" w:cs="Arial"/>
-          <w:b/>
-          <w:sz w:val="24"/>
-          <w:szCs w:val="24"/>
-          <w:u w:val="single"/>
-        </w:rPr>
-      </w:pPr>
-      <w:r>
-        <w:rPr>
-          <w:rFonts w:ascii="Arial" w:hAnsi="Arial" w:cs="Arial"/>
-          <w:b/>
-          <w:sz w:val="24"/>
-          <w:szCs w:val="24"/>
-          <w:u w:val="single"/>
-        </w:rPr>
-        <w:t>Ajustes</w:t>
-      </w:r>
     </w:p>
     <w:p>
       <w:pPr>
@@ -5714,6 +6229,119 @@
     </w:lvl>
   </w:abstractNum>
   <w:abstractNum w:abstractNumId="7">
+    <w:nsid w:val="26694549"/>
+    <w:multiLevelType w:val="hybridMultilevel"/>
+    <w:tmpl w:val="85860C66"/>
+    <w:lvl w:ilvl="0" w:tplc="200A0001">
+      <w:start w:val="1"/>
+      <w:numFmt w:val="bullet"/>
+      <w:lvlText w:val=""/>
+      <w:lvlJc w:val="left"/>
+      <w:pPr>
+        <w:ind w:left="1080" w:hanging="360"/>
+      </w:pPr>
+      <w:rPr>
+        <w:rFonts w:ascii="Symbol" w:hAnsi="Symbol" w:hint="default"/>
+      </w:rPr>
+    </w:lvl>
+    <w:lvl w:ilvl="1" w:tplc="200A0003" w:tentative="1">
+      <w:start w:val="1"/>
+      <w:numFmt w:val="bullet"/>
+      <w:lvlText w:val="o"/>
+      <w:lvlJc w:val="left"/>
+      <w:pPr>
+        <w:ind w:left="1800" w:hanging="360"/>
+      </w:pPr>
+      <w:rPr>
+        <w:rFonts w:ascii="Courier New" w:hAnsi="Courier New" w:cs="Courier New" w:hint="default"/>
+      </w:rPr>
+    </w:lvl>
+    <w:lvl w:ilvl="2" w:tplc="200A0005" w:tentative="1">
+      <w:start w:val="1"/>
+      <w:numFmt w:val="bullet"/>
+      <w:lvlText w:val=""/>
+      <w:lvlJc w:val="left"/>
+      <w:pPr>
+        <w:ind w:left="2520" w:hanging="360"/>
+      </w:pPr>
+      <w:rPr>
+        <w:rFonts w:ascii="Wingdings" w:hAnsi="Wingdings" w:hint="default"/>
+      </w:rPr>
+    </w:lvl>
+    <w:lvl w:ilvl="3" w:tplc="200A0001" w:tentative="1">
+      <w:start w:val="1"/>
+      <w:numFmt w:val="bullet"/>
+      <w:lvlText w:val=""/>
+      <w:lvlJc w:val="left"/>
+      <w:pPr>
+        <w:ind w:left="3240" w:hanging="360"/>
+      </w:pPr>
+      <w:rPr>
+        <w:rFonts w:ascii="Symbol" w:hAnsi="Symbol" w:hint="default"/>
+      </w:rPr>
+    </w:lvl>
+    <w:lvl w:ilvl="4" w:tplc="200A0003" w:tentative="1">
+      <w:start w:val="1"/>
+      <w:numFmt w:val="bullet"/>
+      <w:lvlText w:val="o"/>
+      <w:lvlJc w:val="left"/>
+      <w:pPr>
+        <w:ind w:left="3960" w:hanging="360"/>
+      </w:pPr>
+      <w:rPr>
+        <w:rFonts w:ascii="Courier New" w:hAnsi="Courier New" w:cs="Courier New" w:hint="default"/>
+      </w:rPr>
+    </w:lvl>
+    <w:lvl w:ilvl="5" w:tplc="200A0005" w:tentative="1">
+      <w:start w:val="1"/>
+      <w:numFmt w:val="bullet"/>
+      <w:lvlText w:val=""/>
+      <w:lvlJc w:val="left"/>
+      <w:pPr>
+        <w:ind w:left="4680" w:hanging="360"/>
+      </w:pPr>
+      <w:rPr>
+        <w:rFonts w:ascii="Wingdings" w:hAnsi="Wingdings" w:hint="default"/>
+      </w:rPr>
+    </w:lvl>
+    <w:lvl w:ilvl="6" w:tplc="200A0001" w:tentative="1">
+      <w:start w:val="1"/>
+      <w:numFmt w:val="bullet"/>
+      <w:lvlText w:val=""/>
+      <w:lvlJc w:val="left"/>
+      <w:pPr>
+        <w:ind w:left="5400" w:hanging="360"/>
+      </w:pPr>
+      <w:rPr>
+        <w:rFonts w:ascii="Symbol" w:hAnsi="Symbol" w:hint="default"/>
+      </w:rPr>
+    </w:lvl>
+    <w:lvl w:ilvl="7" w:tplc="200A0003" w:tentative="1">
+      <w:start w:val="1"/>
+      <w:numFmt w:val="bullet"/>
+      <w:lvlText w:val="o"/>
+      <w:lvlJc w:val="left"/>
+      <w:pPr>
+        <w:ind w:left="6120" w:hanging="360"/>
+      </w:pPr>
+      <w:rPr>
+        <w:rFonts w:ascii="Courier New" w:hAnsi="Courier New" w:cs="Courier New" w:hint="default"/>
+      </w:rPr>
+    </w:lvl>
+    <w:lvl w:ilvl="8" w:tplc="200A0005" w:tentative="1">
+      <w:start w:val="1"/>
+      <w:numFmt w:val="bullet"/>
+      <w:lvlText w:val=""/>
+      <w:lvlJc w:val="left"/>
+      <w:pPr>
+        <w:ind w:left="6840" w:hanging="360"/>
+      </w:pPr>
+      <w:rPr>
+        <w:rFonts w:ascii="Wingdings" w:hAnsi="Wingdings" w:hint="default"/>
+      </w:rPr>
+    </w:lvl>
+  </w:abstractNum>
+  <w:abstractNum w:abstractNumId="8">
     <w:nsid w:val="27006694"/>
     <w:multiLevelType w:val="multilevel"/>
     <w:tmpl w:val="368AAC0C"/>
@@ -5826,7 +6454,7 @@
       </w:pPr>
     </w:lvl>
   </w:abstractNum>
-  <w:abstractNum w:abstractNumId="8">
+  <w:abstractNum w:abstractNumId="9">
     <w:nsid w:val="2B2D071C"/>
     <w:multiLevelType w:val="hybridMultilevel"/>
     <w:tmpl w:val="C6B0C83E"/>
@@ -5939,7 +6567,7 @@
       </w:rPr>
     </w:lvl>
   </w:abstractNum>
-  <w:abstractNum w:abstractNumId="9">
+  <w:abstractNum w:abstractNumId="10">
     <w:nsid w:val="31B81FA9"/>
     <w:multiLevelType w:val="hybridMultilevel"/>
     <w:tmpl w:val="CC8EFE5A"/>
@@ -6030,7 +6658,7 @@
       </w:pPr>
     </w:lvl>
   </w:abstractNum>
-  <w:abstractNum w:abstractNumId="10">
+  <w:abstractNum w:abstractNumId="11">
     <w:nsid w:val="43961E3F"/>
     <w:multiLevelType w:val="hybridMultilevel"/>
     <w:tmpl w:val="24588B30"/>
@@ -6143,7 +6771,7 @@
       </w:rPr>
     </w:lvl>
   </w:abstractNum>
-  <w:abstractNum w:abstractNumId="11">
+  <w:abstractNum w:abstractNumId="12">
     <w:nsid w:val="43A546AA"/>
     <w:multiLevelType w:val="hybridMultilevel"/>
     <w:tmpl w:val="DE88C8B2"/>
@@ -6232,7 +6860,7 @@
       </w:pPr>
     </w:lvl>
   </w:abstractNum>
-  <w:abstractNum w:abstractNumId="12">
+  <w:abstractNum w:abstractNumId="13">
     <w:nsid w:val="50DB2E1D"/>
     <w:multiLevelType w:val="hybridMultilevel"/>
     <w:tmpl w:val="72F46912"/>
@@ -6345,7 +6973,7 @@
       </w:rPr>
     </w:lvl>
   </w:abstractNum>
-  <w:abstractNum w:abstractNumId="13">
+  <w:abstractNum w:abstractNumId="14">
     <w:nsid w:val="52AE2AAC"/>
     <w:multiLevelType w:val="hybridMultilevel"/>
     <w:tmpl w:val="0C184A40"/>
@@ -6434,7 +7062,7 @@
       </w:pPr>
     </w:lvl>
   </w:abstractNum>
-  <w:abstractNum w:abstractNumId="14">
+  <w:abstractNum w:abstractNumId="15">
     <w:nsid w:val="59136D1A"/>
     <w:multiLevelType w:val="hybridMultilevel"/>
     <w:tmpl w:val="85348412"/>
@@ -6547,7 +7175,7 @@
       </w:rPr>
     </w:lvl>
   </w:abstractNum>
-  <w:abstractNum w:abstractNumId="15">
+  <w:abstractNum w:abstractNumId="16">
     <w:nsid w:val="6BBC6396"/>
     <w:multiLevelType w:val="hybridMultilevel"/>
     <w:tmpl w:val="6A0A66CC"/>
@@ -6660,7 +7288,7 @@
       </w:rPr>
     </w:lvl>
   </w:abstractNum>
-  <w:abstractNum w:abstractNumId="16">
+  <w:abstractNum w:abstractNumId="17">
     <w:nsid w:val="6D366D06"/>
     <w:multiLevelType w:val="multilevel"/>
     <w:tmpl w:val="954CED64"/>
@@ -6773,7 +7401,7 @@
       </w:pPr>
     </w:lvl>
   </w:abstractNum>
-  <w:abstractNum w:abstractNumId="17">
+  <w:abstractNum w:abstractNumId="18">
     <w:nsid w:val="73CE6BC4"/>
     <w:multiLevelType w:val="hybridMultilevel"/>
     <w:tmpl w:val="1DAE1B52"/>
@@ -6886,7 +7514,7 @@
       </w:rPr>
     </w:lvl>
   </w:abstractNum>
-  <w:abstractNum w:abstractNumId="18">
+  <w:abstractNum w:abstractNumId="19">
     <w:nsid w:val="78A521CB"/>
     <w:multiLevelType w:val="hybridMultilevel"/>
     <w:tmpl w:val="61464264"/>
@@ -6972,7 +7600,7 @@
       </w:pPr>
     </w:lvl>
   </w:abstractNum>
-  <w:abstractNum w:abstractNumId="19">
+  <w:abstractNum w:abstractNumId="20">
     <w:nsid w:val="7B3916FD"/>
     <w:multiLevelType w:val="hybridMultilevel"/>
     <w:tmpl w:val="2AF8B79A"/>
@@ -7059,19 +7687,19 @@
     </w:lvl>
   </w:abstractNum>
   <w:num w:numId="1">
-    <w:abstractNumId w:val="7"/>
+    <w:abstractNumId w:val="8"/>
   </w:num>
   <w:num w:numId="2">
     <w:abstractNumId w:val="4"/>
   </w:num>
   <w:num w:numId="3">
-    <w:abstractNumId w:val="16"/>
+    <w:abstractNumId w:val="17"/>
   </w:num>
   <w:num w:numId="4">
-    <w:abstractNumId w:val="18"/>
+    <w:abstractNumId w:val="19"/>
   </w:num>
   <w:num w:numId="5">
-    <w:abstractNumId w:val="19"/>
+    <w:abstractNumId w:val="20"/>
   </w:num>
   <w:num w:numId="6">
     <w:abstractNumId w:val="2"/>
@@ -7080,31 +7708,31 @@
     <w:abstractNumId w:val="5"/>
   </w:num>
   <w:num w:numId="8">
-    <w:abstractNumId w:val="11"/>
+    <w:abstractNumId w:val="12"/>
   </w:num>
   <w:num w:numId="9">
+    <w:abstractNumId w:val="10"/>
+  </w:num>
+  <w:num w:numId="10">
+    <w:abstractNumId w:val="14"/>
+  </w:num>
+  <w:num w:numId="11">
+    <w:abstractNumId w:val="13"/>
+  </w:num>
+  <w:num w:numId="12">
+    <w:abstractNumId w:val="18"/>
+  </w:num>
+  <w:num w:numId="13">
     <w:abstractNumId w:val="9"/>
   </w:num>
-  <w:num w:numId="10">
-    <w:abstractNumId w:val="13"/>
-  </w:num>
-  <w:num w:numId="11">
-    <w:abstractNumId w:val="12"/>
-  </w:num>
-  <w:num w:numId="12">
-    <w:abstractNumId w:val="17"/>
-  </w:num>
-  <w:num w:numId="13">
-    <w:abstractNumId w:val="8"/>
-  </w:num>
   <w:num w:numId="14">
-    <w:abstractNumId w:val="10"/>
+    <w:abstractNumId w:val="11"/>
   </w:num>
   <w:num w:numId="15">
     <w:abstractNumId w:val="6"/>
   </w:num>
   <w:num w:numId="16">
-    <w:abstractNumId w:val="14"/>
+    <w:abstractNumId w:val="15"/>
   </w:num>
   <w:num w:numId="17">
     <w:abstractNumId w:val="1"/>
@@ -7113,10 +7741,13 @@
     <w:abstractNumId w:val="0"/>
   </w:num>
   <w:num w:numId="19">
-    <w:abstractNumId w:val="15"/>
+    <w:abstractNumId w:val="16"/>
   </w:num>
   <w:num w:numId="20">
     <w:abstractNumId w:val="3"/>
+  </w:num>
+  <w:num w:numId="21">
+    <w:abstractNumId w:val="7"/>
   </w:num>
 </w:numbering>
 </file>
@@ -7886,7 +8517,7 @@
 </file>
 
 <file path=customXml/itemProps1.xml><?xml version="1.0" encoding="utf-8"?>
-<ds:datastoreItem xmlns:ds="http://schemas.openxmlformats.org/officeDocument/2006/customXml" ds:itemID="{EBA49239-6799-4979-B9B6-33EE602B64F2}">
+<ds:datastoreItem xmlns:ds="http://schemas.openxmlformats.org/officeDocument/2006/customXml" ds:itemID="{5799C639-202C-434D-ACD0-A292647D74AE}">
   <ds:schemaRefs>
     <ds:schemaRef ds:uri="http://schemas.openxmlformats.org/officeDocument/2006/bibliography"/>
   </ds:schemaRefs>

</xml_diff>